<commit_message>
agregado de boton login en inicio
</commit_message>
<xml_diff>
--- a/documentacion/Olimpiadas Porgramacion - 2025.docx
+++ b/documentacion/Olimpiadas Porgramacion - 2025.docx
@@ -69,13 +69,7 @@
         <w:rPr>
           <w:rFonts w:ascii="Arial" w:hAnsi="Arial" w:cs="Arial"/>
         </w:rPr>
-        <w:t xml:space="preserve"> Localidad: Banfield (Lomas de Zamora)</w:t>
-      </w:r>
-      <w:r>
-        <w:rPr>
-          <w:rFonts w:ascii="Arial" w:hAnsi="Arial" w:cs="Arial"/>
-        </w:rPr>
-        <w:t>.</w:t>
+        <w:t xml:space="preserve"> Localidad: Banfield (Lomas de Zamora).</w:t>
       </w:r>
     </w:p>
     <w:p>
@@ -1185,6 +1179,14 @@
                 <w:szCs w:val="18"/>
               </w:rPr>
             </w:pPr>
+            <w:r>
+              <w:rPr>
+                <w:rFonts w:ascii="Arial" w:hAnsi="Arial" w:cs="Arial"/>
+                <w:sz w:val="18"/>
+                <w:szCs w:val="18"/>
+              </w:rPr>
+              <w:t xml:space="preserve">10- jun </w:t>
+            </w:r>
           </w:p>
         </w:tc>
         <w:tc>
@@ -1313,6 +1315,14 @@
                 <w:szCs w:val="18"/>
               </w:rPr>
             </w:pPr>
+            <w:r>
+              <w:rPr>
+                <w:rFonts w:ascii="Arial" w:hAnsi="Arial" w:cs="Arial"/>
+                <w:sz w:val="18"/>
+                <w:szCs w:val="18"/>
+              </w:rPr>
+              <w:t>10 - jun</w:t>
+            </w:r>
           </w:p>
         </w:tc>
         <w:tc>
@@ -1331,6 +1341,14 @@
                 <w:szCs w:val="18"/>
               </w:rPr>
             </w:pPr>
+            <w:r>
+              <w:rPr>
+                <w:rFonts w:ascii="Arial" w:hAnsi="Arial" w:cs="Arial"/>
+                <w:sz w:val="18"/>
+                <w:szCs w:val="18"/>
+              </w:rPr>
+              <w:t>1</w:t>
+            </w:r>
           </w:p>
         </w:tc>
         <w:tc>
@@ -1349,6 +1367,14 @@
                 <w:szCs w:val="18"/>
               </w:rPr>
             </w:pPr>
+            <w:r>
+              <w:rPr>
+                <w:rFonts w:ascii="Arial" w:hAnsi="Arial" w:cs="Arial"/>
+                <w:sz w:val="18"/>
+                <w:szCs w:val="18"/>
+              </w:rPr>
+              <w:t>3</w:t>
+            </w:r>
           </w:p>
         </w:tc>
         <w:tc>
@@ -2098,25 +2124,7 @@
         <w:rPr>
           <w:rFonts w:ascii="Arial" w:hAnsi="Arial" w:cs="Arial"/>
         </w:rPr>
-        <w:t>Definido por la facilidad de realizar preguntas concretas que brinden</w:t>
-      </w:r>
-      <w:r>
-        <w:rPr>
-          <w:rFonts w:ascii="Arial" w:hAnsi="Arial" w:cs="Arial"/>
-        </w:rPr>
-        <w:t xml:space="preserve"> </w:t>
-      </w:r>
-      <w:r>
-        <w:rPr>
-          <w:rFonts w:ascii="Arial" w:hAnsi="Arial" w:cs="Arial"/>
-        </w:rPr>
-        <w:t>información</w:t>
-      </w:r>
-      <w:r>
-        <w:rPr>
-          <w:rFonts w:ascii="Arial" w:hAnsi="Arial" w:cs="Arial"/>
-        </w:rPr>
-        <w:t>.</w:t>
+        <w:t>Definido por la facilidad de realizar preguntas concretas que brinden información.</w:t>
       </w:r>
     </w:p>
     <w:p>
@@ -2155,19 +2163,7 @@
         <w:rPr>
           <w:rFonts w:ascii="Arial" w:hAnsi="Arial" w:cs="Arial"/>
         </w:rPr>
-        <w:t>Elegido por la capacidad lógica de determinar los requisitos específicos y de mayor</w:t>
-      </w:r>
-      <w:r>
-        <w:rPr>
-          <w:rFonts w:ascii="Arial" w:hAnsi="Arial" w:cs="Arial"/>
-        </w:rPr>
-        <w:t xml:space="preserve"> </w:t>
-      </w:r>
-      <w:r>
-        <w:rPr>
-          <w:rFonts w:ascii="Arial" w:hAnsi="Arial" w:cs="Arial"/>
-        </w:rPr>
-        <w:t>importancia para el sistema.</w:t>
+        <w:t>Elegido por la capacidad lógica de determinar los requisitos específicos y de mayor importancia para el sistema.</w:t>
       </w:r>
     </w:p>
     <w:p>
@@ -2206,25 +2202,7 @@
         <w:rPr>
           <w:rFonts w:ascii="Arial" w:hAnsi="Arial" w:cs="Arial"/>
         </w:rPr>
-        <w:t>g</w:t>
-      </w:r>
-      <w:r>
-        <w:rPr>
-          <w:rFonts w:ascii="Arial" w:hAnsi="Arial" w:cs="Arial"/>
-        </w:rPr>
-        <w:t>estión</w:t>
-      </w:r>
-      <w:r>
-        <w:rPr>
-          <w:rFonts w:ascii="Arial" w:hAnsi="Arial" w:cs="Arial"/>
-        </w:rPr>
-        <w:t xml:space="preserve"> </w:t>
-      </w:r>
-      <w:r>
-        <w:rPr>
-          <w:rFonts w:ascii="Arial" w:hAnsi="Arial" w:cs="Arial"/>
-        </w:rPr>
-        <w:t>desde varias perspectivas.</w:t>
+        <w:t>gestión desde varias perspectivas.</w:t>
       </w:r>
     </w:p>
     <w:p>
@@ -3191,6 +3169,7 @@
   <w:style w:type="character" w:default="1" w:styleId="Fuentedeprrafopredeter">
     <w:name w:val="Default Paragraph Font"/>
     <w:uiPriority w:val="1"/>
+    <w:semiHidden/>
     <w:unhideWhenUsed/>
   </w:style>
   <w:style w:type="table" w:default="1" w:styleId="Tablanormal">

</xml_diff>

<commit_message>
Revert "Merge branch 'main' of https://github.com/HelloMeow10/project-root"
This reverts commit ad269cc09c0c05a8c771d3a6867b53d4e99509ba, reversing
changes made to 39a669f9530a1b01649bec0a0eff944f171a2107.
</commit_message>
<xml_diff>
--- a/documentacion/Olimpiadas Porgramacion - 2025.docx
+++ b/documentacion/Olimpiadas Porgramacion - 2025.docx
@@ -37,7 +37,21 @@
         <w:rPr>
           <w:rFonts w:ascii="Arial" w:hAnsi="Arial" w:cs="Arial"/>
         </w:rPr>
-        <w:t>Nombre completo de la escuela: Escuela de Educación Secundaria Técnica N° 7.</w:t>
+        <w:t xml:space="preserve">Nombre completo de la escuela: Escuela de Educación Secundaria Técnica </w:t>
+      </w:r>
+      <w:proofErr w:type="spellStart"/>
+      <w:r>
+        <w:rPr>
+          <w:rFonts w:ascii="Arial" w:hAnsi="Arial" w:cs="Arial"/>
+        </w:rPr>
+        <w:t>N°</w:t>
+      </w:r>
+      <w:proofErr w:type="spellEnd"/>
+      <w:r>
+        <w:rPr>
+          <w:rFonts w:ascii="Arial" w:hAnsi="Arial" w:cs="Arial"/>
+        </w:rPr>
+        <w:t xml:space="preserve"> 7.</w:t>
       </w:r>
     </w:p>
     <w:p>
@@ -1613,14 +1627,6 @@
                 <w:szCs w:val="18"/>
               </w:rPr>
             </w:pPr>
-            <w:r>
-              <w:rPr>
-                <w:rFonts w:ascii="Arial" w:hAnsi="Arial" w:cs="Arial"/>
-                <w:sz w:val="18"/>
-                <w:szCs w:val="18"/>
-              </w:rPr>
-              <w:t xml:space="preserve">09 - jun </w:t>
-            </w:r>
           </w:p>
         </w:tc>
         <w:tc>
@@ -1639,14 +1645,6 @@
                 <w:szCs w:val="18"/>
               </w:rPr>
             </w:pPr>
-            <w:r>
-              <w:rPr>
-                <w:rFonts w:ascii="Arial" w:hAnsi="Arial" w:cs="Arial"/>
-                <w:sz w:val="18"/>
-                <w:szCs w:val="18"/>
-              </w:rPr>
-              <w:t>4</w:t>
-            </w:r>
           </w:p>
         </w:tc>
         <w:tc>
@@ -1665,14 +1663,6 @@
                 <w:szCs w:val="18"/>
               </w:rPr>
             </w:pPr>
-            <w:r>
-              <w:rPr>
-                <w:rFonts w:ascii="Arial" w:hAnsi="Arial" w:cs="Arial"/>
-                <w:sz w:val="18"/>
-                <w:szCs w:val="18"/>
-              </w:rPr>
-              <w:t>32</w:t>
-            </w:r>
           </w:p>
         </w:tc>
         <w:tc>
@@ -2423,1379 +2413,27 @@
           <w:rFonts w:ascii="Arial" w:hAnsi="Arial" w:cs="Arial"/>
         </w:rPr>
       </w:pPr>
-      <w:r>
-        <w:rPr>
-          <w:rFonts w:ascii="Arial" w:hAnsi="Arial" w:cs="Arial"/>
-        </w:rPr>
-        <w:t xml:space="preserve">diagrama de </w:t>
-      </w:r>
-      <w:proofErr w:type="spellStart"/>
-      <w:r>
-        <w:rPr>
-          <w:rFonts w:ascii="Arial" w:hAnsi="Arial" w:cs="Arial"/>
-        </w:rPr>
-        <w:t>grant</w:t>
-      </w:r>
-      <w:proofErr w:type="spellEnd"/>
-    </w:p>
-    <w:p>
-      <w:pPr>
-        <w:rPr>
-          <w:rFonts w:ascii="Arial" w:hAnsi="Arial" w:cs="Arial"/>
-        </w:rPr>
-      </w:pPr>
-    </w:p>
-    <w:p>
-      <w:pPr>
-        <w:rPr>
-          <w:rFonts w:ascii="Arial" w:hAnsi="Arial" w:cs="Arial"/>
-        </w:rPr>
-      </w:pPr>
-      <w:r>
-        <w:rPr>
-          <w:rFonts w:ascii="Arial" w:hAnsi="Arial" w:cs="Arial"/>
-        </w:rPr>
-        <w:t>Resumen en lenguaje coloquial del relevamiento con el cliente</w:t>
-      </w:r>
-      <w:r>
-        <w:rPr>
-          <w:rFonts w:ascii="Arial" w:hAnsi="Arial" w:cs="Arial"/>
-        </w:rPr>
-        <w:t>:</w:t>
-      </w:r>
-    </w:p>
-    <w:p>
-      <w:pPr>
-        <w:rPr>
-          <w:rFonts w:ascii="Arial" w:hAnsi="Arial" w:cs="Arial"/>
-        </w:rPr>
-      </w:pPr>
-      <w:r>
-        <w:rPr>
-          <w:rFonts w:ascii="Arial" w:hAnsi="Arial" w:cs="Arial"/>
-        </w:rPr>
-        <w:t>El director de la agencia turística nos solicitó el desarrollo de una aplicación web que facilite la compra de paquetes turísticos. Entre los requerimientos principales, se destacó la necesidad de un carrito de compras donde los clientes puedan seleccionar distintos servicios (estadías, pasajes, alquiler de autos, etc.) y confirmar su compra. También se solicitó un sistema que envíe correos electrónicos tanto al cliente como al sector correspondiente de la empresa, informando el estado de la compra.</w:t>
-      </w:r>
-    </w:p>
-    <w:p>
-      <w:pPr>
-        <w:rPr>
-          <w:rFonts w:ascii="Arial" w:hAnsi="Arial" w:cs="Arial"/>
-        </w:rPr>
-      </w:pPr>
-    </w:p>
-    <w:p>
-      <w:pPr>
-        <w:rPr>
-          <w:rFonts w:ascii="Arial" w:hAnsi="Arial" w:cs="Arial"/>
-        </w:rPr>
-      </w:pPr>
-      <w:r>
-        <w:rPr>
-          <w:rFonts w:ascii="Arial" w:hAnsi="Arial" w:cs="Arial"/>
-        </w:rPr>
-        <w:t>Además, se requiere un sistema de gestión interna que permita a los empleados cargar nuevos productos, visualizar pedidos pendientes, entregarlos y consultar el estado de cuenta de los clientes. El jefe de ventas debe contar con privilegios avanzados para acceder a estas funciones. Respecto al diseño, se nos otorgó libertad creativa, siempre respetando la identidad visual de la empresa.</w:t>
-      </w:r>
-    </w:p>
-    <w:p>
-      <w:pPr>
-        <w:rPr>
-          <w:rFonts w:ascii="Arial" w:hAnsi="Arial" w:cs="Arial"/>
-        </w:rPr>
-      </w:pPr>
-    </w:p>
-    <w:p>
-      <w:pPr>
-        <w:rPr>
-          <w:rFonts w:ascii="Arial" w:hAnsi="Arial" w:cs="Arial"/>
-        </w:rPr>
-      </w:pPr>
-    </w:p>
-    <w:p>
-      <w:pPr>
-        <w:rPr>
-          <w:rFonts w:ascii="Arial" w:hAnsi="Arial" w:cs="Arial"/>
-        </w:rPr>
-      </w:pPr>
-    </w:p>
-    <w:p>
-      <w:pPr>
-        <w:rPr>
-          <w:rFonts w:ascii="Arial" w:hAnsi="Arial" w:cs="Arial"/>
-        </w:rPr>
-      </w:pPr>
-    </w:p>
-    <w:p>
-      <w:pPr>
-        <w:rPr>
-          <w:rFonts w:ascii="Arial" w:hAnsi="Arial" w:cs="Arial"/>
-        </w:rPr>
-      </w:pPr>
-    </w:p>
-    <w:p>
-      <w:pPr>
-        <w:rPr>
-          <w:rFonts w:ascii="Arial" w:hAnsi="Arial" w:cs="Arial"/>
-        </w:rPr>
-      </w:pPr>
-    </w:p>
-    <w:p>
-      <w:pPr>
-        <w:rPr>
-          <w:rFonts w:ascii="Arial" w:hAnsi="Arial" w:cs="Arial"/>
-        </w:rPr>
-      </w:pPr>
-    </w:p>
-    <w:p>
-      <w:pPr>
-        <w:rPr>
-          <w:rFonts w:ascii="Arial" w:hAnsi="Arial" w:cs="Arial"/>
-        </w:rPr>
-      </w:pPr>
-    </w:p>
-    <w:p>
-      <w:pPr>
-        <w:rPr>
-          <w:rFonts w:ascii="Arial" w:hAnsi="Arial" w:cs="Arial"/>
-        </w:rPr>
-      </w:pPr>
-    </w:p>
-    <w:p>
-      <w:pPr>
-        <w:rPr>
-          <w:rFonts w:ascii="Arial" w:hAnsi="Arial" w:cs="Arial"/>
-        </w:rPr>
-      </w:pPr>
-    </w:p>
-    <w:p>
-      <w:pPr>
-        <w:rPr>
-          <w:rFonts w:ascii="Arial" w:hAnsi="Arial" w:cs="Arial"/>
-        </w:rPr>
-      </w:pPr>
-    </w:p>
-    <w:p>
-      <w:pPr>
-        <w:rPr>
-          <w:rFonts w:ascii="Arial" w:hAnsi="Arial" w:cs="Arial"/>
-        </w:rPr>
-      </w:pPr>
-      <w:r>
-        <w:rPr>
-          <w:rFonts w:ascii="Arial" w:hAnsi="Arial" w:cs="Arial"/>
-        </w:rPr>
-        <w:lastRenderedPageBreak/>
-        <w:t>Casos de uso:</w:t>
-      </w:r>
-    </w:p>
-    <w:p>
-      <w:pPr>
-        <w:rPr>
-          <w:rFonts w:ascii="Arial" w:hAnsi="Arial" w:cs="Arial"/>
-        </w:rPr>
-      </w:pPr>
-      <w:r>
-        <w:rPr>
-          <w:rFonts w:ascii="Arial" w:hAnsi="Arial" w:cs="Arial"/>
-          <w:noProof/>
-        </w:rPr>
-        <w:drawing>
-          <wp:inline distT="0" distB="0" distL="0" distR="0" wp14:anchorId="050FACCC" wp14:editId="7058EDE4">
-            <wp:extent cx="5497032" cy="4083829"/>
-            <wp:effectExtent l="0" t="0" r="8890" b="0"/>
-            <wp:docPr id="2" name="Imagen 2"/>
-            <wp:cNvGraphicFramePr>
-              <a:graphicFrameLocks xmlns:a="http://schemas.openxmlformats.org/drawingml/2006/main" noChangeAspect="1"/>
-            </wp:cNvGraphicFramePr>
-            <a:graphic xmlns:a="http://schemas.openxmlformats.org/drawingml/2006/main">
-              <a:graphicData uri="http://schemas.openxmlformats.org/drawingml/2006/picture">
-                <pic:pic xmlns:pic="http://schemas.openxmlformats.org/drawingml/2006/picture">
-                  <pic:nvPicPr>
-                    <pic:cNvPr id="2" name="Imagen 2"/>
-                    <pic:cNvPicPr/>
-                  </pic:nvPicPr>
-                  <pic:blipFill>
-                    <a:blip r:embed="rId5">
-                      <a:extLst>
-                        <a:ext uri="{28A0092B-C50C-407E-A947-70E740481C1C}">
-                          <a14:useLocalDpi xmlns:a14="http://schemas.microsoft.com/office/drawing/2010/main" val="0"/>
-                        </a:ext>
-                      </a:extLst>
-                    </a:blip>
-                    <a:stretch>
-                      <a:fillRect/>
-                    </a:stretch>
-                  </pic:blipFill>
-                  <pic:spPr>
-                    <a:xfrm>
-                      <a:off x="0" y="0"/>
-                      <a:ext cx="5510791" cy="4094051"/>
-                    </a:xfrm>
-                    <a:prstGeom prst="rect">
-                      <a:avLst/>
-                    </a:prstGeom>
-                  </pic:spPr>
-                </pic:pic>
-              </a:graphicData>
-            </a:graphic>
-          </wp:inline>
-        </w:drawing>
-      </w:r>
-    </w:p>
-    <w:p>
-      <w:pPr>
-        <w:rPr>
-          <w:rFonts w:ascii="Arial" w:hAnsi="Arial" w:cs="Arial"/>
-        </w:rPr>
-      </w:pPr>
-    </w:p>
-    <w:p>
-      <w:pPr>
-        <w:pStyle w:val="Prrafodelista"/>
-        <w:rPr>
-          <w:rFonts w:ascii="Arial" w:hAnsi="Arial" w:cs="Arial"/>
-        </w:rPr>
-      </w:pPr>
-      <w:r>
-        <w:rPr>
-          <w:rFonts w:ascii="Arial" w:hAnsi="Arial" w:cs="Arial"/>
-        </w:rPr>
-        <w:t>Alcances Del Sistema</w:t>
-      </w:r>
-    </w:p>
-    <w:p>
-      <w:pPr>
-        <w:pStyle w:val="Prrafodelista"/>
-        <w:rPr>
-          <w:rFonts w:ascii="Arial" w:hAnsi="Arial" w:cs="Arial"/>
-        </w:rPr>
-      </w:pPr>
-    </w:p>
-    <w:p>
-      <w:pPr>
-        <w:pStyle w:val="Prrafodelista"/>
-        <w:numPr>
-          <w:ilvl w:val="0"/>
-          <w:numId w:val="3"/>
-        </w:numPr>
-        <w:rPr>
-          <w:rFonts w:ascii="Arial" w:hAnsi="Arial" w:cs="Arial"/>
-        </w:rPr>
-      </w:pPr>
-      <w:r>
-        <w:rPr>
-          <w:rFonts w:ascii="Arial" w:hAnsi="Arial" w:cs="Arial"/>
-          <w:b/>
-          <w:bCs/>
-        </w:rPr>
-        <w:t>Portal de venta turística</w:t>
-      </w:r>
-      <w:r>
-        <w:rPr>
-          <w:rFonts w:ascii="Arial" w:hAnsi="Arial" w:cs="Arial"/>
-        </w:rPr>
-        <w:t>:</w:t>
-      </w:r>
-    </w:p>
-    <w:p>
-      <w:pPr>
-        <w:pStyle w:val="Prrafodelista"/>
-        <w:numPr>
-          <w:ilvl w:val="0"/>
-          <w:numId w:val="5"/>
-        </w:numPr>
-        <w:rPr>
-          <w:rFonts w:ascii="Arial" w:hAnsi="Arial" w:cs="Arial"/>
-        </w:rPr>
-      </w:pPr>
-      <w:r>
-        <w:rPr>
-          <w:rFonts w:ascii="Arial" w:hAnsi="Arial" w:cs="Arial"/>
-        </w:rPr>
-        <w:t>Plataforma web segura e intuitiva para que los usuarios consulten paquetes disponibles.</w:t>
-      </w:r>
-    </w:p>
-    <w:p>
-      <w:pPr>
-        <w:pStyle w:val="Prrafodelista"/>
-        <w:numPr>
-          <w:ilvl w:val="0"/>
-          <w:numId w:val="5"/>
-        </w:numPr>
-        <w:rPr>
-          <w:rFonts w:ascii="Arial" w:hAnsi="Arial" w:cs="Arial"/>
-        </w:rPr>
-      </w:pPr>
-      <w:r>
-        <w:rPr>
-          <w:rFonts w:ascii="Arial" w:hAnsi="Arial" w:cs="Arial"/>
-        </w:rPr>
-        <w:t>Posibilidad de armar un carrito con servicios turísticos variados.</w:t>
-      </w:r>
-    </w:p>
-    <w:p>
-      <w:pPr>
-        <w:pStyle w:val="Prrafodelista"/>
-        <w:numPr>
-          <w:ilvl w:val="0"/>
-          <w:numId w:val="5"/>
-        </w:numPr>
-        <w:rPr>
-          <w:rFonts w:ascii="Arial" w:hAnsi="Arial" w:cs="Arial"/>
-        </w:rPr>
-      </w:pPr>
-      <w:r>
-        <w:rPr>
-          <w:rFonts w:ascii="Arial" w:hAnsi="Arial" w:cs="Arial"/>
-        </w:rPr>
-        <w:t>Autenticación de clientes y empleados (jefe de ventas, personal de carga).</w:t>
-      </w:r>
-    </w:p>
-    <w:p>
-      <w:pPr>
-        <w:pStyle w:val="Prrafodelista"/>
-        <w:numPr>
-          <w:ilvl w:val="0"/>
-          <w:numId w:val="5"/>
-        </w:numPr>
-        <w:rPr>
-          <w:rFonts w:ascii="Arial" w:hAnsi="Arial" w:cs="Arial"/>
-        </w:rPr>
-      </w:pPr>
-      <w:r>
-        <w:rPr>
-          <w:rFonts w:ascii="Arial" w:hAnsi="Arial" w:cs="Arial"/>
-        </w:rPr>
-        <w:t>Revisión y edición de pedidos pendientes por parte del cliente antes de confirmarlos.</w:t>
-      </w:r>
-    </w:p>
-    <w:p>
-      <w:pPr>
-        <w:pStyle w:val="Prrafodelista"/>
-        <w:numPr>
-          <w:ilvl w:val="0"/>
-          <w:numId w:val="3"/>
-        </w:numPr>
-        <w:rPr>
-          <w:rFonts w:ascii="Arial" w:hAnsi="Arial" w:cs="Arial"/>
-        </w:rPr>
-      </w:pPr>
-      <w:r>
-        <w:rPr>
-          <w:rFonts w:ascii="Arial" w:hAnsi="Arial" w:cs="Arial"/>
-          <w:b/>
-          <w:bCs/>
-        </w:rPr>
-        <w:t>Gestión de productos y pedidos</w:t>
-      </w:r>
-      <w:r>
-        <w:rPr>
-          <w:rFonts w:ascii="Arial" w:hAnsi="Arial" w:cs="Arial"/>
-        </w:rPr>
-        <w:t>:</w:t>
-      </w:r>
-    </w:p>
-    <w:p>
-      <w:pPr>
-        <w:pStyle w:val="Prrafodelista"/>
-        <w:numPr>
-          <w:ilvl w:val="0"/>
-          <w:numId w:val="4"/>
-        </w:numPr>
-        <w:rPr>
-          <w:rFonts w:ascii="Arial" w:hAnsi="Arial" w:cs="Arial"/>
-        </w:rPr>
-      </w:pPr>
-      <w:r>
-        <w:rPr>
-          <w:rFonts w:ascii="Arial" w:hAnsi="Arial" w:cs="Arial"/>
-        </w:rPr>
-        <w:t>CRUD de servicios turísticos: alta, baja, modificación y consulta.</w:t>
-      </w:r>
-    </w:p>
-    <w:p>
-      <w:pPr>
-        <w:pStyle w:val="Prrafodelista"/>
-        <w:numPr>
-          <w:ilvl w:val="0"/>
-          <w:numId w:val="4"/>
-        </w:numPr>
-        <w:rPr>
-          <w:rFonts w:ascii="Arial" w:hAnsi="Arial" w:cs="Arial"/>
-        </w:rPr>
-      </w:pPr>
-      <w:r>
-        <w:rPr>
-          <w:rFonts w:ascii="Arial" w:hAnsi="Arial" w:cs="Arial"/>
-        </w:rPr>
-        <w:t>Visualización y entrega de pedidos.</w:t>
-      </w:r>
-    </w:p>
-    <w:p>
-      <w:pPr>
-        <w:pStyle w:val="Prrafodelista"/>
-        <w:numPr>
-          <w:ilvl w:val="0"/>
-          <w:numId w:val="4"/>
-        </w:numPr>
-        <w:rPr>
-          <w:rFonts w:ascii="Arial" w:hAnsi="Arial" w:cs="Arial"/>
-        </w:rPr>
-      </w:pPr>
-      <w:r>
-        <w:rPr>
-          <w:rFonts w:ascii="Arial" w:hAnsi="Arial" w:cs="Arial"/>
-        </w:rPr>
-        <w:t>Anulación de pedidos.</w:t>
-      </w:r>
-    </w:p>
-    <w:p>
-      <w:pPr>
-        <w:pStyle w:val="Prrafodelista"/>
-        <w:numPr>
-          <w:ilvl w:val="0"/>
-          <w:numId w:val="4"/>
-        </w:numPr>
-        <w:rPr>
-          <w:rFonts w:ascii="Arial" w:hAnsi="Arial" w:cs="Arial"/>
-        </w:rPr>
-      </w:pPr>
-      <w:r>
-        <w:rPr>
-          <w:rFonts w:ascii="Arial" w:hAnsi="Arial" w:cs="Arial"/>
-        </w:rPr>
-        <w:t>Consulta del estado de cuentas (facturas por fecha y por cliente).</w:t>
-      </w:r>
-    </w:p>
-    <w:p>
-      <w:pPr>
-        <w:ind w:left="1440"/>
-        <w:rPr>
-          <w:rFonts w:ascii="Arial" w:hAnsi="Arial" w:cs="Arial"/>
-        </w:rPr>
-      </w:pPr>
-    </w:p>
-    <w:p>
-      <w:pPr>
-        <w:ind w:left="1440"/>
-        <w:rPr>
-          <w:rFonts w:ascii="Arial" w:hAnsi="Arial" w:cs="Arial"/>
-        </w:rPr>
-      </w:pPr>
-    </w:p>
-    <w:p>
-      <w:pPr>
-        <w:ind w:left="1440"/>
-        <w:rPr>
-          <w:rFonts w:ascii="Arial" w:hAnsi="Arial" w:cs="Arial"/>
-        </w:rPr>
-      </w:pPr>
-    </w:p>
-    <w:p>
-      <w:pPr>
-        <w:ind w:left="1440"/>
-        <w:rPr>
-          <w:rFonts w:ascii="Arial" w:hAnsi="Arial" w:cs="Arial"/>
-        </w:rPr>
-      </w:pPr>
-    </w:p>
-    <w:p>
-      <w:pPr>
-        <w:numPr>
-          <w:ilvl w:val="0"/>
-          <w:numId w:val="3"/>
-        </w:numPr>
-        <w:tabs>
-          <w:tab w:val="num" w:pos="720"/>
-        </w:tabs>
-        <w:rPr>
-          <w:rFonts w:ascii="Arial" w:hAnsi="Arial" w:cs="Arial"/>
-        </w:rPr>
-      </w:pPr>
-      <w:r>
-        <w:rPr>
-          <w:rFonts w:ascii="Arial" w:hAnsi="Arial" w:cs="Arial"/>
-          <w:b/>
-          <w:bCs/>
-        </w:rPr>
-        <w:t>Base de datos centralizada</w:t>
-      </w:r>
-      <w:r>
-        <w:rPr>
-          <w:rFonts w:ascii="Arial" w:hAnsi="Arial" w:cs="Arial"/>
-        </w:rPr>
-        <w:t>:</w:t>
-      </w:r>
-    </w:p>
-    <w:p>
-      <w:pPr>
-        <w:pStyle w:val="Prrafodelista"/>
-        <w:numPr>
-          <w:ilvl w:val="0"/>
-          <w:numId w:val="6"/>
-        </w:numPr>
-        <w:rPr>
-          <w:rFonts w:ascii="Arial" w:hAnsi="Arial" w:cs="Arial"/>
-        </w:rPr>
-      </w:pPr>
-      <w:r>
-        <w:rPr>
-          <w:rFonts w:ascii="Arial" w:hAnsi="Arial" w:cs="Arial"/>
-        </w:rPr>
-        <w:t>Relación entre clientes, pedidos, productos y correos asociados.</w:t>
-      </w:r>
-    </w:p>
-    <w:p>
-      <w:pPr>
-        <w:pStyle w:val="Prrafodelista"/>
-        <w:numPr>
-          <w:ilvl w:val="0"/>
-          <w:numId w:val="6"/>
-        </w:numPr>
-        <w:rPr>
-          <w:rFonts w:ascii="Arial" w:hAnsi="Arial" w:cs="Arial"/>
-        </w:rPr>
-      </w:pPr>
-      <w:r>
-        <w:rPr>
-          <w:rFonts w:ascii="Arial" w:hAnsi="Arial" w:cs="Arial"/>
-        </w:rPr>
-        <w:t>Registro histórico de pedidos entregados.</w:t>
-      </w:r>
-    </w:p>
-    <w:p>
-      <w:pPr>
-        <w:numPr>
-          <w:ilvl w:val="0"/>
-          <w:numId w:val="3"/>
-        </w:numPr>
-        <w:tabs>
-          <w:tab w:val="num" w:pos="720"/>
-        </w:tabs>
-        <w:rPr>
-          <w:rFonts w:ascii="Arial" w:hAnsi="Arial" w:cs="Arial"/>
-        </w:rPr>
-      </w:pPr>
-      <w:r>
-        <w:rPr>
-          <w:rFonts w:ascii="Arial" w:hAnsi="Arial" w:cs="Arial"/>
-          <w:b/>
-          <w:bCs/>
-        </w:rPr>
-        <w:t>Proceso de pago</w:t>
-      </w:r>
-      <w:r>
-        <w:rPr>
-          <w:rFonts w:ascii="Arial" w:hAnsi="Arial" w:cs="Arial"/>
-        </w:rPr>
-        <w:t>:</w:t>
-      </w:r>
-    </w:p>
-    <w:p>
-      <w:pPr>
-        <w:pStyle w:val="Prrafodelista"/>
-        <w:numPr>
-          <w:ilvl w:val="0"/>
-          <w:numId w:val="7"/>
-        </w:numPr>
-        <w:rPr>
-          <w:rFonts w:ascii="Arial" w:hAnsi="Arial" w:cs="Arial"/>
-        </w:rPr>
-      </w:pPr>
-      <w:r>
-        <w:rPr>
-          <w:rFonts w:ascii="Arial" w:hAnsi="Arial" w:cs="Arial"/>
-        </w:rPr>
-        <w:t>Cálculo automático del total de compra.</w:t>
-      </w:r>
-    </w:p>
-    <w:p>
-      <w:pPr>
-        <w:pStyle w:val="Prrafodelista"/>
-        <w:numPr>
-          <w:ilvl w:val="0"/>
-          <w:numId w:val="7"/>
-        </w:numPr>
-        <w:rPr>
-          <w:rFonts w:ascii="Arial" w:hAnsi="Arial" w:cs="Arial"/>
-        </w:rPr>
-      </w:pPr>
-      <w:r>
-        <w:rPr>
-          <w:rFonts w:ascii="Arial" w:hAnsi="Arial" w:cs="Arial"/>
-        </w:rPr>
-        <w:t>Integración con pasarelas de pago externas.</w:t>
-      </w:r>
-    </w:p>
-    <w:p>
-      <w:pPr>
-        <w:pStyle w:val="Prrafodelista"/>
-        <w:numPr>
-          <w:ilvl w:val="0"/>
-          <w:numId w:val="7"/>
-        </w:numPr>
-        <w:rPr>
-          <w:rFonts w:ascii="Arial" w:hAnsi="Arial" w:cs="Arial"/>
-        </w:rPr>
-      </w:pPr>
-      <w:r>
-        <w:rPr>
-          <w:rFonts w:ascii="Arial" w:hAnsi="Arial" w:cs="Arial"/>
-        </w:rPr>
-        <w:t>Emisión de comprobante y actualización de estado.</w:t>
-      </w:r>
-    </w:p>
-    <w:p>
-      <w:pPr>
-        <w:numPr>
-          <w:ilvl w:val="0"/>
-          <w:numId w:val="3"/>
-        </w:numPr>
-        <w:tabs>
-          <w:tab w:val="num" w:pos="720"/>
-        </w:tabs>
-        <w:rPr>
-          <w:rFonts w:ascii="Arial" w:hAnsi="Arial" w:cs="Arial"/>
-        </w:rPr>
-      </w:pPr>
-      <w:r>
-        <w:rPr>
-          <w:rFonts w:ascii="Arial" w:hAnsi="Arial" w:cs="Arial"/>
-          <w:b/>
-          <w:bCs/>
-        </w:rPr>
-        <w:t>Interfaces diferenciadas</w:t>
-      </w:r>
-      <w:r>
-        <w:rPr>
-          <w:rFonts w:ascii="Arial" w:hAnsi="Arial" w:cs="Arial"/>
-        </w:rPr>
-        <w:t>:</w:t>
-      </w:r>
-    </w:p>
-    <w:p>
-      <w:pPr>
-        <w:pStyle w:val="Prrafodelista"/>
-        <w:numPr>
-          <w:ilvl w:val="0"/>
-          <w:numId w:val="8"/>
-        </w:numPr>
-        <w:rPr>
-          <w:rFonts w:ascii="Arial" w:hAnsi="Arial" w:cs="Arial"/>
-        </w:rPr>
-      </w:pPr>
-      <w:r>
-        <w:rPr>
-          <w:rFonts w:ascii="Arial" w:hAnsi="Arial" w:cs="Arial"/>
-        </w:rPr>
-        <w:t>Cliente: visualización, compra y edición de pedidos.</w:t>
-      </w:r>
-    </w:p>
-    <w:p>
-      <w:pPr>
-        <w:pStyle w:val="Prrafodelista"/>
-        <w:numPr>
-          <w:ilvl w:val="0"/>
-          <w:numId w:val="8"/>
-        </w:numPr>
-        <w:rPr>
-          <w:rFonts w:ascii="Arial" w:hAnsi="Arial" w:cs="Arial"/>
-        </w:rPr>
-      </w:pPr>
-      <w:r>
-        <w:rPr>
-          <w:rFonts w:ascii="Arial" w:hAnsi="Arial" w:cs="Arial"/>
-        </w:rPr>
-        <w:t>Jefe de ventas: administración de productos, pedidos y cuentas.</w:t>
-      </w:r>
-    </w:p>
-    <w:p>
-      <w:pPr>
-        <w:rPr>
-          <w:rFonts w:ascii="Arial" w:hAnsi="Arial" w:cs="Arial"/>
-          <w:b/>
-          <w:bCs/>
-        </w:rPr>
-      </w:pPr>
-      <w:r>
-        <w:rPr>
-          <w:rFonts w:ascii="Arial" w:hAnsi="Arial" w:cs="Arial"/>
-          <w:b/>
-          <w:bCs/>
-        </w:rPr>
-        <w:t>Límites del Sistema</w:t>
-      </w:r>
-    </w:p>
-    <w:p>
-      <w:pPr>
-        <w:pStyle w:val="Prrafodelista"/>
-        <w:numPr>
-          <w:ilvl w:val="0"/>
-          <w:numId w:val="9"/>
-        </w:numPr>
-        <w:rPr>
-          <w:rFonts w:ascii="Arial" w:hAnsi="Arial" w:cs="Arial"/>
-        </w:rPr>
-      </w:pPr>
-      <w:r>
-        <w:rPr>
-          <w:rFonts w:ascii="Arial" w:hAnsi="Arial" w:cs="Arial"/>
-          <w:b/>
-          <w:bCs/>
-        </w:rPr>
-        <w:t>Interacción solo vía plataforma web</w:t>
-      </w:r>
-      <w:r>
-        <w:rPr>
-          <w:rFonts w:ascii="Arial" w:hAnsi="Arial" w:cs="Arial"/>
-        </w:rPr>
-        <w:br/>
-        <w:t>El sistema estará disponible únicamente a través de una plataforma web accesible desde navegadores. No se desarrollarán aplicaciones móviles nativas ni integraciones con dispositivos externos.</w:t>
-      </w:r>
-    </w:p>
-    <w:p>
-      <w:pPr>
-        <w:numPr>
-          <w:ilvl w:val="0"/>
-          <w:numId w:val="9"/>
-        </w:numPr>
-        <w:rPr>
-          <w:rFonts w:ascii="Arial" w:hAnsi="Arial" w:cs="Arial"/>
-        </w:rPr>
-      </w:pPr>
-      <w:r>
-        <w:rPr>
-          <w:rFonts w:ascii="Arial" w:hAnsi="Arial" w:cs="Arial"/>
-          <w:b/>
-          <w:bCs/>
-        </w:rPr>
-        <w:t>Sin gestión de la logística de viaje</w:t>
-      </w:r>
-      <w:r>
-        <w:rPr>
-          <w:rFonts w:ascii="Arial" w:hAnsi="Arial" w:cs="Arial"/>
-        </w:rPr>
-        <w:br/>
-        <w:t>El sistema permitirá registrar las compras de paquetes turísticos, pero no gestionará la logística física ni el seguimiento del viaje. La intervención del sistema finaliza cuando el pedido es registrado y entregado digitalmente.</w:t>
-      </w:r>
-    </w:p>
-    <w:p>
-      <w:pPr>
-        <w:numPr>
-          <w:ilvl w:val="0"/>
-          <w:numId w:val="9"/>
-        </w:numPr>
-        <w:rPr>
-          <w:rFonts w:ascii="Arial" w:hAnsi="Arial" w:cs="Arial"/>
-        </w:rPr>
-      </w:pPr>
-      <w:r>
-        <w:rPr>
-          <w:rFonts w:ascii="Arial" w:hAnsi="Arial" w:cs="Arial"/>
-          <w:b/>
-          <w:bCs/>
-        </w:rPr>
-        <w:t>Seguridad limitada a autenticación básica</w:t>
-      </w:r>
-      <w:r>
-        <w:rPr>
-          <w:rFonts w:ascii="Arial" w:hAnsi="Arial" w:cs="Arial"/>
-        </w:rPr>
-        <w:br/>
-        <w:t>Se implementarán medidas estándar de seguridad como validación de usuario y contraseña. No se incluyen mecanismos avanzados como encriptación de extremo a extremo, autenticación multifactor o protección ante ataques DDoS.</w:t>
-      </w:r>
-    </w:p>
-    <w:p>
-      <w:pPr>
-        <w:numPr>
-          <w:ilvl w:val="0"/>
-          <w:numId w:val="9"/>
-        </w:numPr>
-        <w:rPr>
-          <w:rFonts w:ascii="Arial" w:hAnsi="Arial" w:cs="Arial"/>
-        </w:rPr>
-      </w:pPr>
-      <w:r>
-        <w:rPr>
-          <w:rFonts w:ascii="Arial" w:hAnsi="Arial" w:cs="Arial"/>
-          <w:b/>
-          <w:bCs/>
-        </w:rPr>
-        <w:t>Personalización limitada del usuario</w:t>
-      </w:r>
-      <w:r>
-        <w:rPr>
-          <w:rFonts w:ascii="Arial" w:hAnsi="Arial" w:cs="Arial"/>
-        </w:rPr>
-        <w:br/>
-        <w:t>La interfaz será igual para todos los clientes. No se contempla la personalización visual ni funcional avanzada, como recomendaciones inteligentes o perfiles personalizados.</w:t>
-      </w:r>
-    </w:p>
-    <w:p>
-      <w:pPr>
-        <w:numPr>
-          <w:ilvl w:val="0"/>
-          <w:numId w:val="9"/>
-        </w:numPr>
-        <w:rPr>
-          <w:rFonts w:ascii="Arial" w:hAnsi="Arial" w:cs="Arial"/>
-        </w:rPr>
-      </w:pPr>
-      <w:r>
-        <w:rPr>
-          <w:rFonts w:ascii="Arial" w:hAnsi="Arial" w:cs="Arial"/>
-          <w:b/>
-          <w:bCs/>
-        </w:rPr>
-        <w:t>Sin integración con plataformas de terceros</w:t>
-      </w:r>
-      <w:r>
-        <w:rPr>
-          <w:rFonts w:ascii="Arial" w:hAnsi="Arial" w:cs="Arial"/>
-        </w:rPr>
-        <w:br/>
-        <w:t xml:space="preserve">El sistema no se integrará con plataformas externas como ERP, CRM, </w:t>
-      </w:r>
-      <w:r>
-        <w:rPr>
-          <w:rFonts w:ascii="Arial" w:hAnsi="Arial" w:cs="Arial"/>
-        </w:rPr>
-        <w:lastRenderedPageBreak/>
-        <w:t>redes sociales o servicios de terceros más allá de pasarelas de pago externas necesarias para finalizar la compra.</w:t>
-      </w:r>
-    </w:p>
-    <w:p>
-      <w:pPr>
-        <w:numPr>
-          <w:ilvl w:val="0"/>
-          <w:numId w:val="9"/>
-        </w:numPr>
-        <w:rPr>
-          <w:rFonts w:ascii="Arial" w:hAnsi="Arial" w:cs="Arial"/>
-        </w:rPr>
-      </w:pPr>
-      <w:r>
-        <w:rPr>
-          <w:rFonts w:ascii="Arial" w:hAnsi="Arial" w:cs="Arial"/>
-          <w:b/>
-          <w:bCs/>
-        </w:rPr>
-        <w:t>Alcance restringido del envío de correos</w:t>
-      </w:r>
-      <w:r>
-        <w:rPr>
-          <w:rFonts w:ascii="Arial" w:hAnsi="Arial" w:cs="Arial"/>
-        </w:rPr>
-        <w:br/>
-        <w:t>Los correos electrónicos se enviarán solo al cliente y al sector interno correspondiente. No se contempla automatización masiva, campañas de marketing o respuestas inteligentes.</w:t>
-      </w:r>
-    </w:p>
-    <w:p>
-      <w:pPr>
-        <w:spacing w:before="100" w:beforeAutospacing="1" w:after="100" w:afterAutospacing="1" w:line="240" w:lineRule="auto"/>
-        <w:outlineLvl w:val="1"/>
-        <w:rPr>
-          <w:rFonts w:ascii="Arial" w:eastAsia="Times New Roman" w:hAnsi="Arial" w:cs="Arial"/>
-          <w:b/>
-          <w:bCs/>
-          <w:kern w:val="0"/>
-          <w:lang w:eastAsia="es-AR"/>
-          <w14:ligatures w14:val="none"/>
-        </w:rPr>
-      </w:pPr>
-      <w:r>
-        <w:rPr>
-          <w:rFonts w:ascii="Arial" w:eastAsia="Times New Roman" w:hAnsi="Arial" w:cs="Arial"/>
-          <w:b/>
-          <w:bCs/>
-          <w:kern w:val="0"/>
-          <w:lang w:eastAsia="es-AR"/>
-          <w14:ligatures w14:val="none"/>
-        </w:rPr>
-        <w:t>Funcionalidades del jefe de Ventas en el Sistema</w:t>
-      </w:r>
-    </w:p>
-    <w:p>
-      <w:pPr>
-        <w:spacing w:before="100" w:beforeAutospacing="1" w:after="100" w:afterAutospacing="1" w:line="240" w:lineRule="auto"/>
-        <w:rPr>
-          <w:rFonts w:ascii="Arial" w:eastAsia="Times New Roman" w:hAnsi="Arial" w:cs="Arial"/>
-          <w:kern w:val="0"/>
-          <w:lang w:eastAsia="es-AR"/>
-          <w14:ligatures w14:val="none"/>
-        </w:rPr>
-      </w:pPr>
-      <w:r>
-        <w:rPr>
-          <w:rFonts w:ascii="Arial" w:eastAsia="Times New Roman" w:hAnsi="Arial" w:cs="Arial"/>
-          <w:kern w:val="0"/>
-          <w:lang w:eastAsia="es-AR"/>
-          <w14:ligatures w14:val="none"/>
-        </w:rPr>
-        <w:t>El jefe de Ventas tiene acceso privilegiado dentro de la aplicación y puede realizar las siguientes actividades:</w:t>
-      </w:r>
-    </w:p>
-    <w:p>
-      <w:pPr>
-        <w:numPr>
-          <w:ilvl w:val="0"/>
-          <w:numId w:val="11"/>
-        </w:numPr>
-        <w:spacing w:before="100" w:beforeAutospacing="1" w:after="100" w:afterAutospacing="1" w:line="240" w:lineRule="auto"/>
-        <w:rPr>
-          <w:rFonts w:ascii="Arial" w:eastAsia="Times New Roman" w:hAnsi="Arial" w:cs="Arial"/>
-          <w:kern w:val="0"/>
-          <w:lang w:eastAsia="es-AR"/>
-          <w14:ligatures w14:val="none"/>
-        </w:rPr>
-      </w:pPr>
-      <w:r>
-        <w:rPr>
-          <w:rFonts w:ascii="Arial" w:eastAsia="Times New Roman" w:hAnsi="Arial" w:cs="Arial"/>
-          <w:kern w:val="0"/>
-          <w:lang w:eastAsia="es-AR"/>
-          <w14:ligatures w14:val="none"/>
-        </w:rPr>
-        <w:t>Cargar Paquetes Turísticos</w:t>
-      </w:r>
-    </w:p>
-    <w:p>
-      <w:pPr>
-        <w:numPr>
-          <w:ilvl w:val="0"/>
-          <w:numId w:val="11"/>
-        </w:numPr>
-        <w:spacing w:before="100" w:beforeAutospacing="1" w:after="100" w:afterAutospacing="1" w:line="240" w:lineRule="auto"/>
-        <w:rPr>
-          <w:rFonts w:ascii="Arial" w:eastAsia="Times New Roman" w:hAnsi="Arial" w:cs="Arial"/>
-          <w:kern w:val="0"/>
-          <w:lang w:eastAsia="es-AR"/>
-          <w14:ligatures w14:val="none"/>
-        </w:rPr>
-      </w:pPr>
-      <w:r>
-        <w:rPr>
-          <w:rFonts w:ascii="Arial" w:eastAsia="Times New Roman" w:hAnsi="Arial" w:cs="Arial"/>
-          <w:kern w:val="0"/>
-          <w:lang w:eastAsia="es-AR"/>
-          <w14:ligatures w14:val="none"/>
-        </w:rPr>
-        <w:t>Visualizar y finalizar pedidos pendientes</w:t>
-      </w:r>
-    </w:p>
-    <w:p>
-      <w:pPr>
-        <w:numPr>
-          <w:ilvl w:val="0"/>
-          <w:numId w:val="11"/>
-        </w:numPr>
-        <w:spacing w:before="100" w:beforeAutospacing="1" w:after="100" w:afterAutospacing="1" w:line="240" w:lineRule="auto"/>
-        <w:rPr>
-          <w:rFonts w:ascii="Arial" w:eastAsia="Times New Roman" w:hAnsi="Arial" w:cs="Arial"/>
-          <w:kern w:val="0"/>
-          <w:lang w:eastAsia="es-AR"/>
-          <w14:ligatures w14:val="none"/>
-        </w:rPr>
-      </w:pPr>
-      <w:r>
-        <w:rPr>
-          <w:rFonts w:ascii="Arial" w:eastAsia="Times New Roman" w:hAnsi="Arial" w:cs="Arial"/>
-          <w:kern w:val="0"/>
-          <w:lang w:eastAsia="es-AR"/>
-          <w14:ligatures w14:val="none"/>
-        </w:rPr>
-        <w:t>Consultar disponibilidad de servicios turísticos</w:t>
-      </w:r>
-    </w:p>
-    <w:p>
-      <w:pPr>
-        <w:numPr>
-          <w:ilvl w:val="0"/>
-          <w:numId w:val="11"/>
-        </w:numPr>
-        <w:spacing w:before="100" w:beforeAutospacing="1" w:after="100" w:afterAutospacing="1" w:line="240" w:lineRule="auto"/>
-        <w:rPr>
-          <w:rFonts w:ascii="Arial" w:eastAsia="Times New Roman" w:hAnsi="Arial" w:cs="Arial"/>
-          <w:kern w:val="0"/>
-          <w:lang w:eastAsia="es-AR"/>
-          <w14:ligatures w14:val="none"/>
-        </w:rPr>
-      </w:pPr>
-      <w:r>
-        <w:rPr>
-          <w:rFonts w:ascii="Arial" w:eastAsia="Times New Roman" w:hAnsi="Arial" w:cs="Arial"/>
-          <w:kern w:val="0"/>
-          <w:lang w:eastAsia="es-AR"/>
-          <w14:ligatures w14:val="none"/>
-        </w:rPr>
-        <w:t>Registrar nuevos empleados del sistema</w:t>
-      </w:r>
-    </w:p>
-    <w:p>
-      <w:pPr>
-        <w:rPr>
-          <w:rFonts w:ascii="Arial" w:hAnsi="Arial" w:cs="Arial"/>
-          <w:b/>
-          <w:bCs/>
-        </w:rPr>
-      </w:pPr>
-      <w:r>
-        <w:rPr>
-          <w:rFonts w:ascii="Arial" w:hAnsi="Arial" w:cs="Arial"/>
-          <w:b/>
-          <w:bCs/>
-        </w:rPr>
-        <w:t>Cargar Paquetes Turísticos</w:t>
-      </w:r>
-    </w:p>
-    <w:p>
-      <w:pPr>
-        <w:rPr>
-          <w:rFonts w:ascii="Arial" w:hAnsi="Arial" w:cs="Arial"/>
-        </w:rPr>
-      </w:pPr>
-      <w:r>
-        <w:rPr>
-          <w:rFonts w:ascii="Arial" w:hAnsi="Arial" w:cs="Arial"/>
-        </w:rPr>
-        <w:t xml:space="preserve">Esta función está disponible únicamente para usuarios con el rol </w:t>
-      </w:r>
-      <w:r>
-        <w:rPr>
-          <w:rFonts w:ascii="Arial" w:hAnsi="Arial" w:cs="Arial"/>
-          <w:b/>
-          <w:bCs/>
-        </w:rPr>
-        <w:t>“</w:t>
-      </w:r>
-      <w:proofErr w:type="gramStart"/>
-      <w:r>
-        <w:rPr>
-          <w:rFonts w:ascii="Arial" w:hAnsi="Arial" w:cs="Arial"/>
-          <w:b/>
-          <w:bCs/>
-        </w:rPr>
-        <w:t>Jefe</w:t>
-      </w:r>
-      <w:proofErr w:type="gramEnd"/>
-      <w:r>
-        <w:rPr>
-          <w:rFonts w:ascii="Arial" w:hAnsi="Arial" w:cs="Arial"/>
-          <w:b/>
-          <w:bCs/>
-        </w:rPr>
-        <w:t xml:space="preserve"> de Ventas”</w:t>
-      </w:r>
-      <w:r>
-        <w:rPr>
-          <w:rFonts w:ascii="Arial" w:hAnsi="Arial" w:cs="Arial"/>
-        </w:rPr>
-        <w:t xml:space="preserve"> o </w:t>
-      </w:r>
-      <w:r>
-        <w:rPr>
-          <w:rFonts w:ascii="Arial" w:hAnsi="Arial" w:cs="Arial"/>
-          <w:b/>
-          <w:bCs/>
-        </w:rPr>
-        <w:t>“Personal de Ventas”</w:t>
-      </w:r>
-      <w:r>
-        <w:rPr>
-          <w:rFonts w:ascii="Arial" w:hAnsi="Arial" w:cs="Arial"/>
-        </w:rPr>
-        <w:t xml:space="preserve">. Desde la sección </w:t>
-      </w:r>
-      <w:r>
-        <w:rPr>
-          <w:rFonts w:ascii="Arial" w:hAnsi="Arial" w:cs="Arial"/>
-          <w:b/>
-          <w:bCs/>
-        </w:rPr>
-        <w:t>“Mi Perfil”</w:t>
-      </w:r>
-      <w:r>
-        <w:rPr>
-          <w:rFonts w:ascii="Arial" w:hAnsi="Arial" w:cs="Arial"/>
-        </w:rPr>
-        <w:t>, se accede a un formulario donde se pueden ingresar nuevos paquetes turísticos a la base de datos. Cada paquete incluye campos como código del paquete, descripción, precio, duración, tipo de servicio (estadía, vuelo, alquiler de auto, etc.).</w:t>
-      </w:r>
-    </w:p>
-    <w:p>
-      <w:pPr>
-        <w:rPr>
-          <w:rFonts w:ascii="Arial" w:hAnsi="Arial" w:cs="Arial"/>
-          <w:b/>
-          <w:bCs/>
-        </w:rPr>
-      </w:pPr>
-      <w:r>
-        <w:rPr>
-          <w:rFonts w:ascii="Arial" w:hAnsi="Arial" w:cs="Arial"/>
-          <w:b/>
-          <w:bCs/>
-        </w:rPr>
-        <w:t>Visualizar y finalizar pedidos pendientes</w:t>
-      </w:r>
-    </w:p>
-    <w:p>
-      <w:pPr>
-        <w:rPr>
-          <w:rFonts w:ascii="Arial" w:hAnsi="Arial" w:cs="Arial"/>
-        </w:rPr>
-      </w:pPr>
-      <w:r>
-        <w:rPr>
-          <w:rFonts w:ascii="Arial" w:hAnsi="Arial" w:cs="Arial"/>
-        </w:rPr>
-        <w:t xml:space="preserve">Desde el apartado </w:t>
-      </w:r>
-      <w:r>
-        <w:rPr>
-          <w:rFonts w:ascii="Arial" w:hAnsi="Arial" w:cs="Arial"/>
-          <w:b/>
-          <w:bCs/>
-        </w:rPr>
-        <w:t>“Mi Perfil”</w:t>
-      </w:r>
-      <w:r>
-        <w:rPr>
-          <w:rFonts w:ascii="Arial" w:hAnsi="Arial" w:cs="Arial"/>
-        </w:rPr>
-        <w:t xml:space="preserve">, el </w:t>
-      </w:r>
-      <w:proofErr w:type="gramStart"/>
-      <w:r>
-        <w:rPr>
-          <w:rFonts w:ascii="Arial" w:hAnsi="Arial" w:cs="Arial"/>
-        </w:rPr>
-        <w:t>Jefe</w:t>
-      </w:r>
-      <w:proofErr w:type="gramEnd"/>
-      <w:r>
-        <w:rPr>
-          <w:rFonts w:ascii="Arial" w:hAnsi="Arial" w:cs="Arial"/>
-        </w:rPr>
-        <w:t xml:space="preserve"> de Ventas puede acceder a una lista desplegable con los </w:t>
-      </w:r>
-      <w:r>
-        <w:rPr>
-          <w:rFonts w:ascii="Arial" w:hAnsi="Arial" w:cs="Arial"/>
-          <w:b/>
-          <w:bCs/>
-        </w:rPr>
-        <w:t>pedidos pendientes</w:t>
-      </w:r>
-      <w:r>
-        <w:rPr>
-          <w:rFonts w:ascii="Arial" w:hAnsi="Arial" w:cs="Arial"/>
-        </w:rPr>
-        <w:t xml:space="preserve">. Una vez seleccionado el pedido (por su número identificador), se puede marcar como entregado. Al hacerlo, el sistema actualiza el estado del pedido y lo traslada a la tabla de </w:t>
-      </w:r>
-      <w:r>
-        <w:rPr>
-          <w:rFonts w:ascii="Arial" w:hAnsi="Arial" w:cs="Arial"/>
-          <w:b/>
-          <w:bCs/>
-        </w:rPr>
-        <w:t>historial de pedidos entregados</w:t>
-      </w:r>
-      <w:r>
-        <w:rPr>
-          <w:rFonts w:ascii="Arial" w:hAnsi="Arial" w:cs="Arial"/>
-        </w:rPr>
-        <w:t>.</w:t>
-      </w:r>
-    </w:p>
-    <w:p>
-      <w:pPr>
-        <w:rPr>
-          <w:rFonts w:ascii="Arial" w:hAnsi="Arial" w:cs="Arial"/>
-          <w:b/>
-          <w:bCs/>
-        </w:rPr>
-      </w:pPr>
-      <w:r>
-        <w:rPr>
-          <w:rFonts w:ascii="Arial" w:hAnsi="Arial" w:cs="Arial"/>
-          <w:b/>
-          <w:bCs/>
-        </w:rPr>
-        <w:t>Consultar disponibilidad de servicios turísticos</w:t>
-      </w:r>
-    </w:p>
-    <w:p>
-      <w:pPr>
-        <w:rPr>
-          <w:rFonts w:ascii="Arial" w:hAnsi="Arial" w:cs="Arial"/>
-        </w:rPr>
-      </w:pPr>
-      <w:r>
-        <w:rPr>
-          <w:rFonts w:ascii="Arial" w:hAnsi="Arial" w:cs="Arial"/>
-        </w:rPr>
-        <w:t xml:space="preserve">Presionando el botón </w:t>
-      </w:r>
-      <w:r>
-        <w:rPr>
-          <w:rFonts w:ascii="Arial" w:hAnsi="Arial" w:cs="Arial"/>
-          <w:b/>
-          <w:bCs/>
-        </w:rPr>
-        <w:t>"Ver disponibilidad"</w:t>
-      </w:r>
-      <w:r>
-        <w:rPr>
-          <w:rFonts w:ascii="Arial" w:hAnsi="Arial" w:cs="Arial"/>
-        </w:rPr>
-        <w:t>, se accede a una página que muestra en formato de tabla todos los paquetes turísticos cargados, junto con sus detalles: código, tipo de servicio, disponibilidad y precio. Esta sección permite hacer un seguimiento general del stock de servicios ofrecidos.</w:t>
-      </w:r>
-    </w:p>
-    <w:p>
-      <w:pPr>
-        <w:rPr>
-          <w:rFonts w:ascii="Arial" w:hAnsi="Arial" w:cs="Arial"/>
-          <w:b/>
-          <w:bCs/>
-        </w:rPr>
-      </w:pPr>
-      <w:r>
-        <w:rPr>
-          <w:rFonts w:ascii="Arial" w:hAnsi="Arial" w:cs="Arial"/>
-          <w:b/>
-          <w:bCs/>
-        </w:rPr>
-        <w:t>Registrar nuevos empleados</w:t>
-      </w:r>
-    </w:p>
-    <w:p>
-      <w:pPr>
-        <w:rPr>
-          <w:rFonts w:ascii="Arial" w:hAnsi="Arial" w:cs="Arial"/>
-        </w:rPr>
-      </w:pPr>
-      <w:r>
-        <w:rPr>
-          <w:rFonts w:ascii="Arial" w:hAnsi="Arial" w:cs="Arial"/>
-        </w:rPr>
-        <w:t xml:space="preserve">El alta de nuevos empleados puede ser realizada por el </w:t>
-      </w:r>
-      <w:proofErr w:type="gramStart"/>
-      <w:r>
-        <w:rPr>
-          <w:rFonts w:ascii="Arial" w:hAnsi="Arial" w:cs="Arial"/>
-        </w:rPr>
-        <w:t>Jefe</w:t>
-      </w:r>
-      <w:proofErr w:type="gramEnd"/>
-      <w:r>
-        <w:rPr>
-          <w:rFonts w:ascii="Arial" w:hAnsi="Arial" w:cs="Arial"/>
-        </w:rPr>
-        <w:t xml:space="preserve"> de Ventas u otro usuario autorizado desde el menú </w:t>
-      </w:r>
-      <w:r>
-        <w:rPr>
-          <w:rFonts w:ascii="Arial" w:hAnsi="Arial" w:cs="Arial"/>
-          <w:b/>
-          <w:bCs/>
-        </w:rPr>
-        <w:t>“Mis Permisos”</w:t>
-      </w:r>
-      <w:r>
-        <w:rPr>
-          <w:rFonts w:ascii="Arial" w:hAnsi="Arial" w:cs="Arial"/>
-        </w:rPr>
-        <w:t>. Se accede a un formulario de registro para crear cuentas de usuario con el rol correspondiente, permitiendo a nuevos empleados operar dentro del sistema según sus funciones.</w:t>
-      </w:r>
-    </w:p>
-    <w:p>
-      <w:pPr>
-        <w:rPr>
-          <w:rFonts w:ascii="Arial" w:hAnsi="Arial" w:cs="Arial"/>
-        </w:rPr>
-      </w:pPr>
-    </w:p>
-    <w:p>
-      <w:pPr>
-        <w:rPr>
-          <w:rFonts w:ascii="Arial" w:hAnsi="Arial" w:cs="Arial"/>
-        </w:rPr>
-      </w:pPr>
-    </w:p>
-    <w:p>
-      <w:pPr>
-        <w:rPr>
-          <w:rFonts w:ascii="Arial" w:hAnsi="Arial" w:cs="Arial"/>
-        </w:rPr>
-      </w:pPr>
-    </w:p>
-    <w:p>
-      <w:pPr>
-        <w:rPr>
-          <w:rFonts w:ascii="Arial" w:hAnsi="Arial" w:cs="Arial"/>
-        </w:rPr>
-      </w:pPr>
-      <w:r>
-        <w:rPr>
-          <w:rFonts w:ascii="Arial" w:hAnsi="Arial" w:cs="Arial"/>
-        </w:rPr>
-        <w:t>MERC</w:t>
-      </w:r>
-    </w:p>
-    <w:p>
-      <w:pPr>
-        <w:rPr>
-          <w:rFonts w:ascii="Arial" w:hAnsi="Arial" w:cs="Arial"/>
-        </w:rPr>
-      </w:pPr>
-      <w:r>
-        <w:rPr>
-          <w:rFonts w:ascii="Arial" w:hAnsi="Arial" w:cs="Arial"/>
-          <w:noProof/>
-        </w:rPr>
-        <w:drawing>
-          <wp:inline distT="0" distB="0" distL="0" distR="0" wp14:anchorId="0503F90E" wp14:editId="3ADB37B0">
-            <wp:extent cx="6103552" cy="5216300"/>
-            <wp:effectExtent l="0" t="0" r="0" b="3810"/>
-            <wp:docPr id="1" name="Imagen 1"/>
-            <wp:cNvGraphicFramePr>
-              <a:graphicFrameLocks xmlns:a="http://schemas.openxmlformats.org/drawingml/2006/main" noChangeAspect="1"/>
-            </wp:cNvGraphicFramePr>
-            <a:graphic xmlns:a="http://schemas.openxmlformats.org/drawingml/2006/main">
-              <a:graphicData uri="http://schemas.openxmlformats.org/drawingml/2006/picture">
-                <pic:pic xmlns:pic="http://schemas.openxmlformats.org/drawingml/2006/picture">
-                  <pic:nvPicPr>
-                    <pic:cNvPr id="1" name="Imagen 1"/>
-                    <pic:cNvPicPr/>
-                  </pic:nvPicPr>
-                  <pic:blipFill>
-                    <a:blip r:embed="rId6" cstate="print">
-                      <a:extLst>
-                        <a:ext uri="{28A0092B-C50C-407E-A947-70E740481C1C}">
-                          <a14:useLocalDpi xmlns:a14="http://schemas.microsoft.com/office/drawing/2010/main" val="0"/>
-                        </a:ext>
-                      </a:extLst>
-                    </a:blip>
-                    <a:stretch>
-                      <a:fillRect/>
-                    </a:stretch>
-                  </pic:blipFill>
-                  <pic:spPr>
-                    <a:xfrm>
-                      <a:off x="0" y="0"/>
-                      <a:ext cx="6103552" cy="5216300"/>
-                    </a:xfrm>
-                    <a:prstGeom prst="rect">
-                      <a:avLst/>
-                    </a:prstGeom>
-                  </pic:spPr>
-                </pic:pic>
-              </a:graphicData>
-            </a:graphic>
-          </wp:inline>
-        </w:drawing>
-      </w:r>
+    </w:p>
+    <w:p>
+      <w:pPr>
+        <w:rPr>
+          <w:rFonts w:ascii="Arial" w:hAnsi="Arial" w:cs="Arial"/>
+        </w:rPr>
+      </w:pPr>
+    </w:p>
+    <w:p>
+      <w:pPr>
+        <w:rPr>
+          <w:rFonts w:ascii="Arial" w:hAnsi="Arial" w:cs="Arial"/>
+        </w:rPr>
+      </w:pPr>
+    </w:p>
+    <w:p>
+      <w:pPr>
+        <w:rPr>
+          <w:rFonts w:ascii="Arial" w:hAnsi="Arial" w:cs="Arial"/>
+        </w:rPr>
+      </w:pPr>
     </w:p>
     <w:sectPr>
       <w:pgSz w:w="11906" w:h="16838"/>
@@ -3810,16 +2448,16 @@
 <file path=word/numbering.xml><?xml version="1.0" encoding="utf-8"?>
 <w:numbering xmlns:wpc="http://schemas.microsoft.com/office/word/2010/wordprocessingCanvas" xmlns:cx="http://schemas.microsoft.com/office/drawing/2014/chartex" xmlns:cx1="http://schemas.microsoft.com/office/drawing/2015/9/8/chartex" xmlns:cx2="http://schemas.microsoft.com/office/drawing/2015/10/21/chartex" xmlns:cx3="http://schemas.microsoft.com/office/drawing/2016/5/9/chartex" xmlns:cx4="http://schemas.microsoft.com/office/drawing/2016/5/10/chartex" xmlns:cx5="http://schemas.microsoft.com/office/drawing/2016/5/11/chartex" xmlns:cx6="http://schemas.microsoft.com/office/drawing/2016/5/12/chartex" xmlns:cx7="http://schemas.microsoft.com/office/drawing/2016/5/13/chartex" xmlns:cx8="http://schemas.microsoft.com/office/drawing/2016/5/14/chartex" xmlns:mc="http://schemas.openxmlformats.org/markup-compatibility/2006" xmlns:aink="http://schemas.microsoft.com/office/drawing/2016/ink" xmlns:am3d="http://schemas.microsoft.com/office/drawing/2017/model3d" xmlns:o="urn:schemas-microsoft-com:office:office" xmlns:oel="http://schemas.microsoft.com/office/2019/extlst" xmlns:r="http://schemas.openxmlformats.org/officeDocument/2006/relationships" xmlns:m="http://schemas.openxmlformats.org/officeDocument/2006/math" xmlns:v="urn:schemas-microsoft-com:vml" xmlns:wp14="http://schemas.microsoft.com/office/word/2010/wordprocessingDrawing" xmlns:wp="http://schemas.openxmlformats.org/drawingml/2006/wordprocessingDrawing" xmlns:w10="urn:schemas-microsoft-com:office:word" xmlns:w="http://schemas.openxmlformats.org/wordprocessingml/2006/main" xmlns:w14="http://schemas.microsoft.com/office/word/2010/wordml" xmlns:w15="http://schemas.microsoft.com/office/word/2012/wordml" xmlns:w16cex="http://schemas.microsoft.com/office/word/2018/wordml/cex" xmlns:w16cid="http://schemas.microsoft.com/office/word/2016/wordml/cid" xmlns:w16="http://schemas.microsoft.com/office/word/2018/wordml" xmlns:w16sdtdh="http://schemas.microsoft.com/office/word/2020/wordml/sdtdatahash" xmlns:w16se="http://schemas.microsoft.com/office/word/2015/wordml/symex" xmlns:wpg="http://schemas.microsoft.com/office/word/2010/wordprocessingGroup" xmlns:wpi="http://schemas.microsoft.com/office/word/2010/wordprocessingInk" xmlns:wne="http://schemas.microsoft.com/office/word/2006/wordml" xmlns:wps="http://schemas.microsoft.com/office/word/2010/wordprocessingShape" mc:Ignorable="w14 w15 w16se w16cid w16 w16cex w16sdtdh wp14">
   <w:abstractNum w:abstractNumId="0" w15:restartNumberingAfterBreak="0">
-    <w:nsid w:val="01B9462A"/>
+    <w:nsid w:val="5984602E"/>
     <w:multiLevelType w:val="hybridMultilevel"/>
-    <w:tmpl w:val="0BF4F3DE"/>
+    <w:tmpl w:val="D6925BA6"/>
     <w:lvl w:ilvl="0" w:tplc="2C0A0001">
       <w:start w:val="1"/>
       <w:numFmt w:val="bullet"/>
       <w:lvlText w:val=""/>
       <w:lvlJc w:val="left"/>
       <w:pPr>
-        <w:ind w:left="2160" w:hanging="360"/>
+        <w:ind w:left="720" w:hanging="360"/>
       </w:pPr>
       <w:rPr>
         <w:rFonts w:ascii="Symbol" w:hAnsi="Symbol" w:hint="default"/>
@@ -3831,7 +2469,7 @@
       <w:lvlText w:val="o"/>
       <w:lvlJc w:val="left"/>
       <w:pPr>
-        <w:ind w:left="2880" w:hanging="360"/>
+        <w:ind w:left="1440" w:hanging="360"/>
       </w:pPr>
       <w:rPr>
         <w:rFonts w:ascii="Courier New" w:hAnsi="Courier New" w:cs="Courier New" w:hint="default"/>
@@ -3843,7 +2481,7 @@
       <w:lvlText w:val=""/>
       <w:lvlJc w:val="left"/>
       <w:pPr>
-        <w:ind w:left="3600" w:hanging="360"/>
+        <w:ind w:left="2160" w:hanging="360"/>
       </w:pPr>
       <w:rPr>
         <w:rFonts w:ascii="Wingdings" w:hAnsi="Wingdings" w:hint="default"/>
@@ -3855,7 +2493,7 @@
       <w:lvlText w:val=""/>
       <w:lvlJc w:val="left"/>
       <w:pPr>
-        <w:ind w:left="4320" w:hanging="360"/>
+        <w:ind w:left="2880" w:hanging="360"/>
       </w:pPr>
       <w:rPr>
         <w:rFonts w:ascii="Symbol" w:hAnsi="Symbol" w:hint="default"/>
@@ -3867,7 +2505,7 @@
       <w:lvlText w:val="o"/>
       <w:lvlJc w:val="left"/>
       <w:pPr>
-        <w:ind w:left="5040" w:hanging="360"/>
+        <w:ind w:left="3600" w:hanging="360"/>
       </w:pPr>
       <w:rPr>
         <w:rFonts w:ascii="Courier New" w:hAnsi="Courier New" w:cs="Courier New" w:hint="default"/>
@@ -3879,7 +2517,7 @@
       <w:lvlText w:val=""/>
       <w:lvlJc w:val="left"/>
       <w:pPr>
-        <w:ind w:left="5760" w:hanging="360"/>
+        <w:ind w:left="4320" w:hanging="360"/>
       </w:pPr>
       <w:rPr>
         <w:rFonts w:ascii="Wingdings" w:hAnsi="Wingdings" w:hint="default"/>
@@ -3891,7 +2529,7 @@
       <w:lvlText w:val=""/>
       <w:lvlJc w:val="left"/>
       <w:pPr>
-        <w:ind w:left="6480" w:hanging="360"/>
+        <w:ind w:left="5040" w:hanging="360"/>
       </w:pPr>
       <w:rPr>
         <w:rFonts w:ascii="Symbol" w:hAnsi="Symbol" w:hint="default"/>
@@ -3903,7 +2541,7 @@
       <w:lvlText w:val="o"/>
       <w:lvlJc w:val="left"/>
       <w:pPr>
-        <w:ind w:left="7200" w:hanging="360"/>
+        <w:ind w:left="5760" w:hanging="360"/>
       </w:pPr>
       <w:rPr>
         <w:rFonts w:ascii="Courier New" w:hAnsi="Courier New" w:cs="Courier New" w:hint="default"/>
@@ -3915,1231 +2553,15 @@
       <w:lvlText w:val=""/>
       <w:lvlJc w:val="left"/>
       <w:pPr>
-        <w:ind w:left="7920" w:hanging="360"/>
+        <w:ind w:left="6480" w:hanging="360"/>
       </w:pPr>
       <w:rPr>
         <w:rFonts w:ascii="Wingdings" w:hAnsi="Wingdings" w:hint="default"/>
       </w:rPr>
     </w:lvl>
   </w:abstractNum>
-  <w:abstractNum w:abstractNumId="1" w15:restartNumberingAfterBreak="0">
-    <w:nsid w:val="05BA6B16"/>
-    <w:multiLevelType w:val="multilevel"/>
-    <w:tmpl w:val="B7360B8E"/>
-    <w:lvl w:ilvl="0">
-      <w:start w:val="1"/>
-      <w:numFmt w:val="bullet"/>
-      <w:lvlText w:val=""/>
-      <w:lvlJc w:val="left"/>
-      <w:pPr>
-        <w:tabs>
-          <w:tab w:val="num" w:pos="720"/>
-        </w:tabs>
-        <w:ind w:left="720" w:hanging="360"/>
-      </w:pPr>
-      <w:rPr>
-        <w:rFonts w:ascii="Symbol" w:hAnsi="Symbol" w:hint="default"/>
-        <w:sz w:val="20"/>
-      </w:rPr>
-    </w:lvl>
-    <w:lvl w:ilvl="1" w:tentative="1">
-      <w:start w:val="1"/>
-      <w:numFmt w:val="decimal"/>
-      <w:lvlText w:val="%2."/>
-      <w:lvlJc w:val="left"/>
-      <w:pPr>
-        <w:tabs>
-          <w:tab w:val="num" w:pos="1440"/>
-        </w:tabs>
-        <w:ind w:left="1440" w:hanging="360"/>
-      </w:pPr>
-      <w:rPr>
-        <w:rFonts w:hint="default"/>
-        <w:sz w:val="20"/>
-      </w:rPr>
-    </w:lvl>
-    <w:lvl w:ilvl="2" w:tentative="1">
-      <w:start w:val="1"/>
-      <w:numFmt w:val="decimal"/>
-      <w:lvlText w:val="%3."/>
-      <w:lvlJc w:val="left"/>
-      <w:pPr>
-        <w:tabs>
-          <w:tab w:val="num" w:pos="2160"/>
-        </w:tabs>
-        <w:ind w:left="2160" w:hanging="360"/>
-      </w:pPr>
-      <w:rPr>
-        <w:rFonts w:hint="default"/>
-        <w:sz w:val="20"/>
-      </w:rPr>
-    </w:lvl>
-    <w:lvl w:ilvl="3" w:tentative="1">
-      <w:start w:val="1"/>
-      <w:numFmt w:val="decimal"/>
-      <w:lvlText w:val="%4."/>
-      <w:lvlJc w:val="left"/>
-      <w:pPr>
-        <w:tabs>
-          <w:tab w:val="num" w:pos="2880"/>
-        </w:tabs>
-        <w:ind w:left="2880" w:hanging="360"/>
-      </w:pPr>
-      <w:rPr>
-        <w:rFonts w:hint="default"/>
-        <w:sz w:val="20"/>
-      </w:rPr>
-    </w:lvl>
-    <w:lvl w:ilvl="4" w:tentative="1">
-      <w:start w:val="1"/>
-      <w:numFmt w:val="decimal"/>
-      <w:lvlText w:val="%5."/>
-      <w:lvlJc w:val="left"/>
-      <w:pPr>
-        <w:tabs>
-          <w:tab w:val="num" w:pos="3600"/>
-        </w:tabs>
-        <w:ind w:left="3600" w:hanging="360"/>
-      </w:pPr>
-      <w:rPr>
-        <w:rFonts w:hint="default"/>
-        <w:sz w:val="20"/>
-      </w:rPr>
-    </w:lvl>
-    <w:lvl w:ilvl="5" w:tentative="1">
-      <w:start w:val="1"/>
-      <w:numFmt w:val="decimal"/>
-      <w:lvlText w:val="%6."/>
-      <w:lvlJc w:val="left"/>
-      <w:pPr>
-        <w:tabs>
-          <w:tab w:val="num" w:pos="4320"/>
-        </w:tabs>
-        <w:ind w:left="4320" w:hanging="360"/>
-      </w:pPr>
-      <w:rPr>
-        <w:rFonts w:hint="default"/>
-        <w:sz w:val="20"/>
-      </w:rPr>
-    </w:lvl>
-    <w:lvl w:ilvl="6" w:tentative="1">
-      <w:start w:val="1"/>
-      <w:numFmt w:val="decimal"/>
-      <w:lvlText w:val="%7."/>
-      <w:lvlJc w:val="left"/>
-      <w:pPr>
-        <w:tabs>
-          <w:tab w:val="num" w:pos="5040"/>
-        </w:tabs>
-        <w:ind w:left="5040" w:hanging="360"/>
-      </w:pPr>
-      <w:rPr>
-        <w:rFonts w:hint="default"/>
-        <w:sz w:val="20"/>
-      </w:rPr>
-    </w:lvl>
-    <w:lvl w:ilvl="7" w:tentative="1">
-      <w:start w:val="1"/>
-      <w:numFmt w:val="decimal"/>
-      <w:lvlText w:val="%8."/>
-      <w:lvlJc w:val="left"/>
-      <w:pPr>
-        <w:tabs>
-          <w:tab w:val="num" w:pos="5760"/>
-        </w:tabs>
-        <w:ind w:left="5760" w:hanging="360"/>
-      </w:pPr>
-      <w:rPr>
-        <w:rFonts w:hint="default"/>
-        <w:sz w:val="20"/>
-      </w:rPr>
-    </w:lvl>
-    <w:lvl w:ilvl="8" w:tentative="1">
-      <w:start w:val="1"/>
-      <w:numFmt w:val="decimal"/>
-      <w:lvlText w:val="%9."/>
-      <w:lvlJc w:val="left"/>
-      <w:pPr>
-        <w:tabs>
-          <w:tab w:val="num" w:pos="6480"/>
-        </w:tabs>
-        <w:ind w:left="6480" w:hanging="360"/>
-      </w:pPr>
-      <w:rPr>
-        <w:rFonts w:hint="default"/>
-        <w:sz w:val="20"/>
-      </w:rPr>
-    </w:lvl>
-  </w:abstractNum>
-  <w:abstractNum w:abstractNumId="2" w15:restartNumberingAfterBreak="0">
-    <w:nsid w:val="0703385A"/>
-    <w:multiLevelType w:val="hybridMultilevel"/>
-    <w:tmpl w:val="A03245E0"/>
-    <w:lvl w:ilvl="0" w:tplc="93DCDB46">
-      <w:start w:val="1"/>
-      <w:numFmt w:val="decimal"/>
-      <w:lvlText w:val="%1."/>
-      <w:lvlJc w:val="left"/>
-      <w:pPr>
-        <w:ind w:left="720" w:hanging="360"/>
-      </w:pPr>
-      <w:rPr>
-        <w:rFonts w:hint="default"/>
-        <w:b/>
-      </w:rPr>
-    </w:lvl>
-    <w:lvl w:ilvl="1" w:tplc="2C0A0019">
-      <w:start w:val="1"/>
-      <w:numFmt w:val="lowerLetter"/>
-      <w:lvlText w:val="%2."/>
-      <w:lvlJc w:val="left"/>
-      <w:pPr>
-        <w:ind w:left="1440" w:hanging="360"/>
-      </w:pPr>
-    </w:lvl>
-    <w:lvl w:ilvl="2" w:tplc="2C0A001B" w:tentative="1">
-      <w:start w:val="1"/>
-      <w:numFmt w:val="lowerRoman"/>
-      <w:lvlText w:val="%3."/>
-      <w:lvlJc w:val="right"/>
-      <w:pPr>
-        <w:ind w:left="2160" w:hanging="180"/>
-      </w:pPr>
-    </w:lvl>
-    <w:lvl w:ilvl="3" w:tplc="2C0A000F" w:tentative="1">
-      <w:start w:val="1"/>
-      <w:numFmt w:val="decimal"/>
-      <w:lvlText w:val="%4."/>
-      <w:lvlJc w:val="left"/>
-      <w:pPr>
-        <w:ind w:left="2880" w:hanging="360"/>
-      </w:pPr>
-    </w:lvl>
-    <w:lvl w:ilvl="4" w:tplc="2C0A0019" w:tentative="1">
-      <w:start w:val="1"/>
-      <w:numFmt w:val="lowerLetter"/>
-      <w:lvlText w:val="%5."/>
-      <w:lvlJc w:val="left"/>
-      <w:pPr>
-        <w:ind w:left="3600" w:hanging="360"/>
-      </w:pPr>
-    </w:lvl>
-    <w:lvl w:ilvl="5" w:tplc="2C0A001B" w:tentative="1">
-      <w:start w:val="1"/>
-      <w:numFmt w:val="lowerRoman"/>
-      <w:lvlText w:val="%6."/>
-      <w:lvlJc w:val="right"/>
-      <w:pPr>
-        <w:ind w:left="4320" w:hanging="180"/>
-      </w:pPr>
-    </w:lvl>
-    <w:lvl w:ilvl="6" w:tplc="2C0A000F" w:tentative="1">
-      <w:start w:val="1"/>
-      <w:numFmt w:val="decimal"/>
-      <w:lvlText w:val="%7."/>
-      <w:lvlJc w:val="left"/>
-      <w:pPr>
-        <w:ind w:left="5040" w:hanging="360"/>
-      </w:pPr>
-    </w:lvl>
-    <w:lvl w:ilvl="7" w:tplc="2C0A0019" w:tentative="1">
-      <w:start w:val="1"/>
-      <w:numFmt w:val="lowerLetter"/>
-      <w:lvlText w:val="%8."/>
-      <w:lvlJc w:val="left"/>
-      <w:pPr>
-        <w:ind w:left="5760" w:hanging="360"/>
-      </w:pPr>
-    </w:lvl>
-    <w:lvl w:ilvl="8" w:tplc="2C0A001B" w:tentative="1">
-      <w:start w:val="1"/>
-      <w:numFmt w:val="lowerRoman"/>
-      <w:lvlText w:val="%9."/>
-      <w:lvlJc w:val="right"/>
-      <w:pPr>
-        <w:ind w:left="6480" w:hanging="180"/>
-      </w:pPr>
-    </w:lvl>
-  </w:abstractNum>
-  <w:abstractNum w:abstractNumId="3" w15:restartNumberingAfterBreak="0">
-    <w:nsid w:val="21463DF3"/>
-    <w:multiLevelType w:val="multilevel"/>
-    <w:tmpl w:val="E2D0E0B4"/>
-    <w:lvl w:ilvl="0">
-      <w:start w:val="1"/>
-      <w:numFmt w:val="decimal"/>
-      <w:lvlText w:val="%1."/>
-      <w:lvlJc w:val="left"/>
-      <w:pPr>
-        <w:tabs>
-          <w:tab w:val="num" w:pos="720"/>
-        </w:tabs>
-        <w:ind w:left="720" w:hanging="360"/>
-      </w:pPr>
-      <w:rPr>
-        <w:rFonts w:ascii="Arial" w:eastAsiaTheme="minorHAnsi" w:hAnsi="Arial" w:cs="Arial"/>
-      </w:rPr>
-    </w:lvl>
-    <w:lvl w:ilvl="1" w:tentative="1">
-      <w:start w:val="1"/>
-      <w:numFmt w:val="decimal"/>
-      <w:lvlText w:val="%2."/>
-      <w:lvlJc w:val="left"/>
-      <w:pPr>
-        <w:tabs>
-          <w:tab w:val="num" w:pos="1440"/>
-        </w:tabs>
-        <w:ind w:left="1440" w:hanging="360"/>
-      </w:pPr>
-    </w:lvl>
-    <w:lvl w:ilvl="2" w:tentative="1">
-      <w:start w:val="1"/>
-      <w:numFmt w:val="decimal"/>
-      <w:lvlText w:val="%3."/>
-      <w:lvlJc w:val="left"/>
-      <w:pPr>
-        <w:tabs>
-          <w:tab w:val="num" w:pos="2160"/>
-        </w:tabs>
-        <w:ind w:left="2160" w:hanging="360"/>
-      </w:pPr>
-    </w:lvl>
-    <w:lvl w:ilvl="3" w:tentative="1">
-      <w:start w:val="1"/>
-      <w:numFmt w:val="decimal"/>
-      <w:lvlText w:val="%4."/>
-      <w:lvlJc w:val="left"/>
-      <w:pPr>
-        <w:tabs>
-          <w:tab w:val="num" w:pos="2880"/>
-        </w:tabs>
-        <w:ind w:left="2880" w:hanging="360"/>
-      </w:pPr>
-    </w:lvl>
-    <w:lvl w:ilvl="4" w:tentative="1">
-      <w:start w:val="1"/>
-      <w:numFmt w:val="decimal"/>
-      <w:lvlText w:val="%5."/>
-      <w:lvlJc w:val="left"/>
-      <w:pPr>
-        <w:tabs>
-          <w:tab w:val="num" w:pos="3600"/>
-        </w:tabs>
-        <w:ind w:left="3600" w:hanging="360"/>
-      </w:pPr>
-    </w:lvl>
-    <w:lvl w:ilvl="5" w:tentative="1">
-      <w:start w:val="1"/>
-      <w:numFmt w:val="decimal"/>
-      <w:lvlText w:val="%6."/>
-      <w:lvlJc w:val="left"/>
-      <w:pPr>
-        <w:tabs>
-          <w:tab w:val="num" w:pos="4320"/>
-        </w:tabs>
-        <w:ind w:left="4320" w:hanging="360"/>
-      </w:pPr>
-    </w:lvl>
-    <w:lvl w:ilvl="6" w:tentative="1">
-      <w:start w:val="1"/>
-      <w:numFmt w:val="decimal"/>
-      <w:lvlText w:val="%7."/>
-      <w:lvlJc w:val="left"/>
-      <w:pPr>
-        <w:tabs>
-          <w:tab w:val="num" w:pos="5040"/>
-        </w:tabs>
-        <w:ind w:left="5040" w:hanging="360"/>
-      </w:pPr>
-    </w:lvl>
-    <w:lvl w:ilvl="7" w:tentative="1">
-      <w:start w:val="1"/>
-      <w:numFmt w:val="decimal"/>
-      <w:lvlText w:val="%8."/>
-      <w:lvlJc w:val="left"/>
-      <w:pPr>
-        <w:tabs>
-          <w:tab w:val="num" w:pos="5760"/>
-        </w:tabs>
-        <w:ind w:left="5760" w:hanging="360"/>
-      </w:pPr>
-    </w:lvl>
-    <w:lvl w:ilvl="8" w:tentative="1">
-      <w:start w:val="1"/>
-      <w:numFmt w:val="decimal"/>
-      <w:lvlText w:val="%9."/>
-      <w:lvlJc w:val="left"/>
-      <w:pPr>
-        <w:tabs>
-          <w:tab w:val="num" w:pos="6480"/>
-        </w:tabs>
-        <w:ind w:left="6480" w:hanging="360"/>
-      </w:pPr>
-    </w:lvl>
-  </w:abstractNum>
-  <w:abstractNum w:abstractNumId="4" w15:restartNumberingAfterBreak="0">
-    <w:nsid w:val="30394208"/>
-    <w:multiLevelType w:val="hybridMultilevel"/>
-    <w:tmpl w:val="D78CC470"/>
-    <w:lvl w:ilvl="0" w:tplc="2C0A0001">
-      <w:start w:val="1"/>
-      <w:numFmt w:val="bullet"/>
-      <w:lvlText w:val=""/>
-      <w:lvlJc w:val="left"/>
-      <w:pPr>
-        <w:ind w:left="2160" w:hanging="360"/>
-      </w:pPr>
-      <w:rPr>
-        <w:rFonts w:ascii="Symbol" w:hAnsi="Symbol" w:hint="default"/>
-      </w:rPr>
-    </w:lvl>
-    <w:lvl w:ilvl="1" w:tplc="2C0A0003" w:tentative="1">
-      <w:start w:val="1"/>
-      <w:numFmt w:val="bullet"/>
-      <w:lvlText w:val="o"/>
-      <w:lvlJc w:val="left"/>
-      <w:pPr>
-        <w:ind w:left="2880" w:hanging="360"/>
-      </w:pPr>
-      <w:rPr>
-        <w:rFonts w:ascii="Courier New" w:hAnsi="Courier New" w:cs="Courier New" w:hint="default"/>
-      </w:rPr>
-    </w:lvl>
-    <w:lvl w:ilvl="2" w:tplc="2C0A0005" w:tentative="1">
-      <w:start w:val="1"/>
-      <w:numFmt w:val="bullet"/>
-      <w:lvlText w:val=""/>
-      <w:lvlJc w:val="left"/>
-      <w:pPr>
-        <w:ind w:left="3600" w:hanging="360"/>
-      </w:pPr>
-      <w:rPr>
-        <w:rFonts w:ascii="Wingdings" w:hAnsi="Wingdings" w:hint="default"/>
-      </w:rPr>
-    </w:lvl>
-    <w:lvl w:ilvl="3" w:tplc="2C0A0001" w:tentative="1">
-      <w:start w:val="1"/>
-      <w:numFmt w:val="bullet"/>
-      <w:lvlText w:val=""/>
-      <w:lvlJc w:val="left"/>
-      <w:pPr>
-        <w:ind w:left="4320" w:hanging="360"/>
-      </w:pPr>
-      <w:rPr>
-        <w:rFonts w:ascii="Symbol" w:hAnsi="Symbol" w:hint="default"/>
-      </w:rPr>
-    </w:lvl>
-    <w:lvl w:ilvl="4" w:tplc="2C0A0003" w:tentative="1">
-      <w:start w:val="1"/>
-      <w:numFmt w:val="bullet"/>
-      <w:lvlText w:val="o"/>
-      <w:lvlJc w:val="left"/>
-      <w:pPr>
-        <w:ind w:left="5040" w:hanging="360"/>
-      </w:pPr>
-      <w:rPr>
-        <w:rFonts w:ascii="Courier New" w:hAnsi="Courier New" w:cs="Courier New" w:hint="default"/>
-      </w:rPr>
-    </w:lvl>
-    <w:lvl w:ilvl="5" w:tplc="2C0A0005" w:tentative="1">
-      <w:start w:val="1"/>
-      <w:numFmt w:val="bullet"/>
-      <w:lvlText w:val=""/>
-      <w:lvlJc w:val="left"/>
-      <w:pPr>
-        <w:ind w:left="5760" w:hanging="360"/>
-      </w:pPr>
-      <w:rPr>
-        <w:rFonts w:ascii="Wingdings" w:hAnsi="Wingdings" w:hint="default"/>
-      </w:rPr>
-    </w:lvl>
-    <w:lvl w:ilvl="6" w:tplc="2C0A0001" w:tentative="1">
-      <w:start w:val="1"/>
-      <w:numFmt w:val="bullet"/>
-      <w:lvlText w:val=""/>
-      <w:lvlJc w:val="left"/>
-      <w:pPr>
-        <w:ind w:left="6480" w:hanging="360"/>
-      </w:pPr>
-      <w:rPr>
-        <w:rFonts w:ascii="Symbol" w:hAnsi="Symbol" w:hint="default"/>
-      </w:rPr>
-    </w:lvl>
-    <w:lvl w:ilvl="7" w:tplc="2C0A0003" w:tentative="1">
-      <w:start w:val="1"/>
-      <w:numFmt w:val="bullet"/>
-      <w:lvlText w:val="o"/>
-      <w:lvlJc w:val="left"/>
-      <w:pPr>
-        <w:ind w:left="7200" w:hanging="360"/>
-      </w:pPr>
-      <w:rPr>
-        <w:rFonts w:ascii="Courier New" w:hAnsi="Courier New" w:cs="Courier New" w:hint="default"/>
-      </w:rPr>
-    </w:lvl>
-    <w:lvl w:ilvl="8" w:tplc="2C0A0005" w:tentative="1">
-      <w:start w:val="1"/>
-      <w:numFmt w:val="bullet"/>
-      <w:lvlText w:val=""/>
-      <w:lvlJc w:val="left"/>
-      <w:pPr>
-        <w:ind w:left="7920" w:hanging="360"/>
-      </w:pPr>
-      <w:rPr>
-        <w:rFonts w:ascii="Wingdings" w:hAnsi="Wingdings" w:hint="default"/>
-      </w:rPr>
-    </w:lvl>
-  </w:abstractNum>
-  <w:abstractNum w:abstractNumId="5" w15:restartNumberingAfterBreak="0">
-    <w:nsid w:val="357B73D6"/>
-    <w:multiLevelType w:val="hybridMultilevel"/>
-    <w:tmpl w:val="4CD03086"/>
-    <w:lvl w:ilvl="0" w:tplc="2C0A0001">
-      <w:start w:val="1"/>
-      <w:numFmt w:val="bullet"/>
-      <w:lvlText w:val=""/>
-      <w:lvlJc w:val="left"/>
-      <w:pPr>
-        <w:ind w:left="2160" w:hanging="360"/>
-      </w:pPr>
-      <w:rPr>
-        <w:rFonts w:ascii="Symbol" w:hAnsi="Symbol" w:hint="default"/>
-      </w:rPr>
-    </w:lvl>
-    <w:lvl w:ilvl="1" w:tplc="2C0A0003" w:tentative="1">
-      <w:start w:val="1"/>
-      <w:numFmt w:val="bullet"/>
-      <w:lvlText w:val="o"/>
-      <w:lvlJc w:val="left"/>
-      <w:pPr>
-        <w:ind w:left="2880" w:hanging="360"/>
-      </w:pPr>
-      <w:rPr>
-        <w:rFonts w:ascii="Courier New" w:hAnsi="Courier New" w:cs="Courier New" w:hint="default"/>
-      </w:rPr>
-    </w:lvl>
-    <w:lvl w:ilvl="2" w:tplc="2C0A0005" w:tentative="1">
-      <w:start w:val="1"/>
-      <w:numFmt w:val="bullet"/>
-      <w:lvlText w:val=""/>
-      <w:lvlJc w:val="left"/>
-      <w:pPr>
-        <w:ind w:left="3600" w:hanging="360"/>
-      </w:pPr>
-      <w:rPr>
-        <w:rFonts w:ascii="Wingdings" w:hAnsi="Wingdings" w:hint="default"/>
-      </w:rPr>
-    </w:lvl>
-    <w:lvl w:ilvl="3" w:tplc="2C0A0001" w:tentative="1">
-      <w:start w:val="1"/>
-      <w:numFmt w:val="bullet"/>
-      <w:lvlText w:val=""/>
-      <w:lvlJc w:val="left"/>
-      <w:pPr>
-        <w:ind w:left="4320" w:hanging="360"/>
-      </w:pPr>
-      <w:rPr>
-        <w:rFonts w:ascii="Symbol" w:hAnsi="Symbol" w:hint="default"/>
-      </w:rPr>
-    </w:lvl>
-    <w:lvl w:ilvl="4" w:tplc="2C0A0003" w:tentative="1">
-      <w:start w:val="1"/>
-      <w:numFmt w:val="bullet"/>
-      <w:lvlText w:val="o"/>
-      <w:lvlJc w:val="left"/>
-      <w:pPr>
-        <w:ind w:left="5040" w:hanging="360"/>
-      </w:pPr>
-      <w:rPr>
-        <w:rFonts w:ascii="Courier New" w:hAnsi="Courier New" w:cs="Courier New" w:hint="default"/>
-      </w:rPr>
-    </w:lvl>
-    <w:lvl w:ilvl="5" w:tplc="2C0A0005" w:tentative="1">
-      <w:start w:val="1"/>
-      <w:numFmt w:val="bullet"/>
-      <w:lvlText w:val=""/>
-      <w:lvlJc w:val="left"/>
-      <w:pPr>
-        <w:ind w:left="5760" w:hanging="360"/>
-      </w:pPr>
-      <w:rPr>
-        <w:rFonts w:ascii="Wingdings" w:hAnsi="Wingdings" w:hint="default"/>
-      </w:rPr>
-    </w:lvl>
-    <w:lvl w:ilvl="6" w:tplc="2C0A0001" w:tentative="1">
-      <w:start w:val="1"/>
-      <w:numFmt w:val="bullet"/>
-      <w:lvlText w:val=""/>
-      <w:lvlJc w:val="left"/>
-      <w:pPr>
-        <w:ind w:left="6480" w:hanging="360"/>
-      </w:pPr>
-      <w:rPr>
-        <w:rFonts w:ascii="Symbol" w:hAnsi="Symbol" w:hint="default"/>
-      </w:rPr>
-    </w:lvl>
-    <w:lvl w:ilvl="7" w:tplc="2C0A0003" w:tentative="1">
-      <w:start w:val="1"/>
-      <w:numFmt w:val="bullet"/>
-      <w:lvlText w:val="o"/>
-      <w:lvlJc w:val="left"/>
-      <w:pPr>
-        <w:ind w:left="7200" w:hanging="360"/>
-      </w:pPr>
-      <w:rPr>
-        <w:rFonts w:ascii="Courier New" w:hAnsi="Courier New" w:cs="Courier New" w:hint="default"/>
-      </w:rPr>
-    </w:lvl>
-    <w:lvl w:ilvl="8" w:tplc="2C0A0005" w:tentative="1">
-      <w:start w:val="1"/>
-      <w:numFmt w:val="bullet"/>
-      <w:lvlText w:val=""/>
-      <w:lvlJc w:val="left"/>
-      <w:pPr>
-        <w:ind w:left="7920" w:hanging="360"/>
-      </w:pPr>
-      <w:rPr>
-        <w:rFonts w:ascii="Wingdings" w:hAnsi="Wingdings" w:hint="default"/>
-      </w:rPr>
-    </w:lvl>
-  </w:abstractNum>
-  <w:abstractNum w:abstractNumId="6" w15:restartNumberingAfterBreak="0">
-    <w:nsid w:val="43AC6937"/>
-    <w:multiLevelType w:val="multilevel"/>
-    <w:tmpl w:val="E2D0E0B4"/>
-    <w:lvl w:ilvl="0">
-      <w:start w:val="1"/>
-      <w:numFmt w:val="decimal"/>
-      <w:lvlText w:val="%1."/>
-      <w:lvlJc w:val="left"/>
-      <w:pPr>
-        <w:tabs>
-          <w:tab w:val="num" w:pos="720"/>
-        </w:tabs>
-        <w:ind w:left="720" w:hanging="360"/>
-      </w:pPr>
-      <w:rPr>
-        <w:rFonts w:ascii="Arial" w:eastAsiaTheme="minorHAnsi" w:hAnsi="Arial" w:cs="Arial" w:hint="default"/>
-        <w:sz w:val="20"/>
-      </w:rPr>
-    </w:lvl>
-    <w:lvl w:ilvl="1" w:tentative="1">
-      <w:start w:val="1"/>
-      <w:numFmt w:val="decimal"/>
-      <w:lvlText w:val="%2."/>
-      <w:lvlJc w:val="left"/>
-      <w:pPr>
-        <w:tabs>
-          <w:tab w:val="num" w:pos="1440"/>
-        </w:tabs>
-        <w:ind w:left="1440" w:hanging="360"/>
-      </w:pPr>
-      <w:rPr>
-        <w:rFonts w:hint="default"/>
-        <w:sz w:val="20"/>
-      </w:rPr>
-    </w:lvl>
-    <w:lvl w:ilvl="2" w:tentative="1">
-      <w:start w:val="1"/>
-      <w:numFmt w:val="decimal"/>
-      <w:lvlText w:val="%3."/>
-      <w:lvlJc w:val="left"/>
-      <w:pPr>
-        <w:tabs>
-          <w:tab w:val="num" w:pos="2160"/>
-        </w:tabs>
-        <w:ind w:left="2160" w:hanging="360"/>
-      </w:pPr>
-      <w:rPr>
-        <w:rFonts w:hint="default"/>
-        <w:sz w:val="20"/>
-      </w:rPr>
-    </w:lvl>
-    <w:lvl w:ilvl="3" w:tentative="1">
-      <w:start w:val="1"/>
-      <w:numFmt w:val="decimal"/>
-      <w:lvlText w:val="%4."/>
-      <w:lvlJc w:val="left"/>
-      <w:pPr>
-        <w:tabs>
-          <w:tab w:val="num" w:pos="2880"/>
-        </w:tabs>
-        <w:ind w:left="2880" w:hanging="360"/>
-      </w:pPr>
-      <w:rPr>
-        <w:rFonts w:hint="default"/>
-        <w:sz w:val="20"/>
-      </w:rPr>
-    </w:lvl>
-    <w:lvl w:ilvl="4" w:tentative="1">
-      <w:start w:val="1"/>
-      <w:numFmt w:val="decimal"/>
-      <w:lvlText w:val="%5."/>
-      <w:lvlJc w:val="left"/>
-      <w:pPr>
-        <w:tabs>
-          <w:tab w:val="num" w:pos="3600"/>
-        </w:tabs>
-        <w:ind w:left="3600" w:hanging="360"/>
-      </w:pPr>
-      <w:rPr>
-        <w:rFonts w:hint="default"/>
-        <w:sz w:val="20"/>
-      </w:rPr>
-    </w:lvl>
-    <w:lvl w:ilvl="5" w:tentative="1">
-      <w:start w:val="1"/>
-      <w:numFmt w:val="decimal"/>
-      <w:lvlText w:val="%6."/>
-      <w:lvlJc w:val="left"/>
-      <w:pPr>
-        <w:tabs>
-          <w:tab w:val="num" w:pos="4320"/>
-        </w:tabs>
-        <w:ind w:left="4320" w:hanging="360"/>
-      </w:pPr>
-      <w:rPr>
-        <w:rFonts w:hint="default"/>
-        <w:sz w:val="20"/>
-      </w:rPr>
-    </w:lvl>
-    <w:lvl w:ilvl="6" w:tentative="1">
-      <w:start w:val="1"/>
-      <w:numFmt w:val="decimal"/>
-      <w:lvlText w:val="%7."/>
-      <w:lvlJc w:val="left"/>
-      <w:pPr>
-        <w:tabs>
-          <w:tab w:val="num" w:pos="5040"/>
-        </w:tabs>
-        <w:ind w:left="5040" w:hanging="360"/>
-      </w:pPr>
-      <w:rPr>
-        <w:rFonts w:hint="default"/>
-        <w:sz w:val="20"/>
-      </w:rPr>
-    </w:lvl>
-    <w:lvl w:ilvl="7" w:tentative="1">
-      <w:start w:val="1"/>
-      <w:numFmt w:val="decimal"/>
-      <w:lvlText w:val="%8."/>
-      <w:lvlJc w:val="left"/>
-      <w:pPr>
-        <w:tabs>
-          <w:tab w:val="num" w:pos="5760"/>
-        </w:tabs>
-        <w:ind w:left="5760" w:hanging="360"/>
-      </w:pPr>
-      <w:rPr>
-        <w:rFonts w:hint="default"/>
-        <w:sz w:val="20"/>
-      </w:rPr>
-    </w:lvl>
-    <w:lvl w:ilvl="8" w:tentative="1">
-      <w:start w:val="1"/>
-      <w:numFmt w:val="decimal"/>
-      <w:lvlText w:val="%9."/>
-      <w:lvlJc w:val="left"/>
-      <w:pPr>
-        <w:tabs>
-          <w:tab w:val="num" w:pos="6480"/>
-        </w:tabs>
-        <w:ind w:left="6480" w:hanging="360"/>
-      </w:pPr>
-      <w:rPr>
-        <w:rFonts w:hint="default"/>
-        <w:sz w:val="20"/>
-      </w:rPr>
-    </w:lvl>
-  </w:abstractNum>
-  <w:abstractNum w:abstractNumId="7" w15:restartNumberingAfterBreak="0">
-    <w:nsid w:val="47EB4220"/>
-    <w:multiLevelType w:val="hybridMultilevel"/>
-    <w:tmpl w:val="0A662C18"/>
-    <w:lvl w:ilvl="0" w:tplc="2C0A0001">
-      <w:start w:val="1"/>
-      <w:numFmt w:val="bullet"/>
-      <w:lvlText w:val=""/>
-      <w:lvlJc w:val="left"/>
-      <w:pPr>
-        <w:ind w:left="2160" w:hanging="360"/>
-      </w:pPr>
-      <w:rPr>
-        <w:rFonts w:ascii="Symbol" w:hAnsi="Symbol" w:hint="default"/>
-      </w:rPr>
-    </w:lvl>
-    <w:lvl w:ilvl="1" w:tplc="2C0A0003" w:tentative="1">
-      <w:start w:val="1"/>
-      <w:numFmt w:val="bullet"/>
-      <w:lvlText w:val="o"/>
-      <w:lvlJc w:val="left"/>
-      <w:pPr>
-        <w:ind w:left="2880" w:hanging="360"/>
-      </w:pPr>
-      <w:rPr>
-        <w:rFonts w:ascii="Courier New" w:hAnsi="Courier New" w:cs="Courier New" w:hint="default"/>
-      </w:rPr>
-    </w:lvl>
-    <w:lvl w:ilvl="2" w:tplc="2C0A0005" w:tentative="1">
-      <w:start w:val="1"/>
-      <w:numFmt w:val="bullet"/>
-      <w:lvlText w:val=""/>
-      <w:lvlJc w:val="left"/>
-      <w:pPr>
-        <w:ind w:left="3600" w:hanging="360"/>
-      </w:pPr>
-      <w:rPr>
-        <w:rFonts w:ascii="Wingdings" w:hAnsi="Wingdings" w:hint="default"/>
-      </w:rPr>
-    </w:lvl>
-    <w:lvl w:ilvl="3" w:tplc="2C0A0001" w:tentative="1">
-      <w:start w:val="1"/>
-      <w:numFmt w:val="bullet"/>
-      <w:lvlText w:val=""/>
-      <w:lvlJc w:val="left"/>
-      <w:pPr>
-        <w:ind w:left="4320" w:hanging="360"/>
-      </w:pPr>
-      <w:rPr>
-        <w:rFonts w:ascii="Symbol" w:hAnsi="Symbol" w:hint="default"/>
-      </w:rPr>
-    </w:lvl>
-    <w:lvl w:ilvl="4" w:tplc="2C0A0003" w:tentative="1">
-      <w:start w:val="1"/>
-      <w:numFmt w:val="bullet"/>
-      <w:lvlText w:val="o"/>
-      <w:lvlJc w:val="left"/>
-      <w:pPr>
-        <w:ind w:left="5040" w:hanging="360"/>
-      </w:pPr>
-      <w:rPr>
-        <w:rFonts w:ascii="Courier New" w:hAnsi="Courier New" w:cs="Courier New" w:hint="default"/>
-      </w:rPr>
-    </w:lvl>
-    <w:lvl w:ilvl="5" w:tplc="2C0A0005" w:tentative="1">
-      <w:start w:val="1"/>
-      <w:numFmt w:val="bullet"/>
-      <w:lvlText w:val=""/>
-      <w:lvlJc w:val="left"/>
-      <w:pPr>
-        <w:ind w:left="5760" w:hanging="360"/>
-      </w:pPr>
-      <w:rPr>
-        <w:rFonts w:ascii="Wingdings" w:hAnsi="Wingdings" w:hint="default"/>
-      </w:rPr>
-    </w:lvl>
-    <w:lvl w:ilvl="6" w:tplc="2C0A0001" w:tentative="1">
-      <w:start w:val="1"/>
-      <w:numFmt w:val="bullet"/>
-      <w:lvlText w:val=""/>
-      <w:lvlJc w:val="left"/>
-      <w:pPr>
-        <w:ind w:left="6480" w:hanging="360"/>
-      </w:pPr>
-      <w:rPr>
-        <w:rFonts w:ascii="Symbol" w:hAnsi="Symbol" w:hint="default"/>
-      </w:rPr>
-    </w:lvl>
-    <w:lvl w:ilvl="7" w:tplc="2C0A0003" w:tentative="1">
-      <w:start w:val="1"/>
-      <w:numFmt w:val="bullet"/>
-      <w:lvlText w:val="o"/>
-      <w:lvlJc w:val="left"/>
-      <w:pPr>
-        <w:ind w:left="7200" w:hanging="360"/>
-      </w:pPr>
-      <w:rPr>
-        <w:rFonts w:ascii="Courier New" w:hAnsi="Courier New" w:cs="Courier New" w:hint="default"/>
-      </w:rPr>
-    </w:lvl>
-    <w:lvl w:ilvl="8" w:tplc="2C0A0005" w:tentative="1">
-      <w:start w:val="1"/>
-      <w:numFmt w:val="bullet"/>
-      <w:lvlText w:val=""/>
-      <w:lvlJc w:val="left"/>
-      <w:pPr>
-        <w:ind w:left="7920" w:hanging="360"/>
-      </w:pPr>
-      <w:rPr>
-        <w:rFonts w:ascii="Wingdings" w:hAnsi="Wingdings" w:hint="default"/>
-      </w:rPr>
-    </w:lvl>
-  </w:abstractNum>
-  <w:abstractNum w:abstractNumId="8" w15:restartNumberingAfterBreak="0">
-    <w:nsid w:val="5599170D"/>
-    <w:multiLevelType w:val="hybridMultilevel"/>
-    <w:tmpl w:val="27E60A5A"/>
-    <w:lvl w:ilvl="0" w:tplc="2C0A0001">
-      <w:start w:val="1"/>
-      <w:numFmt w:val="bullet"/>
-      <w:lvlText w:val=""/>
-      <w:lvlJc w:val="left"/>
-      <w:pPr>
-        <w:ind w:left="2160" w:hanging="360"/>
-      </w:pPr>
-      <w:rPr>
-        <w:rFonts w:ascii="Symbol" w:hAnsi="Symbol" w:hint="default"/>
-      </w:rPr>
-    </w:lvl>
-    <w:lvl w:ilvl="1" w:tplc="2C0A0003" w:tentative="1">
-      <w:start w:val="1"/>
-      <w:numFmt w:val="bullet"/>
-      <w:lvlText w:val="o"/>
-      <w:lvlJc w:val="left"/>
-      <w:pPr>
-        <w:ind w:left="2880" w:hanging="360"/>
-      </w:pPr>
-      <w:rPr>
-        <w:rFonts w:ascii="Courier New" w:hAnsi="Courier New" w:cs="Courier New" w:hint="default"/>
-      </w:rPr>
-    </w:lvl>
-    <w:lvl w:ilvl="2" w:tplc="2C0A0005" w:tentative="1">
-      <w:start w:val="1"/>
-      <w:numFmt w:val="bullet"/>
-      <w:lvlText w:val=""/>
-      <w:lvlJc w:val="left"/>
-      <w:pPr>
-        <w:ind w:left="3600" w:hanging="360"/>
-      </w:pPr>
-      <w:rPr>
-        <w:rFonts w:ascii="Wingdings" w:hAnsi="Wingdings" w:hint="default"/>
-      </w:rPr>
-    </w:lvl>
-    <w:lvl w:ilvl="3" w:tplc="2C0A0001" w:tentative="1">
-      <w:start w:val="1"/>
-      <w:numFmt w:val="bullet"/>
-      <w:lvlText w:val=""/>
-      <w:lvlJc w:val="left"/>
-      <w:pPr>
-        <w:ind w:left="4320" w:hanging="360"/>
-      </w:pPr>
-      <w:rPr>
-        <w:rFonts w:ascii="Symbol" w:hAnsi="Symbol" w:hint="default"/>
-      </w:rPr>
-    </w:lvl>
-    <w:lvl w:ilvl="4" w:tplc="2C0A0003" w:tentative="1">
-      <w:start w:val="1"/>
-      <w:numFmt w:val="bullet"/>
-      <w:lvlText w:val="o"/>
-      <w:lvlJc w:val="left"/>
-      <w:pPr>
-        <w:ind w:left="5040" w:hanging="360"/>
-      </w:pPr>
-      <w:rPr>
-        <w:rFonts w:ascii="Courier New" w:hAnsi="Courier New" w:cs="Courier New" w:hint="default"/>
-      </w:rPr>
-    </w:lvl>
-    <w:lvl w:ilvl="5" w:tplc="2C0A0005" w:tentative="1">
-      <w:start w:val="1"/>
-      <w:numFmt w:val="bullet"/>
-      <w:lvlText w:val=""/>
-      <w:lvlJc w:val="left"/>
-      <w:pPr>
-        <w:ind w:left="5760" w:hanging="360"/>
-      </w:pPr>
-      <w:rPr>
-        <w:rFonts w:ascii="Wingdings" w:hAnsi="Wingdings" w:hint="default"/>
-      </w:rPr>
-    </w:lvl>
-    <w:lvl w:ilvl="6" w:tplc="2C0A0001" w:tentative="1">
-      <w:start w:val="1"/>
-      <w:numFmt w:val="bullet"/>
-      <w:lvlText w:val=""/>
-      <w:lvlJc w:val="left"/>
-      <w:pPr>
-        <w:ind w:left="6480" w:hanging="360"/>
-      </w:pPr>
-      <w:rPr>
-        <w:rFonts w:ascii="Symbol" w:hAnsi="Symbol" w:hint="default"/>
-      </w:rPr>
-    </w:lvl>
-    <w:lvl w:ilvl="7" w:tplc="2C0A0003" w:tentative="1">
-      <w:start w:val="1"/>
-      <w:numFmt w:val="bullet"/>
-      <w:lvlText w:val="o"/>
-      <w:lvlJc w:val="left"/>
-      <w:pPr>
-        <w:ind w:left="7200" w:hanging="360"/>
-      </w:pPr>
-      <w:rPr>
-        <w:rFonts w:ascii="Courier New" w:hAnsi="Courier New" w:cs="Courier New" w:hint="default"/>
-      </w:rPr>
-    </w:lvl>
-    <w:lvl w:ilvl="8" w:tplc="2C0A0005" w:tentative="1">
-      <w:start w:val="1"/>
-      <w:numFmt w:val="bullet"/>
-      <w:lvlText w:val=""/>
-      <w:lvlJc w:val="left"/>
-      <w:pPr>
-        <w:ind w:left="7920" w:hanging="360"/>
-      </w:pPr>
-      <w:rPr>
-        <w:rFonts w:ascii="Wingdings" w:hAnsi="Wingdings" w:hint="default"/>
-      </w:rPr>
-    </w:lvl>
-  </w:abstractNum>
-  <w:abstractNum w:abstractNumId="9" w15:restartNumberingAfterBreak="0">
-    <w:nsid w:val="5984602E"/>
-    <w:multiLevelType w:val="hybridMultilevel"/>
-    <w:tmpl w:val="D6925BA6"/>
-    <w:lvl w:ilvl="0" w:tplc="2C0A0001">
-      <w:start w:val="1"/>
-      <w:numFmt w:val="bullet"/>
-      <w:lvlText w:val=""/>
-      <w:lvlJc w:val="left"/>
-      <w:pPr>
-        <w:ind w:left="720" w:hanging="360"/>
-      </w:pPr>
-      <w:rPr>
-        <w:rFonts w:ascii="Symbol" w:hAnsi="Symbol" w:hint="default"/>
-      </w:rPr>
-    </w:lvl>
-    <w:lvl w:ilvl="1" w:tplc="2C0A0003" w:tentative="1">
-      <w:start w:val="1"/>
-      <w:numFmt w:val="bullet"/>
-      <w:lvlText w:val="o"/>
-      <w:lvlJc w:val="left"/>
-      <w:pPr>
-        <w:ind w:left="1440" w:hanging="360"/>
-      </w:pPr>
-      <w:rPr>
-        <w:rFonts w:ascii="Courier New" w:hAnsi="Courier New" w:cs="Courier New" w:hint="default"/>
-      </w:rPr>
-    </w:lvl>
-    <w:lvl w:ilvl="2" w:tplc="2C0A0005" w:tentative="1">
-      <w:start w:val="1"/>
-      <w:numFmt w:val="bullet"/>
-      <w:lvlText w:val=""/>
-      <w:lvlJc w:val="left"/>
-      <w:pPr>
-        <w:ind w:left="2160" w:hanging="360"/>
-      </w:pPr>
-      <w:rPr>
-        <w:rFonts w:ascii="Wingdings" w:hAnsi="Wingdings" w:hint="default"/>
-      </w:rPr>
-    </w:lvl>
-    <w:lvl w:ilvl="3" w:tplc="2C0A0001" w:tentative="1">
-      <w:start w:val="1"/>
-      <w:numFmt w:val="bullet"/>
-      <w:lvlText w:val=""/>
-      <w:lvlJc w:val="left"/>
-      <w:pPr>
-        <w:ind w:left="2880" w:hanging="360"/>
-      </w:pPr>
-      <w:rPr>
-        <w:rFonts w:ascii="Symbol" w:hAnsi="Symbol" w:hint="default"/>
-      </w:rPr>
-    </w:lvl>
-    <w:lvl w:ilvl="4" w:tplc="2C0A0003" w:tentative="1">
-      <w:start w:val="1"/>
-      <w:numFmt w:val="bullet"/>
-      <w:lvlText w:val="o"/>
-      <w:lvlJc w:val="left"/>
-      <w:pPr>
-        <w:ind w:left="3600" w:hanging="360"/>
-      </w:pPr>
-      <w:rPr>
-        <w:rFonts w:ascii="Courier New" w:hAnsi="Courier New" w:cs="Courier New" w:hint="default"/>
-      </w:rPr>
-    </w:lvl>
-    <w:lvl w:ilvl="5" w:tplc="2C0A0005" w:tentative="1">
-      <w:start w:val="1"/>
-      <w:numFmt w:val="bullet"/>
-      <w:lvlText w:val=""/>
-      <w:lvlJc w:val="left"/>
-      <w:pPr>
-        <w:ind w:left="4320" w:hanging="360"/>
-      </w:pPr>
-      <w:rPr>
-        <w:rFonts w:ascii="Wingdings" w:hAnsi="Wingdings" w:hint="default"/>
-      </w:rPr>
-    </w:lvl>
-    <w:lvl w:ilvl="6" w:tplc="2C0A0001" w:tentative="1">
-      <w:start w:val="1"/>
-      <w:numFmt w:val="bullet"/>
-      <w:lvlText w:val=""/>
-      <w:lvlJc w:val="left"/>
-      <w:pPr>
-        <w:ind w:left="5040" w:hanging="360"/>
-      </w:pPr>
-      <w:rPr>
-        <w:rFonts w:ascii="Symbol" w:hAnsi="Symbol" w:hint="default"/>
-      </w:rPr>
-    </w:lvl>
-    <w:lvl w:ilvl="7" w:tplc="2C0A0003" w:tentative="1">
-      <w:start w:val="1"/>
-      <w:numFmt w:val="bullet"/>
-      <w:lvlText w:val="o"/>
-      <w:lvlJc w:val="left"/>
-      <w:pPr>
-        <w:ind w:left="5760" w:hanging="360"/>
-      </w:pPr>
-      <w:rPr>
-        <w:rFonts w:ascii="Courier New" w:hAnsi="Courier New" w:cs="Courier New" w:hint="default"/>
-      </w:rPr>
-    </w:lvl>
-    <w:lvl w:ilvl="8" w:tplc="2C0A0005" w:tentative="1">
-      <w:start w:val="1"/>
-      <w:numFmt w:val="bullet"/>
-      <w:lvlText w:val=""/>
-      <w:lvlJc w:val="left"/>
-      <w:pPr>
-        <w:ind w:left="6480" w:hanging="360"/>
-      </w:pPr>
-      <w:rPr>
-        <w:rFonts w:ascii="Wingdings" w:hAnsi="Wingdings" w:hint="default"/>
-      </w:rPr>
-    </w:lvl>
-  </w:abstractNum>
-  <w:abstractNum w:abstractNumId="10" w15:restartNumberingAfterBreak="0">
-    <w:nsid w:val="60056EAA"/>
-    <w:multiLevelType w:val="multilevel"/>
-    <w:tmpl w:val="594C332C"/>
-    <w:lvl w:ilvl="0">
-      <w:start w:val="1"/>
-      <w:numFmt w:val="decimal"/>
-      <w:lvlText w:val="%1."/>
-      <w:lvlJc w:val="left"/>
-      <w:pPr>
-        <w:tabs>
-          <w:tab w:val="num" w:pos="720"/>
-        </w:tabs>
-        <w:ind w:left="720" w:hanging="360"/>
-      </w:pPr>
-    </w:lvl>
-    <w:lvl w:ilvl="1">
-      <w:start w:val="1"/>
-      <w:numFmt w:val="bullet"/>
-      <w:lvlText w:val="o"/>
-      <w:lvlJc w:val="left"/>
-      <w:pPr>
-        <w:tabs>
-          <w:tab w:val="num" w:pos="1440"/>
-        </w:tabs>
-        <w:ind w:left="1440" w:hanging="360"/>
-      </w:pPr>
-      <w:rPr>
-        <w:rFonts w:ascii="Courier New" w:hAnsi="Courier New" w:hint="default"/>
-        <w:sz w:val="20"/>
-      </w:rPr>
-    </w:lvl>
-    <w:lvl w:ilvl="2" w:tentative="1">
-      <w:start w:val="1"/>
-      <w:numFmt w:val="decimal"/>
-      <w:lvlText w:val="%3."/>
-      <w:lvlJc w:val="left"/>
-      <w:pPr>
-        <w:tabs>
-          <w:tab w:val="num" w:pos="2160"/>
-        </w:tabs>
-        <w:ind w:left="2160" w:hanging="360"/>
-      </w:pPr>
-    </w:lvl>
-    <w:lvl w:ilvl="3" w:tentative="1">
-      <w:start w:val="1"/>
-      <w:numFmt w:val="decimal"/>
-      <w:lvlText w:val="%4."/>
-      <w:lvlJc w:val="left"/>
-      <w:pPr>
-        <w:tabs>
-          <w:tab w:val="num" w:pos="2880"/>
-        </w:tabs>
-        <w:ind w:left="2880" w:hanging="360"/>
-      </w:pPr>
-    </w:lvl>
-    <w:lvl w:ilvl="4" w:tentative="1">
-      <w:start w:val="1"/>
-      <w:numFmt w:val="decimal"/>
-      <w:lvlText w:val="%5."/>
-      <w:lvlJc w:val="left"/>
-      <w:pPr>
-        <w:tabs>
-          <w:tab w:val="num" w:pos="3600"/>
-        </w:tabs>
-        <w:ind w:left="3600" w:hanging="360"/>
-      </w:pPr>
-    </w:lvl>
-    <w:lvl w:ilvl="5" w:tentative="1">
-      <w:start w:val="1"/>
-      <w:numFmt w:val="decimal"/>
-      <w:lvlText w:val="%6."/>
-      <w:lvlJc w:val="left"/>
-      <w:pPr>
-        <w:tabs>
-          <w:tab w:val="num" w:pos="4320"/>
-        </w:tabs>
-        <w:ind w:left="4320" w:hanging="360"/>
-      </w:pPr>
-    </w:lvl>
-    <w:lvl w:ilvl="6" w:tentative="1">
-      <w:start w:val="1"/>
-      <w:numFmt w:val="decimal"/>
-      <w:lvlText w:val="%7."/>
-      <w:lvlJc w:val="left"/>
-      <w:pPr>
-        <w:tabs>
-          <w:tab w:val="num" w:pos="5040"/>
-        </w:tabs>
-        <w:ind w:left="5040" w:hanging="360"/>
-      </w:pPr>
-    </w:lvl>
-    <w:lvl w:ilvl="7" w:tentative="1">
-      <w:start w:val="1"/>
-      <w:numFmt w:val="decimal"/>
-      <w:lvlText w:val="%8."/>
-      <w:lvlJc w:val="left"/>
-      <w:pPr>
-        <w:tabs>
-          <w:tab w:val="num" w:pos="5760"/>
-        </w:tabs>
-        <w:ind w:left="5760" w:hanging="360"/>
-      </w:pPr>
-    </w:lvl>
-    <w:lvl w:ilvl="8" w:tentative="1">
-      <w:start w:val="1"/>
-      <w:numFmt w:val="decimal"/>
-      <w:lvlText w:val="%9."/>
-      <w:lvlJc w:val="left"/>
-      <w:pPr>
-        <w:tabs>
-          <w:tab w:val="num" w:pos="6480"/>
-        </w:tabs>
-        <w:ind w:left="6480" w:hanging="360"/>
-      </w:pPr>
-    </w:lvl>
-  </w:abstractNum>
   <w:num w:numId="1" w16cid:durableId="1804229313">
-    <w:abstractNumId w:val="9"/>
-  </w:num>
-  <w:num w:numId="2" w16cid:durableId="1293516716">
-    <w:abstractNumId w:val="10"/>
-  </w:num>
-  <w:num w:numId="3" w16cid:durableId="2014527980">
-    <w:abstractNumId w:val="2"/>
-  </w:num>
-  <w:num w:numId="4" w16cid:durableId="2037150063">
     <w:abstractNumId w:val="0"/>
-  </w:num>
-  <w:num w:numId="5" w16cid:durableId="1618753224">
-    <w:abstractNumId w:val="7"/>
-  </w:num>
-  <w:num w:numId="6" w16cid:durableId="1714185428">
-    <w:abstractNumId w:val="8"/>
-  </w:num>
-  <w:num w:numId="7" w16cid:durableId="1212770125">
-    <w:abstractNumId w:val="5"/>
-  </w:num>
-  <w:num w:numId="8" w16cid:durableId="1778870456">
-    <w:abstractNumId w:val="4"/>
-  </w:num>
-  <w:num w:numId="9" w16cid:durableId="1765884014">
-    <w:abstractNumId w:val="3"/>
-  </w:num>
-  <w:num w:numId="10" w16cid:durableId="1872180321">
-    <w:abstractNumId w:val="6"/>
-  </w:num>
-  <w:num w:numId="11" w16cid:durableId="2109547027">
-    <w:abstractNumId w:val="1"/>
   </w:num>
 </w:numbering>
 </file>
@@ -5572,6 +2994,7 @@
     <w:next w:val="Normal"/>
     <w:link w:val="Ttulo2Car"/>
     <w:uiPriority w:val="9"/>
+    <w:semiHidden/>
     <w:unhideWhenUsed/>
     <w:qFormat/>
     <w:rsid w:val="00EF42B2"/>
@@ -5594,6 +3017,7 @@
     <w:next w:val="Normal"/>
     <w:link w:val="Ttulo3Car"/>
     <w:uiPriority w:val="9"/>
+    <w:semiHidden/>
     <w:unhideWhenUsed/>
     <w:qFormat/>
     <w:rsid w:val="00EF42B2"/>
@@ -5787,6 +3211,7 @@
     <w:basedOn w:val="Fuentedeprrafopredeter"/>
     <w:link w:val="Ttulo2"/>
     <w:uiPriority w:val="9"/>
+    <w:semiHidden/>
     <w:rsid w:val="00EF42B2"/>
     <w:rPr>
       <w:rFonts w:asciiTheme="majorHAnsi" w:eastAsiaTheme="majorEastAsia" w:hAnsiTheme="majorHAnsi" w:cstheme="majorBidi"/>
@@ -5800,6 +3225,7 @@
     <w:basedOn w:val="Fuentedeprrafopredeter"/>
     <w:link w:val="Ttulo3"/>
     <w:uiPriority w:val="9"/>
+    <w:semiHidden/>
     <w:rsid w:val="00EF42B2"/>
     <w:rPr>
       <w:rFonts w:eastAsiaTheme="majorEastAsia" w:cstheme="majorBidi"/>
@@ -6166,34 +3592,6 @@
       </w:tcPr>
     </w:tblStylePr>
   </w:style>
-  <w:style w:type="paragraph" w:styleId="NormalWeb">
-    <w:name w:val="Normal (Web)"/>
-    <w:basedOn w:val="Normal"/>
-    <w:uiPriority w:val="99"/>
-    <w:semiHidden/>
-    <w:unhideWhenUsed/>
-    <w:rsid w:val="00751969"/>
-    <w:pPr>
-      <w:spacing w:before="100" w:beforeAutospacing="1" w:after="100" w:afterAutospacing="1" w:line="240" w:lineRule="auto"/>
-    </w:pPr>
-    <w:rPr>
-      <w:rFonts w:ascii="Times New Roman" w:eastAsia="Times New Roman" w:hAnsi="Times New Roman" w:cs="Times New Roman"/>
-      <w:kern w:val="0"/>
-      <w:lang w:eastAsia="es-AR"/>
-      <w14:ligatures w14:val="none"/>
-    </w:rPr>
-  </w:style>
-  <w:style w:type="character" w:styleId="Textoennegrita">
-    <w:name w:val="Strong"/>
-    <w:basedOn w:val="Fuentedeprrafopredeter"/>
-    <w:uiPriority w:val="22"/>
-    <w:qFormat/>
-    <w:rsid w:val="00751969"/>
-    <w:rPr>
-      <w:b/>
-      <w:bCs/>
-    </w:rPr>
-  </w:style>
 </w:styles>
 </file>
 

</xml_diff>

<commit_message>
documentacion actualizada casi lista
</commit_message>
<xml_diff>
--- a/documentacion/Olimpiadas Porgramacion - 2025.docx
+++ b/documentacion/Olimpiadas Porgramacion - 2025.docx
@@ -2383,13 +2383,12 @@
         </w:rPr>
         <w:t>Definido por la facilidad de realizar preguntas concretas que brinden información.</w:t>
       </w:r>
-    </w:p>
-    <w:p>
-      <w:pPr>
-        <w:rPr>
-          <w:rFonts w:ascii="Arial" w:hAnsi="Arial" w:cs="Arial"/>
-        </w:rPr>
-      </w:pPr>
+      <w:r>
+        <w:rPr>
+          <w:rFonts w:ascii="Arial" w:hAnsi="Arial" w:cs="Arial"/>
+        </w:rPr>
+        <w:t xml:space="preserve"> </w:t>
+      </w:r>
       <w:r>
         <w:rPr>
           <w:rFonts w:ascii="Arial" w:hAnsi="Arial" w:cs="Arial"/>
@@ -2420,7 +2419,19 @@
         <w:rPr>
           <w:rFonts w:ascii="Arial" w:hAnsi="Arial" w:cs="Arial"/>
         </w:rPr>
-        <w:t>Elegido por la capacidad lógica de determinar los requisitos específicos y de mayor importancia para el sistema.</w:t>
+        <w:t>Elegido por la capacidad lógica de determinar los requisitos específicos y de</w:t>
+      </w:r>
+      <w:r>
+        <w:rPr>
+          <w:rFonts w:ascii="Arial" w:hAnsi="Arial" w:cs="Arial"/>
+        </w:rPr>
+        <w:t xml:space="preserve"> </w:t>
+      </w:r>
+      <w:r>
+        <w:rPr>
+          <w:rFonts w:ascii="Arial" w:hAnsi="Arial" w:cs="Arial"/>
+        </w:rPr>
+        <w:t>mayor importancia para el sistema.</w:t>
       </w:r>
     </w:p>
     <w:p>
@@ -2602,20 +2613,20 @@
         <w:rPr>
           <w:rFonts w:ascii="Arial" w:hAnsi="Arial" w:cs="Arial"/>
         </w:rPr>
+        <w:t>Preparación de entregables:</w:t>
+      </w:r>
+    </w:p>
+    <w:p>
+      <w:pPr>
+        <w:rPr>
+          <w:rFonts w:ascii="Arial" w:hAnsi="Arial" w:cs="Arial"/>
+        </w:rPr>
+      </w:pPr>
+      <w:r>
+        <w:rPr>
+          <w:rFonts w:ascii="Arial" w:hAnsi="Arial" w:cs="Arial"/>
+        </w:rPr>
         <w:lastRenderedPageBreak/>
-        <w:t>Preparación de entregables:</w:t>
-      </w:r>
-    </w:p>
-    <w:p>
-      <w:pPr>
-        <w:rPr>
-          <w:rFonts w:ascii="Arial" w:hAnsi="Arial" w:cs="Arial"/>
-        </w:rPr>
-      </w:pPr>
-      <w:r>
-        <w:rPr>
-          <w:rFonts w:ascii="Arial" w:hAnsi="Arial" w:cs="Arial"/>
-        </w:rPr>
         <w:t>Debido a las aptitudes requeridas para la tarea.</w:t>
       </w:r>
     </w:p>
@@ -2676,7 +2687,7 @@
           <w:noProof/>
         </w:rPr>
         <w:drawing>
-          <wp:inline distT="0" distB="0" distL="0" distR="0" wp14:anchorId="000226DF" wp14:editId="553B36C4">
+          <wp:inline distT="0" distB="0" distL="0" distR="0" wp14:anchorId="000226DF" wp14:editId="382336F7">
             <wp:extent cx="6076249" cy="3177586"/>
             <wp:effectExtent l="0" t="0" r="1270" b="3810"/>
             <wp:docPr id="4" name="Imagen 4"/>
@@ -2737,6 +2748,550 @@
         <w:rPr>
           <w:rFonts w:ascii="Arial" w:hAnsi="Arial" w:cs="Arial"/>
         </w:rPr>
+        <w:t xml:space="preserve">A </w:t>
+      </w:r>
+      <w:r>
+        <w:rPr>
+          <w:rFonts w:ascii="Arial" w:hAnsi="Arial" w:cs="Arial"/>
+        </w:rPr>
+        <w:t>continuación,</w:t>
+      </w:r>
+      <w:r>
+        <w:rPr>
+          <w:rFonts w:ascii="Arial" w:hAnsi="Arial" w:cs="Arial"/>
+        </w:rPr>
+        <w:t xml:space="preserve"> se detallan los entregables desarrollados durante el proyecto, en orden cronológico:</w:t>
+      </w:r>
+    </w:p>
+    <w:p>
+      <w:pPr>
+        <w:rPr>
+          <w:rFonts w:ascii="Arial" w:hAnsi="Arial" w:cs="Arial"/>
+        </w:rPr>
+      </w:pPr>
+      <w:r>
+        <w:rPr>
+          <w:rFonts w:ascii="Arial" w:hAnsi="Arial" w:cs="Arial"/>
+          <w:b/>
+          <w:bCs/>
+        </w:rPr>
+        <w:t>09</w:t>
+      </w:r>
+      <w:r>
+        <w:rPr>
+          <w:rFonts w:ascii="Arial" w:hAnsi="Arial" w:cs="Arial"/>
+          <w:b/>
+          <w:bCs/>
+        </w:rPr>
+        <w:t>-</w:t>
+      </w:r>
+      <w:r>
+        <w:rPr>
+          <w:rFonts w:ascii="Arial" w:hAnsi="Arial" w:cs="Arial"/>
+          <w:b/>
+          <w:bCs/>
+        </w:rPr>
+        <w:t>jun</w:t>
+      </w:r>
+    </w:p>
+    <w:p>
+      <w:pPr>
+        <w:pStyle w:val="Prrafodelista"/>
+        <w:numPr>
+          <w:ilvl w:val="0"/>
+          <w:numId w:val="17"/>
+        </w:numPr>
+        <w:rPr>
+          <w:rFonts w:ascii="Arial" w:hAnsi="Arial" w:cs="Arial"/>
+        </w:rPr>
+      </w:pPr>
+      <w:r>
+        <w:rPr>
+          <w:rFonts w:ascii="Arial" w:hAnsi="Arial" w:cs="Arial"/>
+        </w:rPr>
+        <w:t xml:space="preserve">Desarrollo de la </w:t>
+      </w:r>
+      <w:r>
+        <w:rPr>
+          <w:rFonts w:ascii="Arial" w:hAnsi="Arial" w:cs="Arial"/>
+          <w:b/>
+          <w:bCs/>
+        </w:rPr>
+        <w:t>página de inicio</w:t>
+      </w:r>
+      <w:r>
+        <w:rPr>
+          <w:rFonts w:ascii="Arial" w:hAnsi="Arial" w:cs="Arial"/>
+        </w:rPr>
+        <w:t>.</w:t>
+      </w:r>
+    </w:p>
+    <w:p>
+      <w:pPr>
+        <w:pStyle w:val="Prrafodelista"/>
+        <w:numPr>
+          <w:ilvl w:val="0"/>
+          <w:numId w:val="17"/>
+        </w:numPr>
+        <w:rPr>
+          <w:rFonts w:ascii="Arial" w:hAnsi="Arial" w:cs="Arial"/>
+        </w:rPr>
+      </w:pPr>
+      <w:r>
+        <w:rPr>
+          <w:rFonts w:ascii="Arial" w:hAnsi="Arial" w:cs="Arial"/>
+        </w:rPr>
+        <w:t xml:space="preserve">Creación de la sección de </w:t>
+      </w:r>
+      <w:r>
+        <w:rPr>
+          <w:rFonts w:ascii="Arial" w:hAnsi="Arial" w:cs="Arial"/>
+          <w:b/>
+          <w:bCs/>
+        </w:rPr>
+        <w:t>paquetes turísticos</w:t>
+      </w:r>
+      <w:r>
+        <w:rPr>
+          <w:rFonts w:ascii="Arial" w:hAnsi="Arial" w:cs="Arial"/>
+        </w:rPr>
+        <w:t xml:space="preserve"> (HTML, CSS y JavaScript).</w:t>
+      </w:r>
+    </w:p>
+    <w:p>
+      <w:pPr>
+        <w:tabs>
+          <w:tab w:val="left" w:pos="1088"/>
+        </w:tabs>
+        <w:rPr>
+          <w:rFonts w:ascii="Arial" w:hAnsi="Arial" w:cs="Arial"/>
+        </w:rPr>
+      </w:pPr>
+      <w:r>
+        <w:rPr>
+          <w:rFonts w:ascii="Arial" w:hAnsi="Arial" w:cs="Arial"/>
+          <w:b/>
+          <w:bCs/>
+        </w:rPr>
+        <w:t>10</w:t>
+      </w:r>
+      <w:r>
+        <w:rPr>
+          <w:rFonts w:ascii="Arial" w:hAnsi="Arial" w:cs="Arial"/>
+          <w:b/>
+          <w:bCs/>
+        </w:rPr>
+        <w:t>-j</w:t>
+      </w:r>
+      <w:r>
+        <w:rPr>
+          <w:rFonts w:ascii="Arial" w:hAnsi="Arial" w:cs="Arial"/>
+          <w:b/>
+          <w:bCs/>
+        </w:rPr>
+        <w:t>un</w:t>
+      </w:r>
+    </w:p>
+    <w:p>
+      <w:pPr>
+        <w:pStyle w:val="Prrafodelista"/>
+        <w:numPr>
+          <w:ilvl w:val="0"/>
+          <w:numId w:val="16"/>
+        </w:numPr>
+        <w:rPr>
+          <w:rFonts w:ascii="Arial" w:hAnsi="Arial" w:cs="Arial"/>
+        </w:rPr>
+      </w:pPr>
+      <w:r>
+        <w:rPr>
+          <w:rFonts w:ascii="Arial" w:hAnsi="Arial" w:cs="Arial"/>
+        </w:rPr>
+        <w:t xml:space="preserve">Implementación de las páginas de </w:t>
+      </w:r>
+      <w:r>
+        <w:rPr>
+          <w:rFonts w:ascii="Arial" w:hAnsi="Arial" w:cs="Arial"/>
+          <w:b/>
+          <w:bCs/>
+        </w:rPr>
+        <w:t>hoteles</w:t>
+      </w:r>
+      <w:r>
+        <w:rPr>
+          <w:rFonts w:ascii="Arial" w:hAnsi="Arial" w:cs="Arial"/>
+        </w:rPr>
+        <w:t xml:space="preserve"> y </w:t>
+      </w:r>
+      <w:r>
+        <w:rPr>
+          <w:rFonts w:ascii="Arial" w:hAnsi="Arial" w:cs="Arial"/>
+          <w:b/>
+          <w:bCs/>
+        </w:rPr>
+        <w:t>vuelos</w:t>
+      </w:r>
+      <w:r>
+        <w:rPr>
+          <w:rFonts w:ascii="Arial" w:hAnsi="Arial" w:cs="Arial"/>
+        </w:rPr>
+        <w:t>.</w:t>
+      </w:r>
+    </w:p>
+    <w:p>
+      <w:pPr>
+        <w:rPr>
+          <w:rFonts w:ascii="Arial" w:hAnsi="Arial" w:cs="Arial"/>
+        </w:rPr>
+      </w:pPr>
+      <w:r>
+        <w:rPr>
+          <w:rFonts w:ascii="Arial" w:hAnsi="Arial" w:cs="Arial"/>
+          <w:b/>
+          <w:bCs/>
+        </w:rPr>
+        <w:t>12-jun</w:t>
+      </w:r>
+    </w:p>
+    <w:p>
+      <w:pPr>
+        <w:pStyle w:val="Prrafodelista"/>
+        <w:numPr>
+          <w:ilvl w:val="0"/>
+          <w:numId w:val="15"/>
+        </w:numPr>
+        <w:rPr>
+          <w:rFonts w:ascii="Arial" w:hAnsi="Arial" w:cs="Arial"/>
+        </w:rPr>
+      </w:pPr>
+      <w:r>
+        <w:rPr>
+          <w:rFonts w:ascii="Arial" w:hAnsi="Arial" w:cs="Arial"/>
+        </w:rPr>
+        <w:t>Mejora de las páginas existentes.</w:t>
+      </w:r>
+    </w:p>
+    <w:p>
+      <w:pPr>
+        <w:pStyle w:val="Prrafodelista"/>
+        <w:numPr>
+          <w:ilvl w:val="0"/>
+          <w:numId w:val="15"/>
+        </w:numPr>
+        <w:rPr>
+          <w:rFonts w:ascii="Arial" w:hAnsi="Arial" w:cs="Arial"/>
+        </w:rPr>
+      </w:pPr>
+      <w:r>
+        <w:rPr>
+          <w:rFonts w:ascii="Arial" w:hAnsi="Arial" w:cs="Arial"/>
+        </w:rPr>
+        <w:t xml:space="preserve">Desarrollo del </w:t>
+      </w:r>
+      <w:r>
+        <w:rPr>
+          <w:rFonts w:ascii="Arial" w:hAnsi="Arial" w:cs="Arial"/>
+          <w:b/>
+          <w:bCs/>
+        </w:rPr>
+        <w:t>dashboard de administrador</w:t>
+      </w:r>
+      <w:r>
+        <w:rPr>
+          <w:rFonts w:ascii="Arial" w:hAnsi="Arial" w:cs="Arial"/>
+        </w:rPr>
+        <w:t>.</w:t>
+      </w:r>
+    </w:p>
+    <w:p>
+      <w:pPr>
+        <w:rPr>
+          <w:rFonts w:ascii="Arial" w:hAnsi="Arial" w:cs="Arial"/>
+        </w:rPr>
+      </w:pPr>
+      <w:r>
+        <w:rPr>
+          <w:rFonts w:ascii="Arial" w:hAnsi="Arial" w:cs="Arial"/>
+          <w:b/>
+          <w:bCs/>
+        </w:rPr>
+        <w:t>13-jun</w:t>
+      </w:r>
+    </w:p>
+    <w:p>
+      <w:pPr>
+        <w:pStyle w:val="Prrafodelista"/>
+        <w:numPr>
+          <w:ilvl w:val="0"/>
+          <w:numId w:val="29"/>
+        </w:numPr>
+        <w:rPr>
+          <w:rFonts w:ascii="Arial" w:hAnsi="Arial" w:cs="Arial"/>
+        </w:rPr>
+      </w:pPr>
+      <w:r>
+        <w:rPr>
+          <w:rFonts w:ascii="Arial" w:hAnsi="Arial" w:cs="Arial"/>
+        </w:rPr>
+        <w:t>Creación de carrito, registro, recuperar y olvidé mi contraseña.</w:t>
+      </w:r>
+    </w:p>
+    <w:p>
+      <w:pPr>
+        <w:rPr>
+          <w:rFonts w:ascii="Arial" w:hAnsi="Arial" w:cs="Arial"/>
+        </w:rPr>
+      </w:pPr>
+      <w:r>
+        <w:rPr>
+          <w:rFonts w:ascii="Arial" w:hAnsi="Arial" w:cs="Arial"/>
+          <w:b/>
+          <w:bCs/>
+        </w:rPr>
+        <w:t>18-jun</w:t>
+      </w:r>
+    </w:p>
+    <w:p>
+      <w:pPr>
+        <w:pStyle w:val="Prrafodelista"/>
+        <w:numPr>
+          <w:ilvl w:val="0"/>
+          <w:numId w:val="29"/>
+        </w:numPr>
+        <w:rPr>
+          <w:rFonts w:ascii="Arial" w:hAnsi="Arial" w:cs="Arial"/>
+        </w:rPr>
+      </w:pPr>
+      <w:r>
+        <w:rPr>
+          <w:rFonts w:ascii="Arial" w:hAnsi="Arial" w:cs="Arial"/>
+        </w:rPr>
+        <w:t>Agregado de botones y corrección de errores.</w:t>
+      </w:r>
+    </w:p>
+    <w:p>
+      <w:pPr>
+        <w:rPr>
+          <w:rFonts w:ascii="Arial" w:hAnsi="Arial" w:cs="Arial"/>
+        </w:rPr>
+      </w:pPr>
+      <w:r>
+        <w:rPr>
+          <w:rFonts w:ascii="Arial" w:hAnsi="Arial" w:cs="Arial"/>
+          <w:b/>
+          <w:bCs/>
+        </w:rPr>
+        <w:lastRenderedPageBreak/>
+        <w:t>20-jun</w:t>
+      </w:r>
+    </w:p>
+    <w:p>
+      <w:pPr>
+        <w:pStyle w:val="Prrafodelista"/>
+        <w:numPr>
+          <w:ilvl w:val="0"/>
+          <w:numId w:val="29"/>
+        </w:numPr>
+        <w:rPr>
+          <w:rFonts w:ascii="Arial" w:hAnsi="Arial" w:cs="Arial"/>
+        </w:rPr>
+      </w:pPr>
+      <w:r>
+        <w:rPr>
+          <w:rFonts w:ascii="Arial" w:hAnsi="Arial" w:cs="Arial"/>
+        </w:rPr>
+        <w:t>Ajustes de diseño en la página de inicio, autos e información institucional.</w:t>
+      </w:r>
+    </w:p>
+    <w:p>
+      <w:pPr>
+        <w:rPr>
+          <w:rFonts w:ascii="Arial" w:hAnsi="Arial" w:cs="Arial"/>
+        </w:rPr>
+      </w:pPr>
+      <w:r>
+        <w:rPr>
+          <w:rFonts w:ascii="Arial" w:hAnsi="Arial" w:cs="Arial"/>
+          <w:b/>
+          <w:bCs/>
+        </w:rPr>
+        <w:t>22-jun</w:t>
+      </w:r>
+    </w:p>
+    <w:p>
+      <w:pPr>
+        <w:pStyle w:val="Prrafodelista"/>
+        <w:numPr>
+          <w:ilvl w:val="0"/>
+          <w:numId w:val="29"/>
+        </w:numPr>
+        <w:rPr>
+          <w:rFonts w:ascii="Arial" w:hAnsi="Arial" w:cs="Arial"/>
+        </w:rPr>
+      </w:pPr>
+      <w:r>
+        <w:rPr>
+          <w:rFonts w:ascii="Arial" w:hAnsi="Arial" w:cs="Arial"/>
+        </w:rPr>
+        <w:t>Arreglos en vuelos y hoteles.</w:t>
+      </w:r>
+    </w:p>
+    <w:p>
+      <w:pPr>
+        <w:rPr>
+          <w:rFonts w:ascii="Arial" w:hAnsi="Arial" w:cs="Arial"/>
+        </w:rPr>
+      </w:pPr>
+      <w:r>
+        <w:rPr>
+          <w:rFonts w:ascii="Arial" w:hAnsi="Arial" w:cs="Arial"/>
+          <w:b/>
+          <w:bCs/>
+        </w:rPr>
+        <w:t>2</w:t>
+      </w:r>
+      <w:r>
+        <w:rPr>
+          <w:rFonts w:ascii="Arial" w:hAnsi="Arial" w:cs="Arial"/>
+          <w:b/>
+          <w:bCs/>
+        </w:rPr>
+        <w:t>3</w:t>
+      </w:r>
+      <w:r>
+        <w:rPr>
+          <w:rFonts w:ascii="Arial" w:hAnsi="Arial" w:cs="Arial"/>
+          <w:b/>
+          <w:bCs/>
+        </w:rPr>
+        <w:t>-jun</w:t>
+      </w:r>
+    </w:p>
+    <w:p>
+      <w:pPr>
+        <w:pStyle w:val="Prrafodelista"/>
+        <w:numPr>
+          <w:ilvl w:val="0"/>
+          <w:numId w:val="29"/>
+        </w:numPr>
+        <w:rPr>
+          <w:rFonts w:ascii="Arial" w:hAnsi="Arial" w:cs="Arial"/>
+        </w:rPr>
+      </w:pPr>
+      <w:r>
+        <w:rPr>
+          <w:rFonts w:ascii="Arial" w:hAnsi="Arial" w:cs="Arial"/>
+        </w:rPr>
+        <w:t>Desarrollo de la página de pagos.</w:t>
+      </w:r>
+    </w:p>
+    <w:p>
+      <w:pPr>
+        <w:rPr>
+          <w:rFonts w:ascii="Arial" w:hAnsi="Arial" w:cs="Arial"/>
+        </w:rPr>
+      </w:pPr>
+      <w:r>
+        <w:rPr>
+          <w:rFonts w:ascii="Arial" w:hAnsi="Arial" w:cs="Arial"/>
+          <w:b/>
+          <w:bCs/>
+        </w:rPr>
+        <w:t>2</w:t>
+      </w:r>
+      <w:r>
+        <w:rPr>
+          <w:rFonts w:ascii="Arial" w:hAnsi="Arial" w:cs="Arial"/>
+          <w:b/>
+          <w:bCs/>
+        </w:rPr>
+        <w:t>4</w:t>
+      </w:r>
+      <w:r>
+        <w:rPr>
+          <w:rFonts w:ascii="Arial" w:hAnsi="Arial" w:cs="Arial"/>
+          <w:b/>
+          <w:bCs/>
+        </w:rPr>
+        <w:t>-jun</w:t>
+      </w:r>
+    </w:p>
+    <w:p>
+      <w:pPr>
+        <w:pStyle w:val="Prrafodelista"/>
+        <w:numPr>
+          <w:ilvl w:val="0"/>
+          <w:numId w:val="29"/>
+        </w:numPr>
+        <w:rPr>
+          <w:rFonts w:ascii="Arial" w:hAnsi="Arial" w:cs="Arial"/>
+        </w:rPr>
+      </w:pPr>
+      <w:r>
+        <w:rPr>
+          <w:rFonts w:ascii="Arial" w:hAnsi="Arial" w:cs="Arial"/>
+        </w:rPr>
+        <w:t>Arreglos en la página de información.</w:t>
+      </w:r>
+    </w:p>
+    <w:p>
+      <w:pPr>
+        <w:rPr>
+          <w:rFonts w:ascii="Arial" w:hAnsi="Arial" w:cs="Arial"/>
+        </w:rPr>
+      </w:pPr>
+      <w:r>
+        <w:rPr>
+          <w:rFonts w:ascii="Arial" w:hAnsi="Arial" w:cs="Arial"/>
+          <w:b/>
+          <w:bCs/>
+        </w:rPr>
+        <w:t>25</w:t>
+      </w:r>
+      <w:r>
+        <w:rPr>
+          <w:rFonts w:ascii="Arial" w:hAnsi="Arial" w:cs="Arial"/>
+          <w:b/>
+          <w:bCs/>
+        </w:rPr>
+        <w:t>-jun</w:t>
+      </w:r>
+    </w:p>
+    <w:p>
+      <w:pPr>
+        <w:pStyle w:val="Prrafodelista"/>
+        <w:numPr>
+          <w:ilvl w:val="0"/>
+          <w:numId w:val="29"/>
+        </w:numPr>
+        <w:rPr>
+          <w:rFonts w:ascii="Arial" w:hAnsi="Arial" w:cs="Arial"/>
+        </w:rPr>
+      </w:pPr>
+      <w:r>
+        <w:rPr>
+          <w:rFonts w:ascii="Arial" w:hAnsi="Arial" w:cs="Arial"/>
+        </w:rPr>
+        <w:t>Retoques generales, diseño responsive, notificaciones e íconos.</w:t>
+      </w:r>
+    </w:p>
+    <w:p>
+      <w:pPr>
+        <w:rPr>
+          <w:rFonts w:ascii="Arial" w:hAnsi="Arial" w:cs="Arial"/>
+        </w:rPr>
+      </w:pPr>
+    </w:p>
+    <w:p>
+      <w:pPr>
+        <w:rPr>
+          <w:rFonts w:ascii="Arial" w:hAnsi="Arial" w:cs="Arial"/>
+        </w:rPr>
+      </w:pPr>
+      <w:r>
+        <w:rPr>
+          <w:rFonts w:ascii="Arial" w:hAnsi="Arial" w:cs="Arial"/>
+        </w:rPr>
         <w:t>Resumen en lenguaje coloquial del relevamiento con el cliente</w:t>
       </w:r>
       <w:r>
@@ -2817,6 +3372,7 @@
           <w:rFonts w:ascii="Arial" w:hAnsi="Arial" w:cs="Arial"/>
           <w:noProof/>
         </w:rPr>
+        <w:lastRenderedPageBreak/>
         <w:drawing>
           <wp:inline distT="0" distB="0" distL="0" distR="0" wp14:anchorId="050FACCC" wp14:editId="7058EDE4">
             <wp:extent cx="5497032" cy="4083829"/>
@@ -3112,6 +3668,7 @@
         <w:rPr>
           <w:rFonts w:ascii="Arial" w:hAnsi="Arial" w:cs="Arial"/>
         </w:rPr>
+        <w:lastRenderedPageBreak/>
         <w:t xml:space="preserve"> </w:t>
       </w:r>
     </w:p>
@@ -3471,7 +4028,6 @@
           <w:b/>
           <w:bCs/>
         </w:rPr>
-        <w:lastRenderedPageBreak/>
         <w:t>Sin integración con plataformas de terceros</w:t>
       </w:r>
       <w:r>
@@ -3498,6 +4054,7 @@
           <w:b/>
           <w:bCs/>
         </w:rPr>
+        <w:lastRenderedPageBreak/>
         <w:t>Alcance restringido del envío de correos</w:t>
       </w:r>
       <w:r>
@@ -3924,14 +4481,7 @@
         <w:rPr>
           <w:rFonts w:ascii="Arial" w:hAnsi="Arial" w:cs="Arial"/>
         </w:rPr>
-        <w:t xml:space="preserve">. Se accede a un formulario de registro para crear cuentas de usuario con el rol correspondiente, </w:t>
-      </w:r>
-      <w:r>
-        <w:rPr>
-          <w:rFonts w:ascii="Arial" w:hAnsi="Arial" w:cs="Arial"/>
-        </w:rPr>
-        <w:lastRenderedPageBreak/>
-        <w:t>permitiendo a nuevos empleados operar dentro del sistema según sus funciones.</w:t>
+        <w:t>. Se accede a un formulario de registro para crear cuentas de usuario con el rol correspondiente, permitiendo a nuevos empleados operar dentro del sistema según sus funciones.</w:t>
       </w:r>
     </w:p>
     <w:p>
@@ -3967,17 +4517,17 @@
           <w:noProof/>
         </w:rPr>
         <w:drawing>
-          <wp:anchor distT="0" distB="0" distL="114300" distR="114300" simplePos="0" relativeHeight="251658240" behindDoc="0" locked="0" layoutInCell="1" allowOverlap="1" wp14:anchorId="0503F90E" wp14:editId="5E572076">
+          <wp:anchor distT="0" distB="0" distL="114300" distR="114300" simplePos="0" relativeHeight="251658240" behindDoc="0" locked="0" layoutInCell="1" allowOverlap="1" wp14:anchorId="0503F90E" wp14:editId="733A285E">
             <wp:simplePos x="0" y="0"/>
-            <wp:positionH relativeFrom="column">
-              <wp:posOffset>-695960</wp:posOffset>
+            <wp:positionH relativeFrom="margin">
+              <wp:posOffset>-643586</wp:posOffset>
             </wp:positionH>
             <wp:positionV relativeFrom="paragraph">
-              <wp:posOffset>307975</wp:posOffset>
+              <wp:posOffset>251450</wp:posOffset>
             </wp:positionV>
-            <wp:extent cx="6972935" cy="3723640"/>
-            <wp:effectExtent l="0" t="0" r="0" b="0"/>
-            <wp:wrapSquare wrapText="bothSides"/>
+            <wp:extent cx="6545514" cy="5742105"/>
+            <wp:effectExtent l="0" t="0" r="8255" b="0"/>
+            <wp:wrapNone/>
             <wp:docPr id="1" name="Imagen 1"/>
             <wp:cNvGraphicFramePr>
               <a:graphicFrameLocks xmlns:a="http://schemas.openxmlformats.org/drawingml/2006/main" noChangeAspect="1"/>
@@ -3990,7 +4540,7 @@
                     <pic:cNvPicPr/>
                   </pic:nvPicPr>
                   <pic:blipFill>
-                    <a:blip r:embed="rId10">
+                    <a:blip r:embed="rId10" cstate="print">
                       <a:extLst>
                         <a:ext uri="{28A0092B-C50C-407E-A947-70E740481C1C}">
                           <a14:useLocalDpi xmlns:a14="http://schemas.microsoft.com/office/drawing/2010/main" val="0"/>
@@ -4004,7 +4554,7 @@
                   <pic:spPr>
                     <a:xfrm>
                       <a:off x="0" y="0"/>
-                      <a:ext cx="6972935" cy="3723640"/>
+                      <a:ext cx="6545514" cy="5742105"/>
                     </a:xfrm>
                     <a:prstGeom prst="rect">
                       <a:avLst/>
@@ -4150,13 +4700,6 @@
           <w:rFonts w:ascii="Arial" w:hAnsi="Arial" w:cs="Arial"/>
         </w:rPr>
       </w:pPr>
-      <w:r>
-        <w:rPr>
-          <w:rFonts w:ascii="Arial" w:hAnsi="Arial" w:cs="Arial"/>
-        </w:rPr>
-        <w:lastRenderedPageBreak/>
-        <w:t>UML</w:t>
-      </w:r>
     </w:p>
     <w:p>
       <w:pPr>
@@ -4168,53 +4711,13 @@
           <w:noProof/>
         </w:rPr>
       </w:pPr>
-      <w:r>
-        <w:rPr>
-          <w:rFonts w:ascii="Arial" w:hAnsi="Arial" w:cs="Arial"/>
-          <w:noProof/>
-        </w:rPr>
-        <w:drawing>
-          <wp:inline distT="0" distB="0" distL="0" distR="0" wp14:anchorId="03269D36" wp14:editId="30001C55">
-            <wp:extent cx="5400040" cy="4295241"/>
-            <wp:effectExtent l="0" t="0" r="0" b="0"/>
-            <wp:docPr id="3" name="Imagen 3"/>
-            <wp:cNvGraphicFramePr>
-              <a:graphicFrameLocks xmlns:a="http://schemas.openxmlformats.org/drawingml/2006/main" noChangeAspect="1"/>
-            </wp:cNvGraphicFramePr>
-            <a:graphic xmlns:a="http://schemas.openxmlformats.org/drawingml/2006/main">
-              <a:graphicData uri="http://schemas.openxmlformats.org/drawingml/2006/picture">
-                <pic:pic xmlns:pic="http://schemas.openxmlformats.org/drawingml/2006/picture">
-                  <pic:nvPicPr>
-                    <pic:cNvPr id="3" name="Imagen 3"/>
-                    <pic:cNvPicPr/>
-                  </pic:nvPicPr>
-                  <pic:blipFill>
-                    <a:blip r:embed="rId11">
-                      <a:extLst>
-                        <a:ext uri="{28A0092B-C50C-407E-A947-70E740481C1C}">
-                          <a14:useLocalDpi xmlns:a14="http://schemas.microsoft.com/office/drawing/2010/main" val="0"/>
-                        </a:ext>
-                      </a:extLst>
-                    </a:blip>
-                    <a:stretch>
-                      <a:fillRect/>
-                    </a:stretch>
-                  </pic:blipFill>
-                  <pic:spPr>
-                    <a:xfrm>
-                      <a:off x="0" y="0"/>
-                      <a:ext cx="5400040" cy="4295241"/>
-                    </a:xfrm>
-                    <a:prstGeom prst="rect">
-                      <a:avLst/>
-                    </a:prstGeom>
-                  </pic:spPr>
-                </pic:pic>
-              </a:graphicData>
-            </a:graphic>
-          </wp:inline>
-        </w:drawing>
-      </w:r>
+    </w:p>
+    <w:p>
+      <w:pPr>
+        <w:rPr>
+          <w:rFonts w:ascii="Arial" w:hAnsi="Arial" w:cs="Arial"/>
+        </w:rPr>
+      </w:pPr>
     </w:p>
     <w:p>
       <w:pPr>
@@ -4608,9 +5111,518 @@
         </w:rPr>
       </w:pPr>
     </w:p>
+    <w:p>
+      <w:pPr>
+        <w:tabs>
+          <w:tab w:val="left" w:pos="3095"/>
+        </w:tabs>
+        <w:rPr>
+          <w:rFonts w:ascii="Arial" w:hAnsi="Arial" w:cs="Arial"/>
+        </w:rPr>
+      </w:pPr>
+    </w:p>
+    <w:p>
+      <w:pPr>
+        <w:tabs>
+          <w:tab w:val="left" w:pos="3095"/>
+        </w:tabs>
+        <w:rPr>
+          <w:rFonts w:ascii="Arial" w:hAnsi="Arial" w:cs="Arial"/>
+        </w:rPr>
+      </w:pPr>
+    </w:p>
+    <w:p>
+      <w:pPr>
+        <w:tabs>
+          <w:tab w:val="left" w:pos="3095"/>
+        </w:tabs>
+        <w:rPr>
+          <w:rFonts w:ascii="Arial" w:hAnsi="Arial" w:cs="Arial"/>
+        </w:rPr>
+      </w:pPr>
+    </w:p>
+    <w:p>
+      <w:pPr>
+        <w:tabs>
+          <w:tab w:val="left" w:pos="3095"/>
+        </w:tabs>
+        <w:rPr>
+          <w:rFonts w:ascii="Arial" w:hAnsi="Arial" w:cs="Arial"/>
+        </w:rPr>
+      </w:pPr>
+    </w:p>
+    <w:p>
+      <w:pPr>
+        <w:tabs>
+          <w:tab w:val="left" w:pos="3095"/>
+        </w:tabs>
+        <w:rPr>
+          <w:rFonts w:ascii="Arial" w:hAnsi="Arial" w:cs="Arial"/>
+        </w:rPr>
+      </w:pPr>
+    </w:p>
+    <w:p>
+      <w:pPr>
+        <w:tabs>
+          <w:tab w:val="left" w:pos="3095"/>
+        </w:tabs>
+        <w:rPr>
+          <w:rFonts w:ascii="Arial" w:hAnsi="Arial" w:cs="Arial"/>
+        </w:rPr>
+      </w:pPr>
+    </w:p>
+    <w:p>
+      <w:pPr>
+        <w:tabs>
+          <w:tab w:val="left" w:pos="3095"/>
+        </w:tabs>
+        <w:rPr>
+          <w:rFonts w:ascii="Arial" w:hAnsi="Arial" w:cs="Arial"/>
+        </w:rPr>
+      </w:pPr>
+    </w:p>
+    <w:p>
+      <w:pPr>
+        <w:tabs>
+          <w:tab w:val="left" w:pos="3095"/>
+        </w:tabs>
+        <w:rPr>
+          <w:rFonts w:ascii="Arial" w:hAnsi="Arial" w:cs="Arial"/>
+        </w:rPr>
+      </w:pPr>
+    </w:p>
+    <w:p>
+      <w:pPr>
+        <w:tabs>
+          <w:tab w:val="left" w:pos="3095"/>
+        </w:tabs>
+        <w:rPr>
+          <w:rFonts w:ascii="Arial" w:hAnsi="Arial" w:cs="Arial"/>
+        </w:rPr>
+      </w:pPr>
+    </w:p>
+    <w:p>
+      <w:pPr>
+        <w:tabs>
+          <w:tab w:val="left" w:pos="3095"/>
+        </w:tabs>
+        <w:rPr>
+          <w:rFonts w:ascii="Arial" w:hAnsi="Arial" w:cs="Arial"/>
+        </w:rPr>
+      </w:pPr>
+    </w:p>
+    <w:p>
+      <w:pPr>
+        <w:tabs>
+          <w:tab w:val="left" w:pos="3095"/>
+        </w:tabs>
+        <w:rPr>
+          <w:rFonts w:ascii="Arial" w:hAnsi="Arial" w:cs="Arial"/>
+        </w:rPr>
+      </w:pPr>
+    </w:p>
+    <w:p>
+      <w:pPr>
+        <w:tabs>
+          <w:tab w:val="left" w:pos="3095"/>
+        </w:tabs>
+        <w:rPr>
+          <w:rFonts w:ascii="Arial" w:hAnsi="Arial" w:cs="Arial"/>
+        </w:rPr>
+      </w:pPr>
+    </w:p>
+    <w:p>
+      <w:pPr>
+        <w:tabs>
+          <w:tab w:val="left" w:pos="3095"/>
+        </w:tabs>
+        <w:rPr>
+          <w:rFonts w:ascii="Arial" w:hAnsi="Arial" w:cs="Arial"/>
+        </w:rPr>
+      </w:pPr>
+    </w:p>
+    <w:p>
+      <w:pPr>
+        <w:tabs>
+          <w:tab w:val="left" w:pos="3095"/>
+        </w:tabs>
+        <w:rPr>
+          <w:rFonts w:ascii="Arial" w:hAnsi="Arial" w:cs="Arial"/>
+        </w:rPr>
+      </w:pPr>
+      <w:r>
+        <w:rPr>
+          <w:rFonts w:ascii="Arial" w:hAnsi="Arial" w:cs="Arial"/>
+        </w:rPr>
+        <w:lastRenderedPageBreak/>
+        <w:t xml:space="preserve">Referencias </w:t>
+      </w:r>
+    </w:p>
+    <w:p>
+      <w:pPr>
+        <w:tabs>
+          <w:tab w:val="left" w:pos="3095"/>
+        </w:tabs>
+        <w:rPr>
+          <w:rFonts w:ascii="Arial" w:hAnsi="Arial" w:cs="Arial"/>
+        </w:rPr>
+      </w:pPr>
+      <w:r>
+        <w:rPr>
+          <w:rFonts w:ascii="Arial" w:hAnsi="Arial" w:cs="Arial"/>
+        </w:rPr>
+        <w:t xml:space="preserve">Mozilla Developer Network. (s.f.). </w:t>
+      </w:r>
+      <w:r>
+        <w:rPr>
+          <w:rFonts w:ascii="Arial" w:hAnsi="Arial" w:cs="Arial"/>
+          <w:b/>
+          <w:bCs/>
+        </w:rPr>
+        <w:t>HTML: HyperText Markup Language</w:t>
+      </w:r>
+      <w:r>
+        <w:rPr>
+          <w:rFonts w:ascii="Arial" w:hAnsi="Arial" w:cs="Arial"/>
+        </w:rPr>
+        <w:t xml:space="preserve">. </w:t>
+      </w:r>
+    </w:p>
+    <w:p>
+      <w:pPr>
+        <w:tabs>
+          <w:tab w:val="left" w:pos="3095"/>
+        </w:tabs>
+        <w:rPr>
+          <w:rFonts w:ascii="Arial" w:hAnsi="Arial" w:cs="Arial"/>
+        </w:rPr>
+      </w:pPr>
+      <w:r>
+        <w:rPr>
+          <w:rFonts w:ascii="Arial" w:hAnsi="Arial" w:cs="Arial"/>
+        </w:rPr>
+        <w:t>https://developer.mozilla.org/es/docs/Web/HTML</w:t>
+      </w:r>
+    </w:p>
+    <w:p>
+      <w:pPr>
+        <w:tabs>
+          <w:tab w:val="left" w:pos="3095"/>
+        </w:tabs>
+        <w:rPr>
+          <w:rFonts w:ascii="Arial" w:hAnsi="Arial" w:cs="Arial"/>
+        </w:rPr>
+      </w:pPr>
+    </w:p>
+    <w:p>
+      <w:pPr>
+        <w:tabs>
+          <w:tab w:val="left" w:pos="3095"/>
+        </w:tabs>
+        <w:rPr>
+          <w:rFonts w:ascii="Arial" w:hAnsi="Arial" w:cs="Arial"/>
+        </w:rPr>
+      </w:pPr>
+      <w:r>
+        <w:rPr>
+          <w:rFonts w:ascii="Arial" w:hAnsi="Arial" w:cs="Arial"/>
+        </w:rPr>
+        <w:t xml:space="preserve">Mozilla Developer Network. (s.f.). </w:t>
+      </w:r>
+      <w:r>
+        <w:rPr>
+          <w:rFonts w:ascii="Arial" w:hAnsi="Arial" w:cs="Arial"/>
+          <w:b/>
+          <w:bCs/>
+        </w:rPr>
+        <w:t>CSS: Cascading Style Sheets</w:t>
+      </w:r>
+      <w:r>
+        <w:rPr>
+          <w:rFonts w:ascii="Arial" w:hAnsi="Arial" w:cs="Arial"/>
+        </w:rPr>
+        <w:t>. https://developer.mozilla.org/es/docs/Web/CSS</w:t>
+      </w:r>
+    </w:p>
+    <w:p>
+      <w:pPr>
+        <w:tabs>
+          <w:tab w:val="left" w:pos="3095"/>
+        </w:tabs>
+        <w:rPr>
+          <w:rFonts w:ascii="Arial" w:hAnsi="Arial" w:cs="Arial"/>
+        </w:rPr>
+      </w:pPr>
+    </w:p>
+    <w:p>
+      <w:pPr>
+        <w:tabs>
+          <w:tab w:val="left" w:pos="3095"/>
+        </w:tabs>
+        <w:rPr>
+          <w:rFonts w:ascii="Arial" w:hAnsi="Arial" w:cs="Arial"/>
+        </w:rPr>
+      </w:pPr>
+      <w:r>
+        <w:rPr>
+          <w:rFonts w:ascii="Arial" w:hAnsi="Arial" w:cs="Arial"/>
+        </w:rPr>
+        <w:t>W3Schools. (s.f.</w:t>
+      </w:r>
+      <w:r>
+        <w:rPr>
+          <w:rFonts w:ascii="Arial" w:hAnsi="Arial" w:cs="Arial"/>
+        </w:rPr>
+        <w:t>).</w:t>
+      </w:r>
+      <w:r>
+        <w:rPr>
+          <w:rFonts w:ascii="Arial" w:hAnsi="Arial" w:cs="Arial"/>
+          <w:b/>
+          <w:bCs/>
+        </w:rPr>
+        <w:t xml:space="preserve"> JavaScript</w:t>
+      </w:r>
+      <w:r>
+        <w:rPr>
+          <w:rFonts w:ascii="Arial" w:hAnsi="Arial" w:cs="Arial"/>
+          <w:b/>
+          <w:bCs/>
+        </w:rPr>
+        <w:t xml:space="preserve"> Tutorial</w:t>
+      </w:r>
+      <w:r>
+        <w:rPr>
+          <w:rFonts w:ascii="Arial" w:hAnsi="Arial" w:cs="Arial"/>
+        </w:rPr>
+        <w:t xml:space="preserve">. </w:t>
+      </w:r>
+    </w:p>
+    <w:p>
+      <w:pPr>
+        <w:tabs>
+          <w:tab w:val="left" w:pos="3095"/>
+        </w:tabs>
+        <w:rPr>
+          <w:rFonts w:ascii="Arial" w:hAnsi="Arial" w:cs="Arial"/>
+        </w:rPr>
+      </w:pPr>
+      <w:r>
+        <w:rPr>
+          <w:rFonts w:ascii="Arial" w:hAnsi="Arial" w:cs="Arial"/>
+        </w:rPr>
+        <w:t>https://www.w3schools.com/js/</w:t>
+      </w:r>
+    </w:p>
+    <w:p>
+      <w:pPr>
+        <w:tabs>
+          <w:tab w:val="left" w:pos="3095"/>
+        </w:tabs>
+        <w:rPr>
+          <w:rFonts w:ascii="Arial" w:hAnsi="Arial" w:cs="Arial"/>
+        </w:rPr>
+      </w:pPr>
+    </w:p>
+    <w:p>
+      <w:pPr>
+        <w:tabs>
+          <w:tab w:val="left" w:pos="3095"/>
+        </w:tabs>
+        <w:rPr>
+          <w:rFonts w:ascii="Arial" w:hAnsi="Arial" w:cs="Arial"/>
+        </w:rPr>
+      </w:pPr>
+      <w:r>
+        <w:rPr>
+          <w:rFonts w:ascii="Arial" w:hAnsi="Arial" w:cs="Arial"/>
+        </w:rPr>
+        <w:t xml:space="preserve">Node.js. (s.f.). </w:t>
+      </w:r>
+      <w:r>
+        <w:rPr>
+          <w:rFonts w:ascii="Arial" w:hAnsi="Arial" w:cs="Arial"/>
+          <w:b/>
+          <w:bCs/>
+        </w:rPr>
+        <w:t xml:space="preserve">Node.js </w:t>
+      </w:r>
+      <w:r>
+        <w:rPr>
+          <w:rFonts w:ascii="Arial" w:hAnsi="Arial" w:cs="Arial"/>
+          <w:b/>
+          <w:bCs/>
+        </w:rPr>
+        <w:t>documenta</w:t>
+      </w:r>
+      <w:r>
+        <w:rPr>
+          <w:rFonts w:ascii="Arial" w:hAnsi="Arial" w:cs="Arial"/>
+          <w:b/>
+          <w:bCs/>
+        </w:rPr>
+        <w:t>tion</w:t>
+      </w:r>
+      <w:r>
+        <w:rPr>
+          <w:rFonts w:ascii="Arial" w:hAnsi="Arial" w:cs="Arial"/>
+        </w:rPr>
+        <w:t xml:space="preserve">. </w:t>
+      </w:r>
+    </w:p>
+    <w:p>
+      <w:pPr>
+        <w:tabs>
+          <w:tab w:val="left" w:pos="3095"/>
+        </w:tabs>
+        <w:rPr>
+          <w:rFonts w:ascii="Arial" w:hAnsi="Arial" w:cs="Arial"/>
+        </w:rPr>
+      </w:pPr>
+      <w:r>
+        <w:rPr>
+          <w:rFonts w:ascii="Arial" w:hAnsi="Arial" w:cs="Arial"/>
+        </w:rPr>
+        <w:t>https://nodejs.org/en/docs/</w:t>
+      </w:r>
+    </w:p>
+    <w:p>
+      <w:pPr>
+        <w:tabs>
+          <w:tab w:val="left" w:pos="3095"/>
+        </w:tabs>
+        <w:rPr>
+          <w:rFonts w:ascii="Arial" w:hAnsi="Arial" w:cs="Arial"/>
+        </w:rPr>
+      </w:pPr>
+    </w:p>
+    <w:p>
+      <w:pPr>
+        <w:tabs>
+          <w:tab w:val="left" w:pos="3095"/>
+        </w:tabs>
+        <w:rPr>
+          <w:rFonts w:ascii="Arial" w:hAnsi="Arial" w:cs="Arial"/>
+        </w:rPr>
+      </w:pPr>
+      <w:r>
+        <w:rPr>
+          <w:rFonts w:ascii="Arial" w:hAnsi="Arial" w:cs="Arial"/>
+        </w:rPr>
+        <w:t xml:space="preserve">Microsoft. (s.f.). </w:t>
+      </w:r>
+      <w:r>
+        <w:rPr>
+          <w:rFonts w:ascii="Arial" w:hAnsi="Arial" w:cs="Arial"/>
+          <w:b/>
+          <w:bCs/>
+        </w:rPr>
+        <w:t>TypeScript: JavaScript with syntax for types</w:t>
+      </w:r>
+      <w:r>
+        <w:rPr>
+          <w:rFonts w:ascii="Arial" w:hAnsi="Arial" w:cs="Arial"/>
+        </w:rPr>
+        <w:t>. https://www.typescriptlang.org/</w:t>
+      </w:r>
+    </w:p>
+    <w:p>
+      <w:pPr>
+        <w:tabs>
+          <w:tab w:val="left" w:pos="3095"/>
+        </w:tabs>
+        <w:rPr>
+          <w:rFonts w:ascii="Arial" w:hAnsi="Arial" w:cs="Arial"/>
+        </w:rPr>
+      </w:pPr>
+    </w:p>
+    <w:p>
+      <w:pPr>
+        <w:tabs>
+          <w:tab w:val="left" w:pos="3095"/>
+        </w:tabs>
+        <w:rPr>
+          <w:rFonts w:ascii="Arial" w:hAnsi="Arial" w:cs="Arial"/>
+        </w:rPr>
+      </w:pPr>
+      <w:r>
+        <w:rPr>
+          <w:rFonts w:ascii="Arial" w:hAnsi="Arial" w:cs="Arial"/>
+        </w:rPr>
+        <w:t xml:space="preserve">Microsoft. (s.f.). </w:t>
+      </w:r>
+      <w:r>
+        <w:rPr>
+          <w:rFonts w:ascii="Arial" w:hAnsi="Arial" w:cs="Arial"/>
+          <w:b/>
+          <w:bCs/>
+        </w:rPr>
+        <w:t>Introducción a Windows Server</w:t>
+      </w:r>
+      <w:r>
+        <w:rPr>
+          <w:rFonts w:ascii="Arial" w:hAnsi="Arial" w:cs="Arial"/>
+        </w:rPr>
+        <w:t>. https://learn.microsoft.com/es-es/windows-server/</w:t>
+      </w:r>
+    </w:p>
+    <w:p>
+      <w:pPr>
+        <w:tabs>
+          <w:tab w:val="left" w:pos="3095"/>
+        </w:tabs>
+        <w:rPr>
+          <w:rFonts w:ascii="Arial" w:hAnsi="Arial" w:cs="Arial"/>
+        </w:rPr>
+      </w:pPr>
+    </w:p>
+    <w:p>
+      <w:pPr>
+        <w:tabs>
+          <w:tab w:val="left" w:pos="3095"/>
+        </w:tabs>
+        <w:rPr>
+          <w:rFonts w:ascii="Arial" w:hAnsi="Arial" w:cs="Arial"/>
+        </w:rPr>
+      </w:pPr>
+      <w:r>
+        <w:rPr>
+          <w:rFonts w:ascii="Arial" w:hAnsi="Arial" w:cs="Arial"/>
+        </w:rPr>
+        <w:t>Cloudflare. (s.f.</w:t>
+      </w:r>
+      <w:r>
+        <w:rPr>
+          <w:rFonts w:ascii="Arial" w:hAnsi="Arial" w:cs="Arial"/>
+        </w:rPr>
+        <w:t>).</w:t>
+      </w:r>
+      <w:r>
+        <w:rPr>
+          <w:rFonts w:ascii="Arial" w:hAnsi="Arial" w:cs="Arial"/>
+          <w:b/>
+          <w:bCs/>
+        </w:rPr>
+        <w:t xml:space="preserve"> What</w:t>
+      </w:r>
+      <w:r>
+        <w:rPr>
+          <w:rFonts w:ascii="Arial" w:hAnsi="Arial" w:cs="Arial"/>
+          <w:b/>
+          <w:bCs/>
+        </w:rPr>
+        <w:t xml:space="preserve"> is Cloudflare?</w:t>
+      </w:r>
+      <w:r>
+        <w:rPr>
+          <w:rFonts w:ascii="Arial" w:hAnsi="Arial" w:cs="Arial"/>
+        </w:rPr>
+        <w:t xml:space="preserve"> https://www.cloudflare.com/learning/what-is-cloudflare/</w:t>
+      </w:r>
+    </w:p>
     <w:sectPr>
-      <w:headerReference w:type="default" r:id="rId12"/>
-      <w:footerReference w:type="default" r:id="rId13"/>
+      <w:headerReference w:type="default" r:id="rId11"/>
+      <w:footerReference w:type="default" r:id="rId12"/>
       <w:pgSz w:w="11906" w:h="16838"/>
       <w:pgMar w:top="1417" w:right="1701" w:bottom="1417" w:left="1701" w:header="708" w:footer="708" w:gutter="0"/>
       <w:cols w:space="708"/>
@@ -4729,7 +5741,7 @@
         </mc:Choice>
         <mc:Fallback>
           <w:pict>
-            <v:rect w14:anchorId="2D42E44D" id="Rectángulo 452" o:spid="_x0000_s1026" style="position:absolute;margin-left:0;margin-top:0;width:579.9pt;height:750.3pt;z-index:251659264;visibility:visible;mso-wrap-style:square;mso-width-percent:950;mso-height-percent:950;mso-wrap-distance-left:9pt;mso-wrap-distance-top:0;mso-wrap-distance-right:9pt;mso-wrap-distance-bottom:0;mso-position-horizontal:center;mso-position-horizontal-relative:page;mso-position-vertical:center;mso-position-vertical-relative:page;mso-width-percent:950;mso-height-percent:950;mso-width-relative:page;mso-height-relative:page;v-text-anchor:middle" o:gfxdata="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" filled="f" strokecolor="#737373 [1614]" strokeweight="1.25pt">
+            <v:rect w14:anchorId="67800B5C" id="Rectángulo 452" o:spid="_x0000_s1026" style="position:absolute;margin-left:0;margin-top:0;width:579.9pt;height:750.3pt;z-index:251659264;visibility:visible;mso-wrap-style:square;mso-width-percent:950;mso-height-percent:950;mso-wrap-distance-left:9pt;mso-wrap-distance-top:0;mso-wrap-distance-right:9pt;mso-wrap-distance-bottom:0;mso-position-horizontal:center;mso-position-horizontal-relative:page;mso-position-vertical:center;mso-position-vertical-relative:page;mso-width-percent:950;mso-height-percent:950;mso-width-relative:page;mso-height-relative:page;v-text-anchor:middle" o:gfxdata="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" filled="f" strokecolor="#737373 [1614]" strokeweight="1.25pt">
               <w10:wrap anchorx="page" anchory="page"/>
             </v:rect>
           </w:pict>
@@ -4849,6 +5861,268 @@
 <file path=word/numbering.xml><?xml version="1.0" encoding="utf-8"?>
 <w:numbering xmlns:wpc="http://schemas.microsoft.com/office/word/2010/wordprocessingCanvas" xmlns:cx="http://schemas.microsoft.com/office/drawing/2014/chartex" xmlns:cx1="http://schemas.microsoft.com/office/drawing/2015/9/8/chartex" xmlns:cx2="http://schemas.microsoft.com/office/drawing/2015/10/21/chartex" xmlns:cx3="http://schemas.microsoft.com/office/drawing/2016/5/9/chartex" xmlns:cx4="http://schemas.microsoft.com/office/drawing/2016/5/10/chartex" xmlns:cx5="http://schemas.microsoft.com/office/drawing/2016/5/11/chartex" xmlns:cx6="http://schemas.microsoft.com/office/drawing/2016/5/12/chartex" xmlns:cx7="http://schemas.microsoft.com/office/drawing/2016/5/13/chartex" xmlns:cx8="http://schemas.microsoft.com/office/drawing/2016/5/14/chartex" xmlns:mc="http://schemas.openxmlformats.org/markup-compatibility/2006" xmlns:aink="http://schemas.microsoft.com/office/drawing/2016/ink" xmlns:am3d="http://schemas.microsoft.com/office/drawing/2017/model3d" xmlns:o="urn:schemas-microsoft-com:office:office" xmlns:oel="http://schemas.microsoft.com/office/2019/extlst" xmlns:r="http://schemas.openxmlformats.org/officeDocument/2006/relationships" xmlns:m="http://schemas.openxmlformats.org/officeDocument/2006/math" xmlns:v="urn:schemas-microsoft-com:vml" xmlns:wp14="http://schemas.microsoft.com/office/word/2010/wordprocessingDrawing" xmlns:wp="http://schemas.openxmlformats.org/drawingml/2006/wordprocessingDrawing" xmlns:w10="urn:schemas-microsoft-com:office:word" xmlns:w="http://schemas.openxmlformats.org/wordprocessingml/2006/main" xmlns:w14="http://schemas.microsoft.com/office/word/2010/wordml" xmlns:w15="http://schemas.microsoft.com/office/word/2012/wordml" xmlns:w16cex="http://schemas.microsoft.com/office/word/2018/wordml/cex" xmlns:w16cid="http://schemas.microsoft.com/office/word/2016/wordml/cid" xmlns:w16="http://schemas.microsoft.com/office/word/2018/wordml" xmlns:w16sdtdh="http://schemas.microsoft.com/office/word/2020/wordml/sdtdatahash" xmlns:w16se="http://schemas.microsoft.com/office/word/2015/wordml/symex" xmlns:wpg="http://schemas.microsoft.com/office/word/2010/wordprocessingGroup" xmlns:wpi="http://schemas.microsoft.com/office/word/2010/wordprocessingInk" xmlns:wne="http://schemas.microsoft.com/office/word/2006/wordml" xmlns:wps="http://schemas.microsoft.com/office/word/2010/wordprocessingShape" mc:Ignorable="w14 w15 w16se w16cid w16 w16cex w16sdtdh wp14">
   <w:abstractNum w:abstractNumId="0" w15:restartNumberingAfterBreak="0">
+    <w:nsid w:val="00AE4CFC"/>
+    <w:multiLevelType w:val="hybridMultilevel"/>
+    <w:tmpl w:val="4294746A"/>
+    <w:lvl w:ilvl="0" w:tplc="2C0A0001">
+      <w:start w:val="1"/>
+      <w:numFmt w:val="bullet"/>
+      <w:lvlText w:val=""/>
+      <w:lvlJc w:val="left"/>
+      <w:pPr>
+        <w:ind w:left="720" w:hanging="360"/>
+      </w:pPr>
+      <w:rPr>
+        <w:rFonts w:ascii="Symbol" w:hAnsi="Symbol" w:hint="default"/>
+      </w:rPr>
+    </w:lvl>
+    <w:lvl w:ilvl="1" w:tplc="2C0A0003" w:tentative="1">
+      <w:start w:val="1"/>
+      <w:numFmt w:val="bullet"/>
+      <w:lvlText w:val="o"/>
+      <w:lvlJc w:val="left"/>
+      <w:pPr>
+        <w:ind w:left="1440" w:hanging="360"/>
+      </w:pPr>
+      <w:rPr>
+        <w:rFonts w:ascii="Courier New" w:hAnsi="Courier New" w:cs="Courier New" w:hint="default"/>
+      </w:rPr>
+    </w:lvl>
+    <w:lvl w:ilvl="2" w:tplc="2C0A0005" w:tentative="1">
+      <w:start w:val="1"/>
+      <w:numFmt w:val="bullet"/>
+      <w:lvlText w:val=""/>
+      <w:lvlJc w:val="left"/>
+      <w:pPr>
+        <w:ind w:left="2160" w:hanging="360"/>
+      </w:pPr>
+      <w:rPr>
+        <w:rFonts w:ascii="Wingdings" w:hAnsi="Wingdings" w:hint="default"/>
+      </w:rPr>
+    </w:lvl>
+    <w:lvl w:ilvl="3" w:tplc="2C0A0001" w:tentative="1">
+      <w:start w:val="1"/>
+      <w:numFmt w:val="bullet"/>
+      <w:lvlText w:val=""/>
+      <w:lvlJc w:val="left"/>
+      <w:pPr>
+        <w:ind w:left="2880" w:hanging="360"/>
+      </w:pPr>
+      <w:rPr>
+        <w:rFonts w:ascii="Symbol" w:hAnsi="Symbol" w:hint="default"/>
+      </w:rPr>
+    </w:lvl>
+    <w:lvl w:ilvl="4" w:tplc="2C0A0003" w:tentative="1">
+      <w:start w:val="1"/>
+      <w:numFmt w:val="bullet"/>
+      <w:lvlText w:val="o"/>
+      <w:lvlJc w:val="left"/>
+      <w:pPr>
+        <w:ind w:left="3600" w:hanging="360"/>
+      </w:pPr>
+      <w:rPr>
+        <w:rFonts w:ascii="Courier New" w:hAnsi="Courier New" w:cs="Courier New" w:hint="default"/>
+      </w:rPr>
+    </w:lvl>
+    <w:lvl w:ilvl="5" w:tplc="2C0A0005" w:tentative="1">
+      <w:start w:val="1"/>
+      <w:numFmt w:val="bullet"/>
+      <w:lvlText w:val=""/>
+      <w:lvlJc w:val="left"/>
+      <w:pPr>
+        <w:ind w:left="4320" w:hanging="360"/>
+      </w:pPr>
+      <w:rPr>
+        <w:rFonts w:ascii="Wingdings" w:hAnsi="Wingdings" w:hint="default"/>
+      </w:rPr>
+    </w:lvl>
+    <w:lvl w:ilvl="6" w:tplc="2C0A0001" w:tentative="1">
+      <w:start w:val="1"/>
+      <w:numFmt w:val="bullet"/>
+      <w:lvlText w:val=""/>
+      <w:lvlJc w:val="left"/>
+      <w:pPr>
+        <w:ind w:left="5040" w:hanging="360"/>
+      </w:pPr>
+      <w:rPr>
+        <w:rFonts w:ascii="Symbol" w:hAnsi="Symbol" w:hint="default"/>
+      </w:rPr>
+    </w:lvl>
+    <w:lvl w:ilvl="7" w:tplc="2C0A0003" w:tentative="1">
+      <w:start w:val="1"/>
+      <w:numFmt w:val="bullet"/>
+      <w:lvlText w:val="o"/>
+      <w:lvlJc w:val="left"/>
+      <w:pPr>
+        <w:ind w:left="5760" w:hanging="360"/>
+      </w:pPr>
+      <w:rPr>
+        <w:rFonts w:ascii="Courier New" w:hAnsi="Courier New" w:cs="Courier New" w:hint="default"/>
+      </w:rPr>
+    </w:lvl>
+    <w:lvl w:ilvl="8" w:tplc="2C0A0005" w:tentative="1">
+      <w:start w:val="1"/>
+      <w:numFmt w:val="bullet"/>
+      <w:lvlText w:val=""/>
+      <w:lvlJc w:val="left"/>
+      <w:pPr>
+        <w:ind w:left="6480" w:hanging="360"/>
+      </w:pPr>
+      <w:rPr>
+        <w:rFonts w:ascii="Wingdings" w:hAnsi="Wingdings" w:hint="default"/>
+      </w:rPr>
+    </w:lvl>
+  </w:abstractNum>
+  <w:abstractNum w:abstractNumId="1" w15:restartNumberingAfterBreak="0">
+    <w:nsid w:val="01152A88"/>
+    <w:multiLevelType w:val="multilevel"/>
+    <w:tmpl w:val="D7D8F72A"/>
+    <w:lvl w:ilvl="0">
+      <w:start w:val="1"/>
+      <w:numFmt w:val="bullet"/>
+      <w:lvlText w:val=""/>
+      <w:lvlJc w:val="left"/>
+      <w:pPr>
+        <w:tabs>
+          <w:tab w:val="num" w:pos="720"/>
+        </w:tabs>
+        <w:ind w:left="720" w:hanging="360"/>
+      </w:pPr>
+      <w:rPr>
+        <w:rFonts w:ascii="Symbol" w:hAnsi="Symbol" w:hint="default"/>
+        <w:sz w:val="20"/>
+      </w:rPr>
+    </w:lvl>
+    <w:lvl w:ilvl="1" w:tentative="1">
+      <w:start w:val="1"/>
+      <w:numFmt w:val="bullet"/>
+      <w:lvlText w:val="o"/>
+      <w:lvlJc w:val="left"/>
+      <w:pPr>
+        <w:tabs>
+          <w:tab w:val="num" w:pos="1440"/>
+        </w:tabs>
+        <w:ind w:left="1440" w:hanging="360"/>
+      </w:pPr>
+      <w:rPr>
+        <w:rFonts w:ascii="Courier New" w:hAnsi="Courier New" w:hint="default"/>
+        <w:sz w:val="20"/>
+      </w:rPr>
+    </w:lvl>
+    <w:lvl w:ilvl="2" w:tentative="1">
+      <w:start w:val="1"/>
+      <w:numFmt w:val="bullet"/>
+      <w:lvlText w:val=""/>
+      <w:lvlJc w:val="left"/>
+      <w:pPr>
+        <w:tabs>
+          <w:tab w:val="num" w:pos="2160"/>
+        </w:tabs>
+        <w:ind w:left="2160" w:hanging="360"/>
+      </w:pPr>
+      <w:rPr>
+        <w:rFonts w:ascii="Wingdings" w:hAnsi="Wingdings" w:hint="default"/>
+        <w:sz w:val="20"/>
+      </w:rPr>
+    </w:lvl>
+    <w:lvl w:ilvl="3" w:tentative="1">
+      <w:start w:val="1"/>
+      <w:numFmt w:val="bullet"/>
+      <w:lvlText w:val=""/>
+      <w:lvlJc w:val="left"/>
+      <w:pPr>
+        <w:tabs>
+          <w:tab w:val="num" w:pos="2880"/>
+        </w:tabs>
+        <w:ind w:left="2880" w:hanging="360"/>
+      </w:pPr>
+      <w:rPr>
+        <w:rFonts w:ascii="Wingdings" w:hAnsi="Wingdings" w:hint="default"/>
+        <w:sz w:val="20"/>
+      </w:rPr>
+    </w:lvl>
+    <w:lvl w:ilvl="4" w:tentative="1">
+      <w:start w:val="1"/>
+      <w:numFmt w:val="bullet"/>
+      <w:lvlText w:val=""/>
+      <w:lvlJc w:val="left"/>
+      <w:pPr>
+        <w:tabs>
+          <w:tab w:val="num" w:pos="3600"/>
+        </w:tabs>
+        <w:ind w:left="3600" w:hanging="360"/>
+      </w:pPr>
+      <w:rPr>
+        <w:rFonts w:ascii="Wingdings" w:hAnsi="Wingdings" w:hint="default"/>
+        <w:sz w:val="20"/>
+      </w:rPr>
+    </w:lvl>
+    <w:lvl w:ilvl="5" w:tentative="1">
+      <w:start w:val="1"/>
+      <w:numFmt w:val="bullet"/>
+      <w:lvlText w:val=""/>
+      <w:lvlJc w:val="left"/>
+      <w:pPr>
+        <w:tabs>
+          <w:tab w:val="num" w:pos="4320"/>
+        </w:tabs>
+        <w:ind w:left="4320" w:hanging="360"/>
+      </w:pPr>
+      <w:rPr>
+        <w:rFonts w:ascii="Wingdings" w:hAnsi="Wingdings" w:hint="default"/>
+        <w:sz w:val="20"/>
+      </w:rPr>
+    </w:lvl>
+    <w:lvl w:ilvl="6" w:tentative="1">
+      <w:start w:val="1"/>
+      <w:numFmt w:val="bullet"/>
+      <w:lvlText w:val=""/>
+      <w:lvlJc w:val="left"/>
+      <w:pPr>
+        <w:tabs>
+          <w:tab w:val="num" w:pos="5040"/>
+        </w:tabs>
+        <w:ind w:left="5040" w:hanging="360"/>
+      </w:pPr>
+      <w:rPr>
+        <w:rFonts w:ascii="Wingdings" w:hAnsi="Wingdings" w:hint="default"/>
+        <w:sz w:val="20"/>
+      </w:rPr>
+    </w:lvl>
+    <w:lvl w:ilvl="7" w:tentative="1">
+      <w:start w:val="1"/>
+      <w:numFmt w:val="bullet"/>
+      <w:lvlText w:val=""/>
+      <w:lvlJc w:val="left"/>
+      <w:pPr>
+        <w:tabs>
+          <w:tab w:val="num" w:pos="5760"/>
+        </w:tabs>
+        <w:ind w:left="5760" w:hanging="360"/>
+      </w:pPr>
+      <w:rPr>
+        <w:rFonts w:ascii="Wingdings" w:hAnsi="Wingdings" w:hint="default"/>
+        <w:sz w:val="20"/>
+      </w:rPr>
+    </w:lvl>
+    <w:lvl w:ilvl="8" w:tentative="1">
+      <w:start w:val="1"/>
+      <w:numFmt w:val="bullet"/>
+      <w:lvlText w:val=""/>
+      <w:lvlJc w:val="left"/>
+      <w:pPr>
+        <w:tabs>
+          <w:tab w:val="num" w:pos="6480"/>
+        </w:tabs>
+        <w:ind w:left="6480" w:hanging="360"/>
+      </w:pPr>
+      <w:rPr>
+        <w:rFonts w:ascii="Wingdings" w:hAnsi="Wingdings" w:hint="default"/>
+        <w:sz w:val="20"/>
+      </w:rPr>
+    </w:lvl>
+  </w:abstractNum>
+  <w:abstractNum w:abstractNumId="2" w15:restartNumberingAfterBreak="0">
     <w:nsid w:val="01B9462A"/>
     <w:multiLevelType w:val="hybridMultilevel"/>
     <w:tmpl w:val="0BF4F3DE"/>
@@ -4961,7 +6235,156 @@
       </w:rPr>
     </w:lvl>
   </w:abstractNum>
-  <w:abstractNum w:abstractNumId="1" w15:restartNumberingAfterBreak="0">
+  <w:abstractNum w:abstractNumId="3" w15:restartNumberingAfterBreak="0">
+    <w:nsid w:val="05106A46"/>
+    <w:multiLevelType w:val="multilevel"/>
+    <w:tmpl w:val="82742888"/>
+    <w:lvl w:ilvl="0">
+      <w:start w:val="1"/>
+      <w:numFmt w:val="bullet"/>
+      <w:lvlText w:val=""/>
+      <w:lvlJc w:val="left"/>
+      <w:pPr>
+        <w:tabs>
+          <w:tab w:val="num" w:pos="720"/>
+        </w:tabs>
+        <w:ind w:left="720" w:hanging="360"/>
+      </w:pPr>
+      <w:rPr>
+        <w:rFonts w:ascii="Symbol" w:hAnsi="Symbol" w:hint="default"/>
+        <w:sz w:val="20"/>
+      </w:rPr>
+    </w:lvl>
+    <w:lvl w:ilvl="1" w:tentative="1">
+      <w:start w:val="1"/>
+      <w:numFmt w:val="bullet"/>
+      <w:lvlText w:val="o"/>
+      <w:lvlJc w:val="left"/>
+      <w:pPr>
+        <w:tabs>
+          <w:tab w:val="num" w:pos="1440"/>
+        </w:tabs>
+        <w:ind w:left="1440" w:hanging="360"/>
+      </w:pPr>
+      <w:rPr>
+        <w:rFonts w:ascii="Courier New" w:hAnsi="Courier New" w:hint="default"/>
+        <w:sz w:val="20"/>
+      </w:rPr>
+    </w:lvl>
+    <w:lvl w:ilvl="2" w:tentative="1">
+      <w:start w:val="1"/>
+      <w:numFmt w:val="bullet"/>
+      <w:lvlText w:val=""/>
+      <w:lvlJc w:val="left"/>
+      <w:pPr>
+        <w:tabs>
+          <w:tab w:val="num" w:pos="2160"/>
+        </w:tabs>
+        <w:ind w:left="2160" w:hanging="360"/>
+      </w:pPr>
+      <w:rPr>
+        <w:rFonts w:ascii="Wingdings" w:hAnsi="Wingdings" w:hint="default"/>
+        <w:sz w:val="20"/>
+      </w:rPr>
+    </w:lvl>
+    <w:lvl w:ilvl="3" w:tentative="1">
+      <w:start w:val="1"/>
+      <w:numFmt w:val="bullet"/>
+      <w:lvlText w:val=""/>
+      <w:lvlJc w:val="left"/>
+      <w:pPr>
+        <w:tabs>
+          <w:tab w:val="num" w:pos="2880"/>
+        </w:tabs>
+        <w:ind w:left="2880" w:hanging="360"/>
+      </w:pPr>
+      <w:rPr>
+        <w:rFonts w:ascii="Wingdings" w:hAnsi="Wingdings" w:hint="default"/>
+        <w:sz w:val="20"/>
+      </w:rPr>
+    </w:lvl>
+    <w:lvl w:ilvl="4" w:tentative="1">
+      <w:start w:val="1"/>
+      <w:numFmt w:val="bullet"/>
+      <w:lvlText w:val=""/>
+      <w:lvlJc w:val="left"/>
+      <w:pPr>
+        <w:tabs>
+          <w:tab w:val="num" w:pos="3600"/>
+        </w:tabs>
+        <w:ind w:left="3600" w:hanging="360"/>
+      </w:pPr>
+      <w:rPr>
+        <w:rFonts w:ascii="Wingdings" w:hAnsi="Wingdings" w:hint="default"/>
+        <w:sz w:val="20"/>
+      </w:rPr>
+    </w:lvl>
+    <w:lvl w:ilvl="5" w:tentative="1">
+      <w:start w:val="1"/>
+      <w:numFmt w:val="bullet"/>
+      <w:lvlText w:val=""/>
+      <w:lvlJc w:val="left"/>
+      <w:pPr>
+        <w:tabs>
+          <w:tab w:val="num" w:pos="4320"/>
+        </w:tabs>
+        <w:ind w:left="4320" w:hanging="360"/>
+      </w:pPr>
+      <w:rPr>
+        <w:rFonts w:ascii="Wingdings" w:hAnsi="Wingdings" w:hint="default"/>
+        <w:sz w:val="20"/>
+      </w:rPr>
+    </w:lvl>
+    <w:lvl w:ilvl="6" w:tentative="1">
+      <w:start w:val="1"/>
+      <w:numFmt w:val="bullet"/>
+      <w:lvlText w:val=""/>
+      <w:lvlJc w:val="left"/>
+      <w:pPr>
+        <w:tabs>
+          <w:tab w:val="num" w:pos="5040"/>
+        </w:tabs>
+        <w:ind w:left="5040" w:hanging="360"/>
+      </w:pPr>
+      <w:rPr>
+        <w:rFonts w:ascii="Wingdings" w:hAnsi="Wingdings" w:hint="default"/>
+        <w:sz w:val="20"/>
+      </w:rPr>
+    </w:lvl>
+    <w:lvl w:ilvl="7" w:tentative="1">
+      <w:start w:val="1"/>
+      <w:numFmt w:val="bullet"/>
+      <w:lvlText w:val=""/>
+      <w:lvlJc w:val="left"/>
+      <w:pPr>
+        <w:tabs>
+          <w:tab w:val="num" w:pos="5760"/>
+        </w:tabs>
+        <w:ind w:left="5760" w:hanging="360"/>
+      </w:pPr>
+      <w:rPr>
+        <w:rFonts w:ascii="Wingdings" w:hAnsi="Wingdings" w:hint="default"/>
+        <w:sz w:val="20"/>
+      </w:rPr>
+    </w:lvl>
+    <w:lvl w:ilvl="8" w:tentative="1">
+      <w:start w:val="1"/>
+      <w:numFmt w:val="bullet"/>
+      <w:lvlText w:val=""/>
+      <w:lvlJc w:val="left"/>
+      <w:pPr>
+        <w:tabs>
+          <w:tab w:val="num" w:pos="6480"/>
+        </w:tabs>
+        <w:ind w:left="6480" w:hanging="360"/>
+      </w:pPr>
+      <w:rPr>
+        <w:rFonts w:ascii="Wingdings" w:hAnsi="Wingdings" w:hint="default"/>
+        <w:sz w:val="20"/>
+      </w:rPr>
+    </w:lvl>
+  </w:abstractNum>
+  <w:abstractNum w:abstractNumId="4" w15:restartNumberingAfterBreak="0">
     <w:nsid w:val="05BA6B16"/>
     <w:multiLevelType w:val="multilevel"/>
     <w:tmpl w:val="B7360B8E"/>
@@ -5110,7 +6533,7 @@
       </w:rPr>
     </w:lvl>
   </w:abstractNum>
-  <w:abstractNum w:abstractNumId="2" w15:restartNumberingAfterBreak="0">
+  <w:abstractNum w:abstractNumId="5" w15:restartNumberingAfterBreak="0">
     <w:nsid w:val="0703385A"/>
     <w:multiLevelType w:val="hybridMultilevel"/>
     <w:tmpl w:val="A03245E0"/>
@@ -5200,7 +6623,652 @@
       </w:pPr>
     </w:lvl>
   </w:abstractNum>
-  <w:abstractNum w:abstractNumId="3" w15:restartNumberingAfterBreak="0">
+  <w:abstractNum w:abstractNumId="6" w15:restartNumberingAfterBreak="0">
+    <w:nsid w:val="12D245AB"/>
+    <w:multiLevelType w:val="hybridMultilevel"/>
+    <w:tmpl w:val="E5661618"/>
+    <w:lvl w:ilvl="0" w:tplc="2C0A0001">
+      <w:start w:val="1"/>
+      <w:numFmt w:val="bullet"/>
+      <w:lvlText w:val=""/>
+      <w:lvlJc w:val="left"/>
+      <w:pPr>
+        <w:ind w:left="720" w:hanging="360"/>
+      </w:pPr>
+      <w:rPr>
+        <w:rFonts w:ascii="Symbol" w:hAnsi="Symbol" w:hint="default"/>
+      </w:rPr>
+    </w:lvl>
+    <w:lvl w:ilvl="1" w:tplc="2C0A0003" w:tentative="1">
+      <w:start w:val="1"/>
+      <w:numFmt w:val="bullet"/>
+      <w:lvlText w:val="o"/>
+      <w:lvlJc w:val="left"/>
+      <w:pPr>
+        <w:ind w:left="1440" w:hanging="360"/>
+      </w:pPr>
+      <w:rPr>
+        <w:rFonts w:ascii="Courier New" w:hAnsi="Courier New" w:cs="Courier New" w:hint="default"/>
+      </w:rPr>
+    </w:lvl>
+    <w:lvl w:ilvl="2" w:tplc="2C0A0005" w:tentative="1">
+      <w:start w:val="1"/>
+      <w:numFmt w:val="bullet"/>
+      <w:lvlText w:val=""/>
+      <w:lvlJc w:val="left"/>
+      <w:pPr>
+        <w:ind w:left="2160" w:hanging="360"/>
+      </w:pPr>
+      <w:rPr>
+        <w:rFonts w:ascii="Wingdings" w:hAnsi="Wingdings" w:hint="default"/>
+      </w:rPr>
+    </w:lvl>
+    <w:lvl w:ilvl="3" w:tplc="2C0A0001" w:tentative="1">
+      <w:start w:val="1"/>
+      <w:numFmt w:val="bullet"/>
+      <w:lvlText w:val=""/>
+      <w:lvlJc w:val="left"/>
+      <w:pPr>
+        <w:ind w:left="2880" w:hanging="360"/>
+      </w:pPr>
+      <w:rPr>
+        <w:rFonts w:ascii="Symbol" w:hAnsi="Symbol" w:hint="default"/>
+      </w:rPr>
+    </w:lvl>
+    <w:lvl w:ilvl="4" w:tplc="2C0A0003" w:tentative="1">
+      <w:start w:val="1"/>
+      <w:numFmt w:val="bullet"/>
+      <w:lvlText w:val="o"/>
+      <w:lvlJc w:val="left"/>
+      <w:pPr>
+        <w:ind w:left="3600" w:hanging="360"/>
+      </w:pPr>
+      <w:rPr>
+        <w:rFonts w:ascii="Courier New" w:hAnsi="Courier New" w:cs="Courier New" w:hint="default"/>
+      </w:rPr>
+    </w:lvl>
+    <w:lvl w:ilvl="5" w:tplc="2C0A0005" w:tentative="1">
+      <w:start w:val="1"/>
+      <w:numFmt w:val="bullet"/>
+      <w:lvlText w:val=""/>
+      <w:lvlJc w:val="left"/>
+      <w:pPr>
+        <w:ind w:left="4320" w:hanging="360"/>
+      </w:pPr>
+      <w:rPr>
+        <w:rFonts w:ascii="Wingdings" w:hAnsi="Wingdings" w:hint="default"/>
+      </w:rPr>
+    </w:lvl>
+    <w:lvl w:ilvl="6" w:tplc="2C0A0001" w:tentative="1">
+      <w:start w:val="1"/>
+      <w:numFmt w:val="bullet"/>
+      <w:lvlText w:val=""/>
+      <w:lvlJc w:val="left"/>
+      <w:pPr>
+        <w:ind w:left="5040" w:hanging="360"/>
+      </w:pPr>
+      <w:rPr>
+        <w:rFonts w:ascii="Symbol" w:hAnsi="Symbol" w:hint="default"/>
+      </w:rPr>
+    </w:lvl>
+    <w:lvl w:ilvl="7" w:tplc="2C0A0003" w:tentative="1">
+      <w:start w:val="1"/>
+      <w:numFmt w:val="bullet"/>
+      <w:lvlText w:val="o"/>
+      <w:lvlJc w:val="left"/>
+      <w:pPr>
+        <w:ind w:left="5760" w:hanging="360"/>
+      </w:pPr>
+      <w:rPr>
+        <w:rFonts w:ascii="Courier New" w:hAnsi="Courier New" w:cs="Courier New" w:hint="default"/>
+      </w:rPr>
+    </w:lvl>
+    <w:lvl w:ilvl="8" w:tplc="2C0A0005" w:tentative="1">
+      <w:start w:val="1"/>
+      <w:numFmt w:val="bullet"/>
+      <w:lvlText w:val=""/>
+      <w:lvlJc w:val="left"/>
+      <w:pPr>
+        <w:ind w:left="6480" w:hanging="360"/>
+      </w:pPr>
+      <w:rPr>
+        <w:rFonts w:ascii="Wingdings" w:hAnsi="Wingdings" w:hint="default"/>
+      </w:rPr>
+    </w:lvl>
+  </w:abstractNum>
+  <w:abstractNum w:abstractNumId="7" w15:restartNumberingAfterBreak="0">
+    <w:nsid w:val="17204F62"/>
+    <w:multiLevelType w:val="multilevel"/>
+    <w:tmpl w:val="3AFC64D8"/>
+    <w:lvl w:ilvl="0">
+      <w:start w:val="1"/>
+      <w:numFmt w:val="bullet"/>
+      <w:lvlText w:val=""/>
+      <w:lvlJc w:val="left"/>
+      <w:pPr>
+        <w:tabs>
+          <w:tab w:val="num" w:pos="720"/>
+        </w:tabs>
+        <w:ind w:left="720" w:hanging="360"/>
+      </w:pPr>
+      <w:rPr>
+        <w:rFonts w:ascii="Symbol" w:hAnsi="Symbol" w:hint="default"/>
+        <w:sz w:val="20"/>
+      </w:rPr>
+    </w:lvl>
+    <w:lvl w:ilvl="1" w:tentative="1">
+      <w:start w:val="1"/>
+      <w:numFmt w:val="bullet"/>
+      <w:lvlText w:val="o"/>
+      <w:lvlJc w:val="left"/>
+      <w:pPr>
+        <w:tabs>
+          <w:tab w:val="num" w:pos="1440"/>
+        </w:tabs>
+        <w:ind w:left="1440" w:hanging="360"/>
+      </w:pPr>
+      <w:rPr>
+        <w:rFonts w:ascii="Courier New" w:hAnsi="Courier New" w:hint="default"/>
+        <w:sz w:val="20"/>
+      </w:rPr>
+    </w:lvl>
+    <w:lvl w:ilvl="2" w:tentative="1">
+      <w:start w:val="1"/>
+      <w:numFmt w:val="bullet"/>
+      <w:lvlText w:val=""/>
+      <w:lvlJc w:val="left"/>
+      <w:pPr>
+        <w:tabs>
+          <w:tab w:val="num" w:pos="2160"/>
+        </w:tabs>
+        <w:ind w:left="2160" w:hanging="360"/>
+      </w:pPr>
+      <w:rPr>
+        <w:rFonts w:ascii="Wingdings" w:hAnsi="Wingdings" w:hint="default"/>
+        <w:sz w:val="20"/>
+      </w:rPr>
+    </w:lvl>
+    <w:lvl w:ilvl="3" w:tentative="1">
+      <w:start w:val="1"/>
+      <w:numFmt w:val="bullet"/>
+      <w:lvlText w:val=""/>
+      <w:lvlJc w:val="left"/>
+      <w:pPr>
+        <w:tabs>
+          <w:tab w:val="num" w:pos="2880"/>
+        </w:tabs>
+        <w:ind w:left="2880" w:hanging="360"/>
+      </w:pPr>
+      <w:rPr>
+        <w:rFonts w:ascii="Wingdings" w:hAnsi="Wingdings" w:hint="default"/>
+        <w:sz w:val="20"/>
+      </w:rPr>
+    </w:lvl>
+    <w:lvl w:ilvl="4" w:tentative="1">
+      <w:start w:val="1"/>
+      <w:numFmt w:val="bullet"/>
+      <w:lvlText w:val=""/>
+      <w:lvlJc w:val="left"/>
+      <w:pPr>
+        <w:tabs>
+          <w:tab w:val="num" w:pos="3600"/>
+        </w:tabs>
+        <w:ind w:left="3600" w:hanging="360"/>
+      </w:pPr>
+      <w:rPr>
+        <w:rFonts w:ascii="Wingdings" w:hAnsi="Wingdings" w:hint="default"/>
+        <w:sz w:val="20"/>
+      </w:rPr>
+    </w:lvl>
+    <w:lvl w:ilvl="5" w:tentative="1">
+      <w:start w:val="1"/>
+      <w:numFmt w:val="bullet"/>
+      <w:lvlText w:val=""/>
+      <w:lvlJc w:val="left"/>
+      <w:pPr>
+        <w:tabs>
+          <w:tab w:val="num" w:pos="4320"/>
+        </w:tabs>
+        <w:ind w:left="4320" w:hanging="360"/>
+      </w:pPr>
+      <w:rPr>
+        <w:rFonts w:ascii="Wingdings" w:hAnsi="Wingdings" w:hint="default"/>
+        <w:sz w:val="20"/>
+      </w:rPr>
+    </w:lvl>
+    <w:lvl w:ilvl="6" w:tentative="1">
+      <w:start w:val="1"/>
+      <w:numFmt w:val="bullet"/>
+      <w:lvlText w:val=""/>
+      <w:lvlJc w:val="left"/>
+      <w:pPr>
+        <w:tabs>
+          <w:tab w:val="num" w:pos="5040"/>
+        </w:tabs>
+        <w:ind w:left="5040" w:hanging="360"/>
+      </w:pPr>
+      <w:rPr>
+        <w:rFonts w:ascii="Wingdings" w:hAnsi="Wingdings" w:hint="default"/>
+        <w:sz w:val="20"/>
+      </w:rPr>
+    </w:lvl>
+    <w:lvl w:ilvl="7" w:tentative="1">
+      <w:start w:val="1"/>
+      <w:numFmt w:val="bullet"/>
+      <w:lvlText w:val=""/>
+      <w:lvlJc w:val="left"/>
+      <w:pPr>
+        <w:tabs>
+          <w:tab w:val="num" w:pos="5760"/>
+        </w:tabs>
+        <w:ind w:left="5760" w:hanging="360"/>
+      </w:pPr>
+      <w:rPr>
+        <w:rFonts w:ascii="Wingdings" w:hAnsi="Wingdings" w:hint="default"/>
+        <w:sz w:val="20"/>
+      </w:rPr>
+    </w:lvl>
+    <w:lvl w:ilvl="8" w:tentative="1">
+      <w:start w:val="1"/>
+      <w:numFmt w:val="bullet"/>
+      <w:lvlText w:val=""/>
+      <w:lvlJc w:val="left"/>
+      <w:pPr>
+        <w:tabs>
+          <w:tab w:val="num" w:pos="6480"/>
+        </w:tabs>
+        <w:ind w:left="6480" w:hanging="360"/>
+      </w:pPr>
+      <w:rPr>
+        <w:rFonts w:ascii="Wingdings" w:hAnsi="Wingdings" w:hint="default"/>
+        <w:sz w:val="20"/>
+      </w:rPr>
+    </w:lvl>
+  </w:abstractNum>
+  <w:abstractNum w:abstractNumId="8" w15:restartNumberingAfterBreak="0">
+    <w:nsid w:val="17961CB2"/>
+    <w:multiLevelType w:val="multilevel"/>
+    <w:tmpl w:val="33383350"/>
+    <w:lvl w:ilvl="0">
+      <w:start w:val="1"/>
+      <w:numFmt w:val="bullet"/>
+      <w:lvlText w:val=""/>
+      <w:lvlJc w:val="left"/>
+      <w:pPr>
+        <w:tabs>
+          <w:tab w:val="num" w:pos="720"/>
+        </w:tabs>
+        <w:ind w:left="720" w:hanging="360"/>
+      </w:pPr>
+      <w:rPr>
+        <w:rFonts w:ascii="Symbol" w:hAnsi="Symbol" w:hint="default"/>
+        <w:sz w:val="20"/>
+      </w:rPr>
+    </w:lvl>
+    <w:lvl w:ilvl="1" w:tentative="1">
+      <w:start w:val="1"/>
+      <w:numFmt w:val="bullet"/>
+      <w:lvlText w:val="o"/>
+      <w:lvlJc w:val="left"/>
+      <w:pPr>
+        <w:tabs>
+          <w:tab w:val="num" w:pos="1440"/>
+        </w:tabs>
+        <w:ind w:left="1440" w:hanging="360"/>
+      </w:pPr>
+      <w:rPr>
+        <w:rFonts w:ascii="Courier New" w:hAnsi="Courier New" w:hint="default"/>
+        <w:sz w:val="20"/>
+      </w:rPr>
+    </w:lvl>
+    <w:lvl w:ilvl="2" w:tentative="1">
+      <w:start w:val="1"/>
+      <w:numFmt w:val="bullet"/>
+      <w:lvlText w:val=""/>
+      <w:lvlJc w:val="left"/>
+      <w:pPr>
+        <w:tabs>
+          <w:tab w:val="num" w:pos="2160"/>
+        </w:tabs>
+        <w:ind w:left="2160" w:hanging="360"/>
+      </w:pPr>
+      <w:rPr>
+        <w:rFonts w:ascii="Wingdings" w:hAnsi="Wingdings" w:hint="default"/>
+        <w:sz w:val="20"/>
+      </w:rPr>
+    </w:lvl>
+    <w:lvl w:ilvl="3" w:tentative="1">
+      <w:start w:val="1"/>
+      <w:numFmt w:val="bullet"/>
+      <w:lvlText w:val=""/>
+      <w:lvlJc w:val="left"/>
+      <w:pPr>
+        <w:tabs>
+          <w:tab w:val="num" w:pos="2880"/>
+        </w:tabs>
+        <w:ind w:left="2880" w:hanging="360"/>
+      </w:pPr>
+      <w:rPr>
+        <w:rFonts w:ascii="Wingdings" w:hAnsi="Wingdings" w:hint="default"/>
+        <w:sz w:val="20"/>
+      </w:rPr>
+    </w:lvl>
+    <w:lvl w:ilvl="4" w:tentative="1">
+      <w:start w:val="1"/>
+      <w:numFmt w:val="bullet"/>
+      <w:lvlText w:val=""/>
+      <w:lvlJc w:val="left"/>
+      <w:pPr>
+        <w:tabs>
+          <w:tab w:val="num" w:pos="3600"/>
+        </w:tabs>
+        <w:ind w:left="3600" w:hanging="360"/>
+      </w:pPr>
+      <w:rPr>
+        <w:rFonts w:ascii="Wingdings" w:hAnsi="Wingdings" w:hint="default"/>
+        <w:sz w:val="20"/>
+      </w:rPr>
+    </w:lvl>
+    <w:lvl w:ilvl="5" w:tentative="1">
+      <w:start w:val="1"/>
+      <w:numFmt w:val="bullet"/>
+      <w:lvlText w:val=""/>
+      <w:lvlJc w:val="left"/>
+      <w:pPr>
+        <w:tabs>
+          <w:tab w:val="num" w:pos="4320"/>
+        </w:tabs>
+        <w:ind w:left="4320" w:hanging="360"/>
+      </w:pPr>
+      <w:rPr>
+        <w:rFonts w:ascii="Wingdings" w:hAnsi="Wingdings" w:hint="default"/>
+        <w:sz w:val="20"/>
+      </w:rPr>
+    </w:lvl>
+    <w:lvl w:ilvl="6" w:tentative="1">
+      <w:start w:val="1"/>
+      <w:numFmt w:val="bullet"/>
+      <w:lvlText w:val=""/>
+      <w:lvlJc w:val="left"/>
+      <w:pPr>
+        <w:tabs>
+          <w:tab w:val="num" w:pos="5040"/>
+        </w:tabs>
+        <w:ind w:left="5040" w:hanging="360"/>
+      </w:pPr>
+      <w:rPr>
+        <w:rFonts w:ascii="Wingdings" w:hAnsi="Wingdings" w:hint="default"/>
+        <w:sz w:val="20"/>
+      </w:rPr>
+    </w:lvl>
+    <w:lvl w:ilvl="7" w:tentative="1">
+      <w:start w:val="1"/>
+      <w:numFmt w:val="bullet"/>
+      <w:lvlText w:val=""/>
+      <w:lvlJc w:val="left"/>
+      <w:pPr>
+        <w:tabs>
+          <w:tab w:val="num" w:pos="5760"/>
+        </w:tabs>
+        <w:ind w:left="5760" w:hanging="360"/>
+      </w:pPr>
+      <w:rPr>
+        <w:rFonts w:ascii="Wingdings" w:hAnsi="Wingdings" w:hint="default"/>
+        <w:sz w:val="20"/>
+      </w:rPr>
+    </w:lvl>
+    <w:lvl w:ilvl="8" w:tentative="1">
+      <w:start w:val="1"/>
+      <w:numFmt w:val="bullet"/>
+      <w:lvlText w:val=""/>
+      <w:lvlJc w:val="left"/>
+      <w:pPr>
+        <w:tabs>
+          <w:tab w:val="num" w:pos="6480"/>
+        </w:tabs>
+        <w:ind w:left="6480" w:hanging="360"/>
+      </w:pPr>
+      <w:rPr>
+        <w:rFonts w:ascii="Wingdings" w:hAnsi="Wingdings" w:hint="default"/>
+        <w:sz w:val="20"/>
+      </w:rPr>
+    </w:lvl>
+  </w:abstractNum>
+  <w:abstractNum w:abstractNumId="9" w15:restartNumberingAfterBreak="0">
+    <w:nsid w:val="1CDA10BD"/>
+    <w:multiLevelType w:val="multilevel"/>
+    <w:tmpl w:val="CDBADCAE"/>
+    <w:lvl w:ilvl="0">
+      <w:start w:val="1"/>
+      <w:numFmt w:val="decimal"/>
+      <w:lvlText w:val="%1."/>
+      <w:lvlJc w:val="left"/>
+      <w:pPr>
+        <w:tabs>
+          <w:tab w:val="num" w:pos="720"/>
+        </w:tabs>
+        <w:ind w:left="720" w:hanging="360"/>
+      </w:pPr>
+    </w:lvl>
+    <w:lvl w:ilvl="1">
+      <w:start w:val="1"/>
+      <w:numFmt w:val="bullet"/>
+      <w:lvlText w:val="o"/>
+      <w:lvlJc w:val="left"/>
+      <w:pPr>
+        <w:tabs>
+          <w:tab w:val="num" w:pos="1440"/>
+        </w:tabs>
+        <w:ind w:left="1440" w:hanging="360"/>
+      </w:pPr>
+      <w:rPr>
+        <w:rFonts w:ascii="Courier New" w:hAnsi="Courier New" w:hint="default"/>
+        <w:sz w:val="20"/>
+      </w:rPr>
+    </w:lvl>
+    <w:lvl w:ilvl="2">
+      <w:start w:val="1"/>
+      <w:numFmt w:val="bullet"/>
+      <w:lvlText w:val=""/>
+      <w:lvlJc w:val="left"/>
+      <w:pPr>
+        <w:tabs>
+          <w:tab w:val="num" w:pos="2160"/>
+        </w:tabs>
+        <w:ind w:left="2160" w:hanging="360"/>
+      </w:pPr>
+      <w:rPr>
+        <w:rFonts w:ascii="Wingdings" w:hAnsi="Wingdings" w:hint="default"/>
+        <w:sz w:val="20"/>
+      </w:rPr>
+    </w:lvl>
+    <w:lvl w:ilvl="3" w:tentative="1">
+      <w:start w:val="1"/>
+      <w:numFmt w:val="decimal"/>
+      <w:lvlText w:val="%4."/>
+      <w:lvlJc w:val="left"/>
+      <w:pPr>
+        <w:tabs>
+          <w:tab w:val="num" w:pos="2880"/>
+        </w:tabs>
+        <w:ind w:left="2880" w:hanging="360"/>
+      </w:pPr>
+    </w:lvl>
+    <w:lvl w:ilvl="4" w:tentative="1">
+      <w:start w:val="1"/>
+      <w:numFmt w:val="decimal"/>
+      <w:lvlText w:val="%5."/>
+      <w:lvlJc w:val="left"/>
+      <w:pPr>
+        <w:tabs>
+          <w:tab w:val="num" w:pos="3600"/>
+        </w:tabs>
+        <w:ind w:left="3600" w:hanging="360"/>
+      </w:pPr>
+    </w:lvl>
+    <w:lvl w:ilvl="5" w:tentative="1">
+      <w:start w:val="1"/>
+      <w:numFmt w:val="decimal"/>
+      <w:lvlText w:val="%6."/>
+      <w:lvlJc w:val="left"/>
+      <w:pPr>
+        <w:tabs>
+          <w:tab w:val="num" w:pos="4320"/>
+        </w:tabs>
+        <w:ind w:left="4320" w:hanging="360"/>
+      </w:pPr>
+    </w:lvl>
+    <w:lvl w:ilvl="6" w:tentative="1">
+      <w:start w:val="1"/>
+      <w:numFmt w:val="decimal"/>
+      <w:lvlText w:val="%7."/>
+      <w:lvlJc w:val="left"/>
+      <w:pPr>
+        <w:tabs>
+          <w:tab w:val="num" w:pos="5040"/>
+        </w:tabs>
+        <w:ind w:left="5040" w:hanging="360"/>
+      </w:pPr>
+    </w:lvl>
+    <w:lvl w:ilvl="7" w:tentative="1">
+      <w:start w:val="1"/>
+      <w:numFmt w:val="decimal"/>
+      <w:lvlText w:val="%8."/>
+      <w:lvlJc w:val="left"/>
+      <w:pPr>
+        <w:tabs>
+          <w:tab w:val="num" w:pos="5760"/>
+        </w:tabs>
+        <w:ind w:left="5760" w:hanging="360"/>
+      </w:pPr>
+    </w:lvl>
+    <w:lvl w:ilvl="8" w:tentative="1">
+      <w:start w:val="1"/>
+      <w:numFmt w:val="decimal"/>
+      <w:lvlText w:val="%9."/>
+      <w:lvlJc w:val="left"/>
+      <w:pPr>
+        <w:tabs>
+          <w:tab w:val="num" w:pos="6480"/>
+        </w:tabs>
+        <w:ind w:left="6480" w:hanging="360"/>
+      </w:pPr>
+    </w:lvl>
+  </w:abstractNum>
+  <w:abstractNum w:abstractNumId="10" w15:restartNumberingAfterBreak="0">
+    <w:nsid w:val="1FFD53D2"/>
+    <w:multiLevelType w:val="hybridMultilevel"/>
+    <w:tmpl w:val="AA8C3854"/>
+    <w:lvl w:ilvl="0" w:tplc="2C0A0001">
+      <w:start w:val="1"/>
+      <w:numFmt w:val="bullet"/>
+      <w:lvlText w:val=""/>
+      <w:lvlJc w:val="left"/>
+      <w:pPr>
+        <w:ind w:left="720" w:hanging="360"/>
+      </w:pPr>
+      <w:rPr>
+        <w:rFonts w:ascii="Symbol" w:hAnsi="Symbol" w:hint="default"/>
+      </w:rPr>
+    </w:lvl>
+    <w:lvl w:ilvl="1" w:tplc="2C0A0003" w:tentative="1">
+      <w:start w:val="1"/>
+      <w:numFmt w:val="bullet"/>
+      <w:lvlText w:val="o"/>
+      <w:lvlJc w:val="left"/>
+      <w:pPr>
+        <w:ind w:left="1440" w:hanging="360"/>
+      </w:pPr>
+      <w:rPr>
+        <w:rFonts w:ascii="Courier New" w:hAnsi="Courier New" w:cs="Courier New" w:hint="default"/>
+      </w:rPr>
+    </w:lvl>
+    <w:lvl w:ilvl="2" w:tplc="2C0A0005" w:tentative="1">
+      <w:start w:val="1"/>
+      <w:numFmt w:val="bullet"/>
+      <w:lvlText w:val=""/>
+      <w:lvlJc w:val="left"/>
+      <w:pPr>
+        <w:ind w:left="2160" w:hanging="360"/>
+      </w:pPr>
+      <w:rPr>
+        <w:rFonts w:ascii="Wingdings" w:hAnsi="Wingdings" w:hint="default"/>
+      </w:rPr>
+    </w:lvl>
+    <w:lvl w:ilvl="3" w:tplc="2C0A0001" w:tentative="1">
+      <w:start w:val="1"/>
+      <w:numFmt w:val="bullet"/>
+      <w:lvlText w:val=""/>
+      <w:lvlJc w:val="left"/>
+      <w:pPr>
+        <w:ind w:left="2880" w:hanging="360"/>
+      </w:pPr>
+      <w:rPr>
+        <w:rFonts w:ascii="Symbol" w:hAnsi="Symbol" w:hint="default"/>
+      </w:rPr>
+    </w:lvl>
+    <w:lvl w:ilvl="4" w:tplc="2C0A0003" w:tentative="1">
+      <w:start w:val="1"/>
+      <w:numFmt w:val="bullet"/>
+      <w:lvlText w:val="o"/>
+      <w:lvlJc w:val="left"/>
+      <w:pPr>
+        <w:ind w:left="3600" w:hanging="360"/>
+      </w:pPr>
+      <w:rPr>
+        <w:rFonts w:ascii="Courier New" w:hAnsi="Courier New" w:cs="Courier New" w:hint="default"/>
+      </w:rPr>
+    </w:lvl>
+    <w:lvl w:ilvl="5" w:tplc="2C0A0005" w:tentative="1">
+      <w:start w:val="1"/>
+      <w:numFmt w:val="bullet"/>
+      <w:lvlText w:val=""/>
+      <w:lvlJc w:val="left"/>
+      <w:pPr>
+        <w:ind w:left="4320" w:hanging="360"/>
+      </w:pPr>
+      <w:rPr>
+        <w:rFonts w:ascii="Wingdings" w:hAnsi="Wingdings" w:hint="default"/>
+      </w:rPr>
+    </w:lvl>
+    <w:lvl w:ilvl="6" w:tplc="2C0A0001" w:tentative="1">
+      <w:start w:val="1"/>
+      <w:numFmt w:val="bullet"/>
+      <w:lvlText w:val=""/>
+      <w:lvlJc w:val="left"/>
+      <w:pPr>
+        <w:ind w:left="5040" w:hanging="360"/>
+      </w:pPr>
+      <w:rPr>
+        <w:rFonts w:ascii="Symbol" w:hAnsi="Symbol" w:hint="default"/>
+      </w:rPr>
+    </w:lvl>
+    <w:lvl w:ilvl="7" w:tplc="2C0A0003" w:tentative="1">
+      <w:start w:val="1"/>
+      <w:numFmt w:val="bullet"/>
+      <w:lvlText w:val="o"/>
+      <w:lvlJc w:val="left"/>
+      <w:pPr>
+        <w:ind w:left="5760" w:hanging="360"/>
+      </w:pPr>
+      <w:rPr>
+        <w:rFonts w:ascii="Courier New" w:hAnsi="Courier New" w:cs="Courier New" w:hint="default"/>
+      </w:rPr>
+    </w:lvl>
+    <w:lvl w:ilvl="8" w:tplc="2C0A0005" w:tentative="1">
+      <w:start w:val="1"/>
+      <w:numFmt w:val="bullet"/>
+      <w:lvlText w:val=""/>
+      <w:lvlJc w:val="left"/>
+      <w:pPr>
+        <w:ind w:left="6480" w:hanging="360"/>
+      </w:pPr>
+      <w:rPr>
+        <w:rFonts w:ascii="Wingdings" w:hAnsi="Wingdings" w:hint="default"/>
+      </w:rPr>
+    </w:lvl>
+  </w:abstractNum>
+  <w:abstractNum w:abstractNumId="11" w15:restartNumberingAfterBreak="0">
     <w:nsid w:val="21463DF3"/>
     <w:multiLevelType w:val="multilevel"/>
     <w:tmpl w:val="E2D0E0B4"/>
@@ -5316,7 +7384,120 @@
       </w:pPr>
     </w:lvl>
   </w:abstractNum>
-  <w:abstractNum w:abstractNumId="4" w15:restartNumberingAfterBreak="0">
+  <w:abstractNum w:abstractNumId="12" w15:restartNumberingAfterBreak="0">
+    <w:nsid w:val="236211B1"/>
+    <w:multiLevelType w:val="hybridMultilevel"/>
+    <w:tmpl w:val="ADCC044A"/>
+    <w:lvl w:ilvl="0" w:tplc="2C0A0001">
+      <w:start w:val="1"/>
+      <w:numFmt w:val="bullet"/>
+      <w:lvlText w:val=""/>
+      <w:lvlJc w:val="left"/>
+      <w:pPr>
+        <w:ind w:left="720" w:hanging="360"/>
+      </w:pPr>
+      <w:rPr>
+        <w:rFonts w:ascii="Symbol" w:hAnsi="Symbol" w:hint="default"/>
+      </w:rPr>
+    </w:lvl>
+    <w:lvl w:ilvl="1" w:tplc="2C0A0003" w:tentative="1">
+      <w:start w:val="1"/>
+      <w:numFmt w:val="bullet"/>
+      <w:lvlText w:val="o"/>
+      <w:lvlJc w:val="left"/>
+      <w:pPr>
+        <w:ind w:left="1440" w:hanging="360"/>
+      </w:pPr>
+      <w:rPr>
+        <w:rFonts w:ascii="Courier New" w:hAnsi="Courier New" w:cs="Courier New" w:hint="default"/>
+      </w:rPr>
+    </w:lvl>
+    <w:lvl w:ilvl="2" w:tplc="2C0A0005" w:tentative="1">
+      <w:start w:val="1"/>
+      <w:numFmt w:val="bullet"/>
+      <w:lvlText w:val=""/>
+      <w:lvlJc w:val="left"/>
+      <w:pPr>
+        <w:ind w:left="2160" w:hanging="360"/>
+      </w:pPr>
+      <w:rPr>
+        <w:rFonts w:ascii="Wingdings" w:hAnsi="Wingdings" w:hint="default"/>
+      </w:rPr>
+    </w:lvl>
+    <w:lvl w:ilvl="3" w:tplc="2C0A0001" w:tentative="1">
+      <w:start w:val="1"/>
+      <w:numFmt w:val="bullet"/>
+      <w:lvlText w:val=""/>
+      <w:lvlJc w:val="left"/>
+      <w:pPr>
+        <w:ind w:left="2880" w:hanging="360"/>
+      </w:pPr>
+      <w:rPr>
+        <w:rFonts w:ascii="Symbol" w:hAnsi="Symbol" w:hint="default"/>
+      </w:rPr>
+    </w:lvl>
+    <w:lvl w:ilvl="4" w:tplc="2C0A0003" w:tentative="1">
+      <w:start w:val="1"/>
+      <w:numFmt w:val="bullet"/>
+      <w:lvlText w:val="o"/>
+      <w:lvlJc w:val="left"/>
+      <w:pPr>
+        <w:ind w:left="3600" w:hanging="360"/>
+      </w:pPr>
+      <w:rPr>
+        <w:rFonts w:ascii="Courier New" w:hAnsi="Courier New" w:cs="Courier New" w:hint="default"/>
+      </w:rPr>
+    </w:lvl>
+    <w:lvl w:ilvl="5" w:tplc="2C0A0005" w:tentative="1">
+      <w:start w:val="1"/>
+      <w:numFmt w:val="bullet"/>
+      <w:lvlText w:val=""/>
+      <w:lvlJc w:val="left"/>
+      <w:pPr>
+        <w:ind w:left="4320" w:hanging="360"/>
+      </w:pPr>
+      <w:rPr>
+        <w:rFonts w:ascii="Wingdings" w:hAnsi="Wingdings" w:hint="default"/>
+      </w:rPr>
+    </w:lvl>
+    <w:lvl w:ilvl="6" w:tplc="2C0A0001" w:tentative="1">
+      <w:start w:val="1"/>
+      <w:numFmt w:val="bullet"/>
+      <w:lvlText w:val=""/>
+      <w:lvlJc w:val="left"/>
+      <w:pPr>
+        <w:ind w:left="5040" w:hanging="360"/>
+      </w:pPr>
+      <w:rPr>
+        <w:rFonts w:ascii="Symbol" w:hAnsi="Symbol" w:hint="default"/>
+      </w:rPr>
+    </w:lvl>
+    <w:lvl w:ilvl="7" w:tplc="2C0A0003" w:tentative="1">
+      <w:start w:val="1"/>
+      <w:numFmt w:val="bullet"/>
+      <w:lvlText w:val="o"/>
+      <w:lvlJc w:val="left"/>
+      <w:pPr>
+        <w:ind w:left="5760" w:hanging="360"/>
+      </w:pPr>
+      <w:rPr>
+        <w:rFonts w:ascii="Courier New" w:hAnsi="Courier New" w:cs="Courier New" w:hint="default"/>
+      </w:rPr>
+    </w:lvl>
+    <w:lvl w:ilvl="8" w:tplc="2C0A0005" w:tentative="1">
+      <w:start w:val="1"/>
+      <w:numFmt w:val="bullet"/>
+      <w:lvlText w:val=""/>
+      <w:lvlJc w:val="left"/>
+      <w:pPr>
+        <w:ind w:left="6480" w:hanging="360"/>
+      </w:pPr>
+      <w:rPr>
+        <w:rFonts w:ascii="Wingdings" w:hAnsi="Wingdings" w:hint="default"/>
+      </w:rPr>
+    </w:lvl>
+  </w:abstractNum>
+  <w:abstractNum w:abstractNumId="13" w15:restartNumberingAfterBreak="0">
     <w:nsid w:val="30394208"/>
     <w:multiLevelType w:val="hybridMultilevel"/>
     <w:tmpl w:val="D78CC470"/>
@@ -5429,7 +7610,120 @@
       </w:rPr>
     </w:lvl>
   </w:abstractNum>
-  <w:abstractNum w:abstractNumId="5" w15:restartNumberingAfterBreak="0">
+  <w:abstractNum w:abstractNumId="14" w15:restartNumberingAfterBreak="0">
+    <w:nsid w:val="307A7BB9"/>
+    <w:multiLevelType w:val="hybridMultilevel"/>
+    <w:tmpl w:val="9112D97A"/>
+    <w:lvl w:ilvl="0" w:tplc="2C0A0001">
+      <w:start w:val="1"/>
+      <w:numFmt w:val="bullet"/>
+      <w:lvlText w:val=""/>
+      <w:lvlJc w:val="left"/>
+      <w:pPr>
+        <w:ind w:left="720" w:hanging="360"/>
+      </w:pPr>
+      <w:rPr>
+        <w:rFonts w:ascii="Symbol" w:hAnsi="Symbol" w:hint="default"/>
+      </w:rPr>
+    </w:lvl>
+    <w:lvl w:ilvl="1" w:tplc="2C0A0003" w:tentative="1">
+      <w:start w:val="1"/>
+      <w:numFmt w:val="bullet"/>
+      <w:lvlText w:val="o"/>
+      <w:lvlJc w:val="left"/>
+      <w:pPr>
+        <w:ind w:left="1440" w:hanging="360"/>
+      </w:pPr>
+      <w:rPr>
+        <w:rFonts w:ascii="Courier New" w:hAnsi="Courier New" w:cs="Courier New" w:hint="default"/>
+      </w:rPr>
+    </w:lvl>
+    <w:lvl w:ilvl="2" w:tplc="2C0A0005" w:tentative="1">
+      <w:start w:val="1"/>
+      <w:numFmt w:val="bullet"/>
+      <w:lvlText w:val=""/>
+      <w:lvlJc w:val="left"/>
+      <w:pPr>
+        <w:ind w:left="2160" w:hanging="360"/>
+      </w:pPr>
+      <w:rPr>
+        <w:rFonts w:ascii="Wingdings" w:hAnsi="Wingdings" w:hint="default"/>
+      </w:rPr>
+    </w:lvl>
+    <w:lvl w:ilvl="3" w:tplc="2C0A0001" w:tentative="1">
+      <w:start w:val="1"/>
+      <w:numFmt w:val="bullet"/>
+      <w:lvlText w:val=""/>
+      <w:lvlJc w:val="left"/>
+      <w:pPr>
+        <w:ind w:left="2880" w:hanging="360"/>
+      </w:pPr>
+      <w:rPr>
+        <w:rFonts w:ascii="Symbol" w:hAnsi="Symbol" w:hint="default"/>
+      </w:rPr>
+    </w:lvl>
+    <w:lvl w:ilvl="4" w:tplc="2C0A0003" w:tentative="1">
+      <w:start w:val="1"/>
+      <w:numFmt w:val="bullet"/>
+      <w:lvlText w:val="o"/>
+      <w:lvlJc w:val="left"/>
+      <w:pPr>
+        <w:ind w:left="3600" w:hanging="360"/>
+      </w:pPr>
+      <w:rPr>
+        <w:rFonts w:ascii="Courier New" w:hAnsi="Courier New" w:cs="Courier New" w:hint="default"/>
+      </w:rPr>
+    </w:lvl>
+    <w:lvl w:ilvl="5" w:tplc="2C0A0005" w:tentative="1">
+      <w:start w:val="1"/>
+      <w:numFmt w:val="bullet"/>
+      <w:lvlText w:val=""/>
+      <w:lvlJc w:val="left"/>
+      <w:pPr>
+        <w:ind w:left="4320" w:hanging="360"/>
+      </w:pPr>
+      <w:rPr>
+        <w:rFonts w:ascii="Wingdings" w:hAnsi="Wingdings" w:hint="default"/>
+      </w:rPr>
+    </w:lvl>
+    <w:lvl w:ilvl="6" w:tplc="2C0A0001" w:tentative="1">
+      <w:start w:val="1"/>
+      <w:numFmt w:val="bullet"/>
+      <w:lvlText w:val=""/>
+      <w:lvlJc w:val="left"/>
+      <w:pPr>
+        <w:ind w:left="5040" w:hanging="360"/>
+      </w:pPr>
+      <w:rPr>
+        <w:rFonts w:ascii="Symbol" w:hAnsi="Symbol" w:hint="default"/>
+      </w:rPr>
+    </w:lvl>
+    <w:lvl w:ilvl="7" w:tplc="2C0A0003" w:tentative="1">
+      <w:start w:val="1"/>
+      <w:numFmt w:val="bullet"/>
+      <w:lvlText w:val="o"/>
+      <w:lvlJc w:val="left"/>
+      <w:pPr>
+        <w:ind w:left="5760" w:hanging="360"/>
+      </w:pPr>
+      <w:rPr>
+        <w:rFonts w:ascii="Courier New" w:hAnsi="Courier New" w:cs="Courier New" w:hint="default"/>
+      </w:rPr>
+    </w:lvl>
+    <w:lvl w:ilvl="8" w:tplc="2C0A0005" w:tentative="1">
+      <w:start w:val="1"/>
+      <w:numFmt w:val="bullet"/>
+      <w:lvlText w:val=""/>
+      <w:lvlJc w:val="left"/>
+      <w:pPr>
+        <w:ind w:left="6480" w:hanging="360"/>
+      </w:pPr>
+      <w:rPr>
+        <w:rFonts w:ascii="Wingdings" w:hAnsi="Wingdings" w:hint="default"/>
+      </w:rPr>
+    </w:lvl>
+  </w:abstractNum>
+  <w:abstractNum w:abstractNumId="15" w15:restartNumberingAfterBreak="0">
     <w:nsid w:val="357B73D6"/>
     <w:multiLevelType w:val="hybridMultilevel"/>
     <w:tmpl w:val="4CD03086"/>
@@ -5542,7 +7836,269 @@
       </w:rPr>
     </w:lvl>
   </w:abstractNum>
-  <w:abstractNum w:abstractNumId="6" w15:restartNumberingAfterBreak="0">
+  <w:abstractNum w:abstractNumId="16" w15:restartNumberingAfterBreak="0">
+    <w:nsid w:val="395F3910"/>
+    <w:multiLevelType w:val="hybridMultilevel"/>
+    <w:tmpl w:val="9312C7A0"/>
+    <w:lvl w:ilvl="0" w:tplc="2C0A0001">
+      <w:start w:val="1"/>
+      <w:numFmt w:val="bullet"/>
+      <w:lvlText w:val=""/>
+      <w:lvlJc w:val="left"/>
+      <w:pPr>
+        <w:ind w:left="720" w:hanging="360"/>
+      </w:pPr>
+      <w:rPr>
+        <w:rFonts w:ascii="Symbol" w:hAnsi="Symbol" w:hint="default"/>
+      </w:rPr>
+    </w:lvl>
+    <w:lvl w:ilvl="1" w:tplc="2C0A0003" w:tentative="1">
+      <w:start w:val="1"/>
+      <w:numFmt w:val="bullet"/>
+      <w:lvlText w:val="o"/>
+      <w:lvlJc w:val="left"/>
+      <w:pPr>
+        <w:ind w:left="1440" w:hanging="360"/>
+      </w:pPr>
+      <w:rPr>
+        <w:rFonts w:ascii="Courier New" w:hAnsi="Courier New" w:cs="Courier New" w:hint="default"/>
+      </w:rPr>
+    </w:lvl>
+    <w:lvl w:ilvl="2" w:tplc="2C0A0005" w:tentative="1">
+      <w:start w:val="1"/>
+      <w:numFmt w:val="bullet"/>
+      <w:lvlText w:val=""/>
+      <w:lvlJc w:val="left"/>
+      <w:pPr>
+        <w:ind w:left="2160" w:hanging="360"/>
+      </w:pPr>
+      <w:rPr>
+        <w:rFonts w:ascii="Wingdings" w:hAnsi="Wingdings" w:hint="default"/>
+      </w:rPr>
+    </w:lvl>
+    <w:lvl w:ilvl="3" w:tplc="2C0A0001" w:tentative="1">
+      <w:start w:val="1"/>
+      <w:numFmt w:val="bullet"/>
+      <w:lvlText w:val=""/>
+      <w:lvlJc w:val="left"/>
+      <w:pPr>
+        <w:ind w:left="2880" w:hanging="360"/>
+      </w:pPr>
+      <w:rPr>
+        <w:rFonts w:ascii="Symbol" w:hAnsi="Symbol" w:hint="default"/>
+      </w:rPr>
+    </w:lvl>
+    <w:lvl w:ilvl="4" w:tplc="2C0A0003" w:tentative="1">
+      <w:start w:val="1"/>
+      <w:numFmt w:val="bullet"/>
+      <w:lvlText w:val="o"/>
+      <w:lvlJc w:val="left"/>
+      <w:pPr>
+        <w:ind w:left="3600" w:hanging="360"/>
+      </w:pPr>
+      <w:rPr>
+        <w:rFonts w:ascii="Courier New" w:hAnsi="Courier New" w:cs="Courier New" w:hint="default"/>
+      </w:rPr>
+    </w:lvl>
+    <w:lvl w:ilvl="5" w:tplc="2C0A0005" w:tentative="1">
+      <w:start w:val="1"/>
+      <w:numFmt w:val="bullet"/>
+      <w:lvlText w:val=""/>
+      <w:lvlJc w:val="left"/>
+      <w:pPr>
+        <w:ind w:left="4320" w:hanging="360"/>
+      </w:pPr>
+      <w:rPr>
+        <w:rFonts w:ascii="Wingdings" w:hAnsi="Wingdings" w:hint="default"/>
+      </w:rPr>
+    </w:lvl>
+    <w:lvl w:ilvl="6" w:tplc="2C0A0001" w:tentative="1">
+      <w:start w:val="1"/>
+      <w:numFmt w:val="bullet"/>
+      <w:lvlText w:val=""/>
+      <w:lvlJc w:val="left"/>
+      <w:pPr>
+        <w:ind w:left="5040" w:hanging="360"/>
+      </w:pPr>
+      <w:rPr>
+        <w:rFonts w:ascii="Symbol" w:hAnsi="Symbol" w:hint="default"/>
+      </w:rPr>
+    </w:lvl>
+    <w:lvl w:ilvl="7" w:tplc="2C0A0003" w:tentative="1">
+      <w:start w:val="1"/>
+      <w:numFmt w:val="bullet"/>
+      <w:lvlText w:val="o"/>
+      <w:lvlJc w:val="left"/>
+      <w:pPr>
+        <w:ind w:left="5760" w:hanging="360"/>
+      </w:pPr>
+      <w:rPr>
+        <w:rFonts w:ascii="Courier New" w:hAnsi="Courier New" w:cs="Courier New" w:hint="default"/>
+      </w:rPr>
+    </w:lvl>
+    <w:lvl w:ilvl="8" w:tplc="2C0A0005" w:tentative="1">
+      <w:start w:val="1"/>
+      <w:numFmt w:val="bullet"/>
+      <w:lvlText w:val=""/>
+      <w:lvlJc w:val="left"/>
+      <w:pPr>
+        <w:ind w:left="6480" w:hanging="360"/>
+      </w:pPr>
+      <w:rPr>
+        <w:rFonts w:ascii="Wingdings" w:hAnsi="Wingdings" w:hint="default"/>
+      </w:rPr>
+    </w:lvl>
+  </w:abstractNum>
+  <w:abstractNum w:abstractNumId="17" w15:restartNumberingAfterBreak="0">
+    <w:nsid w:val="3E864CDE"/>
+    <w:multiLevelType w:val="multilevel"/>
+    <w:tmpl w:val="67D4B3DA"/>
+    <w:lvl w:ilvl="0">
+      <w:start w:val="1"/>
+      <w:numFmt w:val="bullet"/>
+      <w:lvlText w:val=""/>
+      <w:lvlJc w:val="left"/>
+      <w:pPr>
+        <w:tabs>
+          <w:tab w:val="num" w:pos="720"/>
+        </w:tabs>
+        <w:ind w:left="720" w:hanging="360"/>
+      </w:pPr>
+      <w:rPr>
+        <w:rFonts w:ascii="Symbol" w:hAnsi="Symbol" w:hint="default"/>
+        <w:sz w:val="20"/>
+      </w:rPr>
+    </w:lvl>
+    <w:lvl w:ilvl="1" w:tentative="1">
+      <w:start w:val="1"/>
+      <w:numFmt w:val="bullet"/>
+      <w:lvlText w:val="o"/>
+      <w:lvlJc w:val="left"/>
+      <w:pPr>
+        <w:tabs>
+          <w:tab w:val="num" w:pos="1440"/>
+        </w:tabs>
+        <w:ind w:left="1440" w:hanging="360"/>
+      </w:pPr>
+      <w:rPr>
+        <w:rFonts w:ascii="Courier New" w:hAnsi="Courier New" w:hint="default"/>
+        <w:sz w:val="20"/>
+      </w:rPr>
+    </w:lvl>
+    <w:lvl w:ilvl="2" w:tentative="1">
+      <w:start w:val="1"/>
+      <w:numFmt w:val="bullet"/>
+      <w:lvlText w:val=""/>
+      <w:lvlJc w:val="left"/>
+      <w:pPr>
+        <w:tabs>
+          <w:tab w:val="num" w:pos="2160"/>
+        </w:tabs>
+        <w:ind w:left="2160" w:hanging="360"/>
+      </w:pPr>
+      <w:rPr>
+        <w:rFonts w:ascii="Wingdings" w:hAnsi="Wingdings" w:hint="default"/>
+        <w:sz w:val="20"/>
+      </w:rPr>
+    </w:lvl>
+    <w:lvl w:ilvl="3" w:tentative="1">
+      <w:start w:val="1"/>
+      <w:numFmt w:val="bullet"/>
+      <w:lvlText w:val=""/>
+      <w:lvlJc w:val="left"/>
+      <w:pPr>
+        <w:tabs>
+          <w:tab w:val="num" w:pos="2880"/>
+        </w:tabs>
+        <w:ind w:left="2880" w:hanging="360"/>
+      </w:pPr>
+      <w:rPr>
+        <w:rFonts w:ascii="Wingdings" w:hAnsi="Wingdings" w:hint="default"/>
+        <w:sz w:val="20"/>
+      </w:rPr>
+    </w:lvl>
+    <w:lvl w:ilvl="4" w:tentative="1">
+      <w:start w:val="1"/>
+      <w:numFmt w:val="bullet"/>
+      <w:lvlText w:val=""/>
+      <w:lvlJc w:val="left"/>
+      <w:pPr>
+        <w:tabs>
+          <w:tab w:val="num" w:pos="3600"/>
+        </w:tabs>
+        <w:ind w:left="3600" w:hanging="360"/>
+      </w:pPr>
+      <w:rPr>
+        <w:rFonts w:ascii="Wingdings" w:hAnsi="Wingdings" w:hint="default"/>
+        <w:sz w:val="20"/>
+      </w:rPr>
+    </w:lvl>
+    <w:lvl w:ilvl="5" w:tentative="1">
+      <w:start w:val="1"/>
+      <w:numFmt w:val="bullet"/>
+      <w:lvlText w:val=""/>
+      <w:lvlJc w:val="left"/>
+      <w:pPr>
+        <w:tabs>
+          <w:tab w:val="num" w:pos="4320"/>
+        </w:tabs>
+        <w:ind w:left="4320" w:hanging="360"/>
+      </w:pPr>
+      <w:rPr>
+        <w:rFonts w:ascii="Wingdings" w:hAnsi="Wingdings" w:hint="default"/>
+        <w:sz w:val="20"/>
+      </w:rPr>
+    </w:lvl>
+    <w:lvl w:ilvl="6" w:tentative="1">
+      <w:start w:val="1"/>
+      <w:numFmt w:val="bullet"/>
+      <w:lvlText w:val=""/>
+      <w:lvlJc w:val="left"/>
+      <w:pPr>
+        <w:tabs>
+          <w:tab w:val="num" w:pos="5040"/>
+        </w:tabs>
+        <w:ind w:left="5040" w:hanging="360"/>
+      </w:pPr>
+      <w:rPr>
+        <w:rFonts w:ascii="Wingdings" w:hAnsi="Wingdings" w:hint="default"/>
+        <w:sz w:val="20"/>
+      </w:rPr>
+    </w:lvl>
+    <w:lvl w:ilvl="7" w:tentative="1">
+      <w:start w:val="1"/>
+      <w:numFmt w:val="bullet"/>
+      <w:lvlText w:val=""/>
+      <w:lvlJc w:val="left"/>
+      <w:pPr>
+        <w:tabs>
+          <w:tab w:val="num" w:pos="5760"/>
+        </w:tabs>
+        <w:ind w:left="5760" w:hanging="360"/>
+      </w:pPr>
+      <w:rPr>
+        <w:rFonts w:ascii="Wingdings" w:hAnsi="Wingdings" w:hint="default"/>
+        <w:sz w:val="20"/>
+      </w:rPr>
+    </w:lvl>
+    <w:lvl w:ilvl="8" w:tentative="1">
+      <w:start w:val="1"/>
+      <w:numFmt w:val="bullet"/>
+      <w:lvlText w:val=""/>
+      <w:lvlJc w:val="left"/>
+      <w:pPr>
+        <w:tabs>
+          <w:tab w:val="num" w:pos="6480"/>
+        </w:tabs>
+        <w:ind w:left="6480" w:hanging="360"/>
+      </w:pPr>
+      <w:rPr>
+        <w:rFonts w:ascii="Wingdings" w:hAnsi="Wingdings" w:hint="default"/>
+        <w:sz w:val="20"/>
+      </w:rPr>
+    </w:lvl>
+  </w:abstractNum>
+  <w:abstractNum w:abstractNumId="18" w15:restartNumberingAfterBreak="0">
     <w:nsid w:val="43AC6937"/>
     <w:multiLevelType w:val="multilevel"/>
     <w:tmpl w:val="E2D0E0B4"/>
@@ -5691,7 +8247,7 @@
       </w:rPr>
     </w:lvl>
   </w:abstractNum>
-  <w:abstractNum w:abstractNumId="7" w15:restartNumberingAfterBreak="0">
+  <w:abstractNum w:abstractNumId="19" w15:restartNumberingAfterBreak="0">
     <w:nsid w:val="47EB4220"/>
     <w:multiLevelType w:val="hybridMultilevel"/>
     <w:tmpl w:val="0A662C18"/>
@@ -5804,7 +8360,156 @@
       </w:rPr>
     </w:lvl>
   </w:abstractNum>
-  <w:abstractNum w:abstractNumId="8" w15:restartNumberingAfterBreak="0">
+  <w:abstractNum w:abstractNumId="20" w15:restartNumberingAfterBreak="0">
+    <w:nsid w:val="510C075C"/>
+    <w:multiLevelType w:val="multilevel"/>
+    <w:tmpl w:val="02582C50"/>
+    <w:lvl w:ilvl="0">
+      <w:start w:val="1"/>
+      <w:numFmt w:val="bullet"/>
+      <w:lvlText w:val=""/>
+      <w:lvlJc w:val="left"/>
+      <w:pPr>
+        <w:tabs>
+          <w:tab w:val="num" w:pos="720"/>
+        </w:tabs>
+        <w:ind w:left="720" w:hanging="360"/>
+      </w:pPr>
+      <w:rPr>
+        <w:rFonts w:ascii="Symbol" w:hAnsi="Symbol" w:hint="default"/>
+        <w:sz w:val="20"/>
+      </w:rPr>
+    </w:lvl>
+    <w:lvl w:ilvl="1" w:tentative="1">
+      <w:start w:val="1"/>
+      <w:numFmt w:val="bullet"/>
+      <w:lvlText w:val="o"/>
+      <w:lvlJc w:val="left"/>
+      <w:pPr>
+        <w:tabs>
+          <w:tab w:val="num" w:pos="1440"/>
+        </w:tabs>
+        <w:ind w:left="1440" w:hanging="360"/>
+      </w:pPr>
+      <w:rPr>
+        <w:rFonts w:ascii="Courier New" w:hAnsi="Courier New" w:hint="default"/>
+        <w:sz w:val="20"/>
+      </w:rPr>
+    </w:lvl>
+    <w:lvl w:ilvl="2" w:tentative="1">
+      <w:start w:val="1"/>
+      <w:numFmt w:val="bullet"/>
+      <w:lvlText w:val=""/>
+      <w:lvlJc w:val="left"/>
+      <w:pPr>
+        <w:tabs>
+          <w:tab w:val="num" w:pos="2160"/>
+        </w:tabs>
+        <w:ind w:left="2160" w:hanging="360"/>
+      </w:pPr>
+      <w:rPr>
+        <w:rFonts w:ascii="Wingdings" w:hAnsi="Wingdings" w:hint="default"/>
+        <w:sz w:val="20"/>
+      </w:rPr>
+    </w:lvl>
+    <w:lvl w:ilvl="3" w:tentative="1">
+      <w:start w:val="1"/>
+      <w:numFmt w:val="bullet"/>
+      <w:lvlText w:val=""/>
+      <w:lvlJc w:val="left"/>
+      <w:pPr>
+        <w:tabs>
+          <w:tab w:val="num" w:pos="2880"/>
+        </w:tabs>
+        <w:ind w:left="2880" w:hanging="360"/>
+      </w:pPr>
+      <w:rPr>
+        <w:rFonts w:ascii="Wingdings" w:hAnsi="Wingdings" w:hint="default"/>
+        <w:sz w:val="20"/>
+      </w:rPr>
+    </w:lvl>
+    <w:lvl w:ilvl="4" w:tentative="1">
+      <w:start w:val="1"/>
+      <w:numFmt w:val="bullet"/>
+      <w:lvlText w:val=""/>
+      <w:lvlJc w:val="left"/>
+      <w:pPr>
+        <w:tabs>
+          <w:tab w:val="num" w:pos="3600"/>
+        </w:tabs>
+        <w:ind w:left="3600" w:hanging="360"/>
+      </w:pPr>
+      <w:rPr>
+        <w:rFonts w:ascii="Wingdings" w:hAnsi="Wingdings" w:hint="default"/>
+        <w:sz w:val="20"/>
+      </w:rPr>
+    </w:lvl>
+    <w:lvl w:ilvl="5" w:tentative="1">
+      <w:start w:val="1"/>
+      <w:numFmt w:val="bullet"/>
+      <w:lvlText w:val=""/>
+      <w:lvlJc w:val="left"/>
+      <w:pPr>
+        <w:tabs>
+          <w:tab w:val="num" w:pos="4320"/>
+        </w:tabs>
+        <w:ind w:left="4320" w:hanging="360"/>
+      </w:pPr>
+      <w:rPr>
+        <w:rFonts w:ascii="Wingdings" w:hAnsi="Wingdings" w:hint="default"/>
+        <w:sz w:val="20"/>
+      </w:rPr>
+    </w:lvl>
+    <w:lvl w:ilvl="6" w:tentative="1">
+      <w:start w:val="1"/>
+      <w:numFmt w:val="bullet"/>
+      <w:lvlText w:val=""/>
+      <w:lvlJc w:val="left"/>
+      <w:pPr>
+        <w:tabs>
+          <w:tab w:val="num" w:pos="5040"/>
+        </w:tabs>
+        <w:ind w:left="5040" w:hanging="360"/>
+      </w:pPr>
+      <w:rPr>
+        <w:rFonts w:ascii="Wingdings" w:hAnsi="Wingdings" w:hint="default"/>
+        <w:sz w:val="20"/>
+      </w:rPr>
+    </w:lvl>
+    <w:lvl w:ilvl="7" w:tentative="1">
+      <w:start w:val="1"/>
+      <w:numFmt w:val="bullet"/>
+      <w:lvlText w:val=""/>
+      <w:lvlJc w:val="left"/>
+      <w:pPr>
+        <w:tabs>
+          <w:tab w:val="num" w:pos="5760"/>
+        </w:tabs>
+        <w:ind w:left="5760" w:hanging="360"/>
+      </w:pPr>
+      <w:rPr>
+        <w:rFonts w:ascii="Wingdings" w:hAnsi="Wingdings" w:hint="default"/>
+        <w:sz w:val="20"/>
+      </w:rPr>
+    </w:lvl>
+    <w:lvl w:ilvl="8" w:tentative="1">
+      <w:start w:val="1"/>
+      <w:numFmt w:val="bullet"/>
+      <w:lvlText w:val=""/>
+      <w:lvlJc w:val="left"/>
+      <w:pPr>
+        <w:tabs>
+          <w:tab w:val="num" w:pos="6480"/>
+        </w:tabs>
+        <w:ind w:left="6480" w:hanging="360"/>
+      </w:pPr>
+      <w:rPr>
+        <w:rFonts w:ascii="Wingdings" w:hAnsi="Wingdings" w:hint="default"/>
+        <w:sz w:val="20"/>
+      </w:rPr>
+    </w:lvl>
+  </w:abstractNum>
+  <w:abstractNum w:abstractNumId="21" w15:restartNumberingAfterBreak="0">
     <w:nsid w:val="53F40AB3"/>
     <w:multiLevelType w:val="hybridMultilevel"/>
     <w:tmpl w:val="72EC4EC8"/>
@@ -5917,7 +8622,7 @@
       </w:rPr>
     </w:lvl>
   </w:abstractNum>
-  <w:abstractNum w:abstractNumId="9" w15:restartNumberingAfterBreak="0">
+  <w:abstractNum w:abstractNumId="22" w15:restartNumberingAfterBreak="0">
     <w:nsid w:val="5599170D"/>
     <w:multiLevelType w:val="hybridMultilevel"/>
     <w:tmpl w:val="27E60A5A"/>
@@ -6030,7 +8735,7 @@
       </w:rPr>
     </w:lvl>
   </w:abstractNum>
-  <w:abstractNum w:abstractNumId="10" w15:restartNumberingAfterBreak="0">
+  <w:abstractNum w:abstractNumId="23" w15:restartNumberingAfterBreak="0">
     <w:nsid w:val="5984602E"/>
     <w:multiLevelType w:val="hybridMultilevel"/>
     <w:tmpl w:val="90B4D610"/>
@@ -6143,7 +8848,7 @@
       </w:rPr>
     </w:lvl>
   </w:abstractNum>
-  <w:abstractNum w:abstractNumId="11" w15:restartNumberingAfterBreak="0">
+  <w:abstractNum w:abstractNumId="24" w15:restartNumberingAfterBreak="0">
     <w:nsid w:val="60056EAA"/>
     <w:multiLevelType w:val="multilevel"/>
     <w:tmpl w:val="594C332C"/>
@@ -6260,41 +8965,580 @@
       </w:pPr>
     </w:lvl>
   </w:abstractNum>
+  <w:abstractNum w:abstractNumId="25" w15:restartNumberingAfterBreak="0">
+    <w:nsid w:val="643A3F28"/>
+    <w:multiLevelType w:val="multilevel"/>
+    <w:tmpl w:val="26ECA8D8"/>
+    <w:lvl w:ilvl="0">
+      <w:start w:val="1"/>
+      <w:numFmt w:val="bullet"/>
+      <w:lvlText w:val=""/>
+      <w:lvlJc w:val="left"/>
+      <w:pPr>
+        <w:tabs>
+          <w:tab w:val="num" w:pos="720"/>
+        </w:tabs>
+        <w:ind w:left="720" w:hanging="360"/>
+      </w:pPr>
+      <w:rPr>
+        <w:rFonts w:ascii="Symbol" w:hAnsi="Symbol" w:hint="default"/>
+        <w:sz w:val="20"/>
+      </w:rPr>
+    </w:lvl>
+    <w:lvl w:ilvl="1" w:tentative="1">
+      <w:start w:val="1"/>
+      <w:numFmt w:val="bullet"/>
+      <w:lvlText w:val="o"/>
+      <w:lvlJc w:val="left"/>
+      <w:pPr>
+        <w:tabs>
+          <w:tab w:val="num" w:pos="1440"/>
+        </w:tabs>
+        <w:ind w:left="1440" w:hanging="360"/>
+      </w:pPr>
+      <w:rPr>
+        <w:rFonts w:ascii="Courier New" w:hAnsi="Courier New" w:hint="default"/>
+        <w:sz w:val="20"/>
+      </w:rPr>
+    </w:lvl>
+    <w:lvl w:ilvl="2" w:tentative="1">
+      <w:start w:val="1"/>
+      <w:numFmt w:val="bullet"/>
+      <w:lvlText w:val=""/>
+      <w:lvlJc w:val="left"/>
+      <w:pPr>
+        <w:tabs>
+          <w:tab w:val="num" w:pos="2160"/>
+        </w:tabs>
+        <w:ind w:left="2160" w:hanging="360"/>
+      </w:pPr>
+      <w:rPr>
+        <w:rFonts w:ascii="Wingdings" w:hAnsi="Wingdings" w:hint="default"/>
+        <w:sz w:val="20"/>
+      </w:rPr>
+    </w:lvl>
+    <w:lvl w:ilvl="3" w:tentative="1">
+      <w:start w:val="1"/>
+      <w:numFmt w:val="bullet"/>
+      <w:lvlText w:val=""/>
+      <w:lvlJc w:val="left"/>
+      <w:pPr>
+        <w:tabs>
+          <w:tab w:val="num" w:pos="2880"/>
+        </w:tabs>
+        <w:ind w:left="2880" w:hanging="360"/>
+      </w:pPr>
+      <w:rPr>
+        <w:rFonts w:ascii="Wingdings" w:hAnsi="Wingdings" w:hint="default"/>
+        <w:sz w:val="20"/>
+      </w:rPr>
+    </w:lvl>
+    <w:lvl w:ilvl="4" w:tentative="1">
+      <w:start w:val="1"/>
+      <w:numFmt w:val="bullet"/>
+      <w:lvlText w:val=""/>
+      <w:lvlJc w:val="left"/>
+      <w:pPr>
+        <w:tabs>
+          <w:tab w:val="num" w:pos="3600"/>
+        </w:tabs>
+        <w:ind w:left="3600" w:hanging="360"/>
+      </w:pPr>
+      <w:rPr>
+        <w:rFonts w:ascii="Wingdings" w:hAnsi="Wingdings" w:hint="default"/>
+        <w:sz w:val="20"/>
+      </w:rPr>
+    </w:lvl>
+    <w:lvl w:ilvl="5" w:tentative="1">
+      <w:start w:val="1"/>
+      <w:numFmt w:val="bullet"/>
+      <w:lvlText w:val=""/>
+      <w:lvlJc w:val="left"/>
+      <w:pPr>
+        <w:tabs>
+          <w:tab w:val="num" w:pos="4320"/>
+        </w:tabs>
+        <w:ind w:left="4320" w:hanging="360"/>
+      </w:pPr>
+      <w:rPr>
+        <w:rFonts w:ascii="Wingdings" w:hAnsi="Wingdings" w:hint="default"/>
+        <w:sz w:val="20"/>
+      </w:rPr>
+    </w:lvl>
+    <w:lvl w:ilvl="6" w:tentative="1">
+      <w:start w:val="1"/>
+      <w:numFmt w:val="bullet"/>
+      <w:lvlText w:val=""/>
+      <w:lvlJc w:val="left"/>
+      <w:pPr>
+        <w:tabs>
+          <w:tab w:val="num" w:pos="5040"/>
+        </w:tabs>
+        <w:ind w:left="5040" w:hanging="360"/>
+      </w:pPr>
+      <w:rPr>
+        <w:rFonts w:ascii="Wingdings" w:hAnsi="Wingdings" w:hint="default"/>
+        <w:sz w:val="20"/>
+      </w:rPr>
+    </w:lvl>
+    <w:lvl w:ilvl="7" w:tentative="1">
+      <w:start w:val="1"/>
+      <w:numFmt w:val="bullet"/>
+      <w:lvlText w:val=""/>
+      <w:lvlJc w:val="left"/>
+      <w:pPr>
+        <w:tabs>
+          <w:tab w:val="num" w:pos="5760"/>
+        </w:tabs>
+        <w:ind w:left="5760" w:hanging="360"/>
+      </w:pPr>
+      <w:rPr>
+        <w:rFonts w:ascii="Wingdings" w:hAnsi="Wingdings" w:hint="default"/>
+        <w:sz w:val="20"/>
+      </w:rPr>
+    </w:lvl>
+    <w:lvl w:ilvl="8" w:tentative="1">
+      <w:start w:val="1"/>
+      <w:numFmt w:val="bullet"/>
+      <w:lvlText w:val=""/>
+      <w:lvlJc w:val="left"/>
+      <w:pPr>
+        <w:tabs>
+          <w:tab w:val="num" w:pos="6480"/>
+        </w:tabs>
+        <w:ind w:left="6480" w:hanging="360"/>
+      </w:pPr>
+      <w:rPr>
+        <w:rFonts w:ascii="Wingdings" w:hAnsi="Wingdings" w:hint="default"/>
+        <w:sz w:val="20"/>
+      </w:rPr>
+    </w:lvl>
+  </w:abstractNum>
+  <w:abstractNum w:abstractNumId="26" w15:restartNumberingAfterBreak="0">
+    <w:nsid w:val="6D051D90"/>
+    <w:multiLevelType w:val="hybridMultilevel"/>
+    <w:tmpl w:val="E7462A28"/>
+    <w:lvl w:ilvl="0" w:tplc="2C0A0001">
+      <w:start w:val="1"/>
+      <w:numFmt w:val="bullet"/>
+      <w:lvlText w:val=""/>
+      <w:lvlJc w:val="left"/>
+      <w:pPr>
+        <w:ind w:left="720" w:hanging="360"/>
+      </w:pPr>
+      <w:rPr>
+        <w:rFonts w:ascii="Symbol" w:hAnsi="Symbol" w:hint="default"/>
+      </w:rPr>
+    </w:lvl>
+    <w:lvl w:ilvl="1" w:tplc="2C0A0003" w:tentative="1">
+      <w:start w:val="1"/>
+      <w:numFmt w:val="bullet"/>
+      <w:lvlText w:val="o"/>
+      <w:lvlJc w:val="left"/>
+      <w:pPr>
+        <w:ind w:left="1440" w:hanging="360"/>
+      </w:pPr>
+      <w:rPr>
+        <w:rFonts w:ascii="Courier New" w:hAnsi="Courier New" w:cs="Courier New" w:hint="default"/>
+      </w:rPr>
+    </w:lvl>
+    <w:lvl w:ilvl="2" w:tplc="2C0A0005" w:tentative="1">
+      <w:start w:val="1"/>
+      <w:numFmt w:val="bullet"/>
+      <w:lvlText w:val=""/>
+      <w:lvlJc w:val="left"/>
+      <w:pPr>
+        <w:ind w:left="2160" w:hanging="360"/>
+      </w:pPr>
+      <w:rPr>
+        <w:rFonts w:ascii="Wingdings" w:hAnsi="Wingdings" w:hint="default"/>
+      </w:rPr>
+    </w:lvl>
+    <w:lvl w:ilvl="3" w:tplc="2C0A0001" w:tentative="1">
+      <w:start w:val="1"/>
+      <w:numFmt w:val="bullet"/>
+      <w:lvlText w:val=""/>
+      <w:lvlJc w:val="left"/>
+      <w:pPr>
+        <w:ind w:left="2880" w:hanging="360"/>
+      </w:pPr>
+      <w:rPr>
+        <w:rFonts w:ascii="Symbol" w:hAnsi="Symbol" w:hint="default"/>
+      </w:rPr>
+    </w:lvl>
+    <w:lvl w:ilvl="4" w:tplc="2C0A0003" w:tentative="1">
+      <w:start w:val="1"/>
+      <w:numFmt w:val="bullet"/>
+      <w:lvlText w:val="o"/>
+      <w:lvlJc w:val="left"/>
+      <w:pPr>
+        <w:ind w:left="3600" w:hanging="360"/>
+      </w:pPr>
+      <w:rPr>
+        <w:rFonts w:ascii="Courier New" w:hAnsi="Courier New" w:cs="Courier New" w:hint="default"/>
+      </w:rPr>
+    </w:lvl>
+    <w:lvl w:ilvl="5" w:tplc="2C0A0005" w:tentative="1">
+      <w:start w:val="1"/>
+      <w:numFmt w:val="bullet"/>
+      <w:lvlText w:val=""/>
+      <w:lvlJc w:val="left"/>
+      <w:pPr>
+        <w:ind w:left="4320" w:hanging="360"/>
+      </w:pPr>
+      <w:rPr>
+        <w:rFonts w:ascii="Wingdings" w:hAnsi="Wingdings" w:hint="default"/>
+      </w:rPr>
+    </w:lvl>
+    <w:lvl w:ilvl="6" w:tplc="2C0A0001" w:tentative="1">
+      <w:start w:val="1"/>
+      <w:numFmt w:val="bullet"/>
+      <w:lvlText w:val=""/>
+      <w:lvlJc w:val="left"/>
+      <w:pPr>
+        <w:ind w:left="5040" w:hanging="360"/>
+      </w:pPr>
+      <w:rPr>
+        <w:rFonts w:ascii="Symbol" w:hAnsi="Symbol" w:hint="default"/>
+      </w:rPr>
+    </w:lvl>
+    <w:lvl w:ilvl="7" w:tplc="2C0A0003" w:tentative="1">
+      <w:start w:val="1"/>
+      <w:numFmt w:val="bullet"/>
+      <w:lvlText w:val="o"/>
+      <w:lvlJc w:val="left"/>
+      <w:pPr>
+        <w:ind w:left="5760" w:hanging="360"/>
+      </w:pPr>
+      <w:rPr>
+        <w:rFonts w:ascii="Courier New" w:hAnsi="Courier New" w:cs="Courier New" w:hint="default"/>
+      </w:rPr>
+    </w:lvl>
+    <w:lvl w:ilvl="8" w:tplc="2C0A0005" w:tentative="1">
+      <w:start w:val="1"/>
+      <w:numFmt w:val="bullet"/>
+      <w:lvlText w:val=""/>
+      <w:lvlJc w:val="left"/>
+      <w:pPr>
+        <w:ind w:left="6480" w:hanging="360"/>
+      </w:pPr>
+      <w:rPr>
+        <w:rFonts w:ascii="Wingdings" w:hAnsi="Wingdings" w:hint="default"/>
+      </w:rPr>
+    </w:lvl>
+  </w:abstractNum>
+  <w:abstractNum w:abstractNumId="27" w15:restartNumberingAfterBreak="0">
+    <w:nsid w:val="77764292"/>
+    <w:multiLevelType w:val="hybridMultilevel"/>
+    <w:tmpl w:val="163414C2"/>
+    <w:lvl w:ilvl="0" w:tplc="2C0A0001">
+      <w:start w:val="1"/>
+      <w:numFmt w:val="bullet"/>
+      <w:lvlText w:val=""/>
+      <w:lvlJc w:val="left"/>
+      <w:pPr>
+        <w:ind w:left="720" w:hanging="360"/>
+      </w:pPr>
+      <w:rPr>
+        <w:rFonts w:ascii="Symbol" w:hAnsi="Symbol" w:hint="default"/>
+      </w:rPr>
+    </w:lvl>
+    <w:lvl w:ilvl="1" w:tplc="2C0A0003" w:tentative="1">
+      <w:start w:val="1"/>
+      <w:numFmt w:val="bullet"/>
+      <w:lvlText w:val="o"/>
+      <w:lvlJc w:val="left"/>
+      <w:pPr>
+        <w:ind w:left="1440" w:hanging="360"/>
+      </w:pPr>
+      <w:rPr>
+        <w:rFonts w:ascii="Courier New" w:hAnsi="Courier New" w:cs="Courier New" w:hint="default"/>
+      </w:rPr>
+    </w:lvl>
+    <w:lvl w:ilvl="2" w:tplc="2C0A0005" w:tentative="1">
+      <w:start w:val="1"/>
+      <w:numFmt w:val="bullet"/>
+      <w:lvlText w:val=""/>
+      <w:lvlJc w:val="left"/>
+      <w:pPr>
+        <w:ind w:left="2160" w:hanging="360"/>
+      </w:pPr>
+      <w:rPr>
+        <w:rFonts w:ascii="Wingdings" w:hAnsi="Wingdings" w:hint="default"/>
+      </w:rPr>
+    </w:lvl>
+    <w:lvl w:ilvl="3" w:tplc="2C0A0001" w:tentative="1">
+      <w:start w:val="1"/>
+      <w:numFmt w:val="bullet"/>
+      <w:lvlText w:val=""/>
+      <w:lvlJc w:val="left"/>
+      <w:pPr>
+        <w:ind w:left="2880" w:hanging="360"/>
+      </w:pPr>
+      <w:rPr>
+        <w:rFonts w:ascii="Symbol" w:hAnsi="Symbol" w:hint="default"/>
+      </w:rPr>
+    </w:lvl>
+    <w:lvl w:ilvl="4" w:tplc="2C0A0003" w:tentative="1">
+      <w:start w:val="1"/>
+      <w:numFmt w:val="bullet"/>
+      <w:lvlText w:val="o"/>
+      <w:lvlJc w:val="left"/>
+      <w:pPr>
+        <w:ind w:left="3600" w:hanging="360"/>
+      </w:pPr>
+      <w:rPr>
+        <w:rFonts w:ascii="Courier New" w:hAnsi="Courier New" w:cs="Courier New" w:hint="default"/>
+      </w:rPr>
+    </w:lvl>
+    <w:lvl w:ilvl="5" w:tplc="2C0A0005" w:tentative="1">
+      <w:start w:val="1"/>
+      <w:numFmt w:val="bullet"/>
+      <w:lvlText w:val=""/>
+      <w:lvlJc w:val="left"/>
+      <w:pPr>
+        <w:ind w:left="4320" w:hanging="360"/>
+      </w:pPr>
+      <w:rPr>
+        <w:rFonts w:ascii="Wingdings" w:hAnsi="Wingdings" w:hint="default"/>
+      </w:rPr>
+    </w:lvl>
+    <w:lvl w:ilvl="6" w:tplc="2C0A0001" w:tentative="1">
+      <w:start w:val="1"/>
+      <w:numFmt w:val="bullet"/>
+      <w:lvlText w:val=""/>
+      <w:lvlJc w:val="left"/>
+      <w:pPr>
+        <w:ind w:left="5040" w:hanging="360"/>
+      </w:pPr>
+      <w:rPr>
+        <w:rFonts w:ascii="Symbol" w:hAnsi="Symbol" w:hint="default"/>
+      </w:rPr>
+    </w:lvl>
+    <w:lvl w:ilvl="7" w:tplc="2C0A0003" w:tentative="1">
+      <w:start w:val="1"/>
+      <w:numFmt w:val="bullet"/>
+      <w:lvlText w:val="o"/>
+      <w:lvlJc w:val="left"/>
+      <w:pPr>
+        <w:ind w:left="5760" w:hanging="360"/>
+      </w:pPr>
+      <w:rPr>
+        <w:rFonts w:ascii="Courier New" w:hAnsi="Courier New" w:cs="Courier New" w:hint="default"/>
+      </w:rPr>
+    </w:lvl>
+    <w:lvl w:ilvl="8" w:tplc="2C0A0005" w:tentative="1">
+      <w:start w:val="1"/>
+      <w:numFmt w:val="bullet"/>
+      <w:lvlText w:val=""/>
+      <w:lvlJc w:val="left"/>
+      <w:pPr>
+        <w:ind w:left="6480" w:hanging="360"/>
+      </w:pPr>
+      <w:rPr>
+        <w:rFonts w:ascii="Wingdings" w:hAnsi="Wingdings" w:hint="default"/>
+      </w:rPr>
+    </w:lvl>
+  </w:abstractNum>
+  <w:abstractNum w:abstractNumId="28" w15:restartNumberingAfterBreak="0">
+    <w:nsid w:val="7D69728A"/>
+    <w:multiLevelType w:val="hybridMultilevel"/>
+    <w:tmpl w:val="C01680BC"/>
+    <w:lvl w:ilvl="0" w:tplc="2C0A0001">
+      <w:start w:val="1"/>
+      <w:numFmt w:val="bullet"/>
+      <w:lvlText w:val=""/>
+      <w:lvlJc w:val="left"/>
+      <w:pPr>
+        <w:ind w:left="720" w:hanging="360"/>
+      </w:pPr>
+      <w:rPr>
+        <w:rFonts w:ascii="Symbol" w:hAnsi="Symbol" w:hint="default"/>
+      </w:rPr>
+    </w:lvl>
+    <w:lvl w:ilvl="1" w:tplc="2C0A0003" w:tentative="1">
+      <w:start w:val="1"/>
+      <w:numFmt w:val="bullet"/>
+      <w:lvlText w:val="o"/>
+      <w:lvlJc w:val="left"/>
+      <w:pPr>
+        <w:ind w:left="1440" w:hanging="360"/>
+      </w:pPr>
+      <w:rPr>
+        <w:rFonts w:ascii="Courier New" w:hAnsi="Courier New" w:cs="Courier New" w:hint="default"/>
+      </w:rPr>
+    </w:lvl>
+    <w:lvl w:ilvl="2" w:tplc="2C0A0005" w:tentative="1">
+      <w:start w:val="1"/>
+      <w:numFmt w:val="bullet"/>
+      <w:lvlText w:val=""/>
+      <w:lvlJc w:val="left"/>
+      <w:pPr>
+        <w:ind w:left="2160" w:hanging="360"/>
+      </w:pPr>
+      <w:rPr>
+        <w:rFonts w:ascii="Wingdings" w:hAnsi="Wingdings" w:hint="default"/>
+      </w:rPr>
+    </w:lvl>
+    <w:lvl w:ilvl="3" w:tplc="2C0A0001" w:tentative="1">
+      <w:start w:val="1"/>
+      <w:numFmt w:val="bullet"/>
+      <w:lvlText w:val=""/>
+      <w:lvlJc w:val="left"/>
+      <w:pPr>
+        <w:ind w:left="2880" w:hanging="360"/>
+      </w:pPr>
+      <w:rPr>
+        <w:rFonts w:ascii="Symbol" w:hAnsi="Symbol" w:hint="default"/>
+      </w:rPr>
+    </w:lvl>
+    <w:lvl w:ilvl="4" w:tplc="2C0A0003" w:tentative="1">
+      <w:start w:val="1"/>
+      <w:numFmt w:val="bullet"/>
+      <w:lvlText w:val="o"/>
+      <w:lvlJc w:val="left"/>
+      <w:pPr>
+        <w:ind w:left="3600" w:hanging="360"/>
+      </w:pPr>
+      <w:rPr>
+        <w:rFonts w:ascii="Courier New" w:hAnsi="Courier New" w:cs="Courier New" w:hint="default"/>
+      </w:rPr>
+    </w:lvl>
+    <w:lvl w:ilvl="5" w:tplc="2C0A0005" w:tentative="1">
+      <w:start w:val="1"/>
+      <w:numFmt w:val="bullet"/>
+      <w:lvlText w:val=""/>
+      <w:lvlJc w:val="left"/>
+      <w:pPr>
+        <w:ind w:left="4320" w:hanging="360"/>
+      </w:pPr>
+      <w:rPr>
+        <w:rFonts w:ascii="Wingdings" w:hAnsi="Wingdings" w:hint="default"/>
+      </w:rPr>
+    </w:lvl>
+    <w:lvl w:ilvl="6" w:tplc="2C0A0001" w:tentative="1">
+      <w:start w:val="1"/>
+      <w:numFmt w:val="bullet"/>
+      <w:lvlText w:val=""/>
+      <w:lvlJc w:val="left"/>
+      <w:pPr>
+        <w:ind w:left="5040" w:hanging="360"/>
+      </w:pPr>
+      <w:rPr>
+        <w:rFonts w:ascii="Symbol" w:hAnsi="Symbol" w:hint="default"/>
+      </w:rPr>
+    </w:lvl>
+    <w:lvl w:ilvl="7" w:tplc="2C0A0003" w:tentative="1">
+      <w:start w:val="1"/>
+      <w:numFmt w:val="bullet"/>
+      <w:lvlText w:val="o"/>
+      <w:lvlJc w:val="left"/>
+      <w:pPr>
+        <w:ind w:left="5760" w:hanging="360"/>
+      </w:pPr>
+      <w:rPr>
+        <w:rFonts w:ascii="Courier New" w:hAnsi="Courier New" w:cs="Courier New" w:hint="default"/>
+      </w:rPr>
+    </w:lvl>
+    <w:lvl w:ilvl="8" w:tplc="2C0A0005" w:tentative="1">
+      <w:start w:val="1"/>
+      <w:numFmt w:val="bullet"/>
+      <w:lvlText w:val=""/>
+      <w:lvlJc w:val="left"/>
+      <w:pPr>
+        <w:ind w:left="6480" w:hanging="360"/>
+      </w:pPr>
+      <w:rPr>
+        <w:rFonts w:ascii="Wingdings" w:hAnsi="Wingdings" w:hint="default"/>
+      </w:rPr>
+    </w:lvl>
+  </w:abstractNum>
   <w:num w:numId="1" w16cid:durableId="1804229313">
+    <w:abstractNumId w:val="23"/>
+  </w:num>
+  <w:num w:numId="2" w16cid:durableId="1293516716">
+    <w:abstractNumId w:val="24"/>
+  </w:num>
+  <w:num w:numId="3" w16cid:durableId="2014527980">
+    <w:abstractNumId w:val="5"/>
+  </w:num>
+  <w:num w:numId="4" w16cid:durableId="2037150063">
+    <w:abstractNumId w:val="2"/>
+  </w:num>
+  <w:num w:numId="5" w16cid:durableId="1618753224">
+    <w:abstractNumId w:val="19"/>
+  </w:num>
+  <w:num w:numId="6" w16cid:durableId="1714185428">
+    <w:abstractNumId w:val="22"/>
+  </w:num>
+  <w:num w:numId="7" w16cid:durableId="1212770125">
+    <w:abstractNumId w:val="15"/>
+  </w:num>
+  <w:num w:numId="8" w16cid:durableId="1778870456">
+    <w:abstractNumId w:val="13"/>
+  </w:num>
+  <w:num w:numId="9" w16cid:durableId="1765884014">
+    <w:abstractNumId w:val="11"/>
+  </w:num>
+  <w:num w:numId="10" w16cid:durableId="1872180321">
+    <w:abstractNumId w:val="18"/>
+  </w:num>
+  <w:num w:numId="11" w16cid:durableId="2109547027">
+    <w:abstractNumId w:val="4"/>
+  </w:num>
+  <w:num w:numId="12" w16cid:durableId="931159671">
+    <w:abstractNumId w:val="21"/>
+  </w:num>
+  <w:num w:numId="13" w16cid:durableId="1089038916">
+    <w:abstractNumId w:val="9"/>
+  </w:num>
+  <w:num w:numId="14" w16cid:durableId="1905144001">
     <w:abstractNumId w:val="10"/>
   </w:num>
-  <w:num w:numId="2" w16cid:durableId="1293516716">
-    <w:abstractNumId w:val="11"/>
+  <w:num w:numId="15" w16cid:durableId="413212960">
+    <w:abstractNumId w:val="27"/>
   </w:num>
-  <w:num w:numId="3" w16cid:durableId="2014527980">
-    <w:abstractNumId w:val="2"/>
+  <w:num w:numId="16" w16cid:durableId="1874222350">
+    <w:abstractNumId w:val="16"/>
   </w:num>
-  <w:num w:numId="4" w16cid:durableId="2037150063">
+  <w:num w:numId="17" w16cid:durableId="1928687120">
+    <w:abstractNumId w:val="12"/>
+  </w:num>
+  <w:num w:numId="18" w16cid:durableId="311448571">
     <w:abstractNumId w:val="0"/>
   </w:num>
-  <w:num w:numId="5" w16cid:durableId="1618753224">
+  <w:num w:numId="19" w16cid:durableId="313459092">
+    <w:abstractNumId w:val="14"/>
+  </w:num>
+  <w:num w:numId="20" w16cid:durableId="960645985">
+    <w:abstractNumId w:val="28"/>
+  </w:num>
+  <w:num w:numId="21" w16cid:durableId="1368139431">
+    <w:abstractNumId w:val="6"/>
+  </w:num>
+  <w:num w:numId="22" w16cid:durableId="41683320">
+    <w:abstractNumId w:val="25"/>
+  </w:num>
+  <w:num w:numId="23" w16cid:durableId="1562251492">
+    <w:abstractNumId w:val="1"/>
+  </w:num>
+  <w:num w:numId="24" w16cid:durableId="889073076">
+    <w:abstractNumId w:val="17"/>
+  </w:num>
+  <w:num w:numId="25" w16cid:durableId="1693796570">
+    <w:abstractNumId w:val="8"/>
+  </w:num>
+  <w:num w:numId="26" w16cid:durableId="539325583">
     <w:abstractNumId w:val="7"/>
   </w:num>
-  <w:num w:numId="6" w16cid:durableId="1714185428">
-    <w:abstractNumId w:val="9"/>
+  <w:num w:numId="27" w16cid:durableId="1024818798">
+    <w:abstractNumId w:val="20"/>
   </w:num>
-  <w:num w:numId="7" w16cid:durableId="1212770125">
-    <w:abstractNumId w:val="5"/>
-  </w:num>
-  <w:num w:numId="8" w16cid:durableId="1778870456">
-    <w:abstractNumId w:val="4"/>
-  </w:num>
-  <w:num w:numId="9" w16cid:durableId="1765884014">
+  <w:num w:numId="28" w16cid:durableId="1003819683">
     <w:abstractNumId w:val="3"/>
   </w:num>
-  <w:num w:numId="10" w16cid:durableId="1872180321">
-    <w:abstractNumId w:val="6"/>
-  </w:num>
-  <w:num w:numId="11" w16cid:durableId="2109547027">
-    <w:abstractNumId w:val="1"/>
-  </w:num>
-  <w:num w:numId="12" w16cid:durableId="931159671">
-    <w:abstractNumId w:val="8"/>
+  <w:num w:numId="29" w16cid:durableId="1814908428">
+    <w:abstractNumId w:val="26"/>
   </w:num>
 </w:numbering>
 </file>
@@ -6900,7 +10144,6 @@
   <w:style w:type="character" w:default="1" w:styleId="Fuentedeprrafopredeter">
     <w:name w:val="Default Paragraph Font"/>
     <w:uiPriority w:val="1"/>
-    <w:semiHidden/>
     <w:unhideWhenUsed/>
   </w:style>
   <w:style w:type="table" w:default="1" w:styleId="Tablanormal">
@@ -7393,6 +10636,29 @@
     <w:uiPriority w:val="99"/>
     <w:rsid w:val="00372139"/>
   </w:style>
+  <w:style w:type="character" w:styleId="Hipervnculo">
+    <w:name w:val="Hyperlink"/>
+    <w:basedOn w:val="Fuentedeprrafopredeter"/>
+    <w:uiPriority w:val="99"/>
+    <w:unhideWhenUsed/>
+    <w:rsid w:val="003B599E"/>
+    <w:rPr>
+      <w:color w:val="467886" w:themeColor="hyperlink"/>
+      <w:u w:val="single"/>
+    </w:rPr>
+  </w:style>
+  <w:style w:type="character" w:styleId="Mencinsinresolver">
+    <w:name w:val="Unresolved Mention"/>
+    <w:basedOn w:val="Fuentedeprrafopredeter"/>
+    <w:uiPriority w:val="99"/>
+    <w:semiHidden/>
+    <w:unhideWhenUsed/>
+    <w:rsid w:val="003B599E"/>
+    <w:rPr>
+      <w:color w:val="605E5C"/>
+      <w:shd w:val="clear" w:color="auto" w:fill="E1DFDD"/>
+    </w:rPr>
+  </w:style>
 </w:styles>
 </file>
 

</xml_diff>